<commit_message>
Create files for Huggingface LM training
</commit_message>
<xml_diff>
--- a/Documentation.docx
+++ b/Documentation.docx
@@ -216,49 +216,44 @@
           <w:ilvl w:val="0"/>
           <w:numId w:val="1"/>
         </w:numPr>
-      </w:pPr>
-    </w:p>
-    <w:p>
-      <w:pPr>
-        <w:rPr>
-          <w:rtl/>
-        </w:rPr>
-      </w:pPr>
-    </w:p>
-    <w:p>
-      <w:pPr>
-        <w:rPr>
-          <w:rtl/>
-        </w:rPr>
-      </w:pPr>
-    </w:p>
-    <w:p>
-      <w:pPr>
-        <w:rPr>
-          <w:rtl/>
-        </w:rPr>
-      </w:pPr>
-      <w:r>
-        <w:rPr>
-          <w:rFonts w:hint="cs"/>
-          <w:u w:val="single"/>
-          <w:rtl/>
-        </w:rPr>
-        <w:t>טוי פרובלם</w:t>
-      </w:r>
-      <w:r>
-        <w:rPr>
-          <w:rFonts w:hint="cs"/>
-          <w:rtl/>
-        </w:rPr>
-        <w:t xml:space="preserve"> (הכל מופיע במצגת אמצע)</w:t>
-      </w:r>
-      <w:r>
-        <w:rPr>
-          <w:rFonts w:hint="cs"/>
-          <w:rtl/>
-        </w:rPr>
-        <w:t>:</w:t>
+        <w:shd w:val="clear" w:color="auto" w:fill="F6F8FA"/>
+        <w:tabs>
+          <w:tab w:val="left" w:pos="916"/>
+          <w:tab w:val="left" w:pos="1832"/>
+          <w:tab w:val="left" w:pos="2748"/>
+          <w:tab w:val="left" w:pos="3664"/>
+          <w:tab w:val="left" w:pos="4580"/>
+          <w:tab w:val="left" w:pos="5496"/>
+          <w:tab w:val="left" w:pos="6412"/>
+          <w:tab w:val="left" w:pos="7328"/>
+          <w:tab w:val="left" w:pos="8244"/>
+          <w:tab w:val="left" w:pos="9160"/>
+          <w:tab w:val="left" w:pos="10076"/>
+          <w:tab w:val="left" w:pos="10992"/>
+          <w:tab w:val="left" w:pos="11908"/>
+          <w:tab w:val="left" w:pos="12824"/>
+          <w:tab w:val="left" w:pos="13740"/>
+          <w:tab w:val="left" w:pos="14656"/>
+        </w:tabs>
+        <w:bidi w:val="0"/>
+        <w:spacing w:after="0" w:line="240" w:lineRule="auto"/>
+        <w:rPr>
+          <w:rFonts w:ascii="Consolas" w:eastAsia="Times New Roman" w:hAnsi="Consolas" w:cs="Courier New"/>
+          <w:color w:val="24292E"/>
+          <w:sz w:val="20"/>
+          <w:szCs w:val="20"/>
+          <w:bdr w:val="none" w:sz="0" w:space="0" w:color="auto" w:frame="1"/>
+        </w:rPr>
+      </w:pPr>
+      <w:r>
+        <w:rPr>
+          <w:rFonts w:ascii="Consolas" w:eastAsia="Times New Roman" w:hAnsi="Consolas" w:cs="Courier New"/>
+          <w:color w:val="24292E"/>
+          <w:sz w:val="20"/>
+          <w:szCs w:val="20"/>
+          <w:bdr w:val="none" w:sz="0" w:space="0" w:color="auto" w:frame="1"/>
+        </w:rPr>
+        <w:t>@article{radford2019language,</w:t>
       </w:r>
     </w:p>
     <w:p>
@@ -268,13 +263,44 @@
           <w:ilvl w:val="0"/>
           <w:numId w:val="1"/>
         </w:numPr>
-      </w:pPr>
-      <w:r>
-        <w:rPr>
-          <w:rFonts w:hint="cs"/>
-          <w:rtl/>
-        </w:rPr>
-        <w:t>משימת זיהוי כותבים פשוטה.</w:t>
+        <w:shd w:val="clear" w:color="auto" w:fill="F6F8FA"/>
+        <w:tabs>
+          <w:tab w:val="left" w:pos="916"/>
+          <w:tab w:val="left" w:pos="1832"/>
+          <w:tab w:val="left" w:pos="2748"/>
+          <w:tab w:val="left" w:pos="3664"/>
+          <w:tab w:val="left" w:pos="4580"/>
+          <w:tab w:val="left" w:pos="5496"/>
+          <w:tab w:val="left" w:pos="6412"/>
+          <w:tab w:val="left" w:pos="7328"/>
+          <w:tab w:val="left" w:pos="8244"/>
+          <w:tab w:val="left" w:pos="9160"/>
+          <w:tab w:val="left" w:pos="10076"/>
+          <w:tab w:val="left" w:pos="10992"/>
+          <w:tab w:val="left" w:pos="11908"/>
+          <w:tab w:val="left" w:pos="12824"/>
+          <w:tab w:val="left" w:pos="13740"/>
+          <w:tab w:val="left" w:pos="14656"/>
+        </w:tabs>
+        <w:bidi w:val="0"/>
+        <w:spacing w:after="0" w:line="240" w:lineRule="auto"/>
+        <w:rPr>
+          <w:rFonts w:ascii="Consolas" w:eastAsia="Times New Roman" w:hAnsi="Consolas" w:cs="Courier New"/>
+          <w:color w:val="24292E"/>
+          <w:sz w:val="20"/>
+          <w:szCs w:val="20"/>
+          <w:bdr w:val="none" w:sz="0" w:space="0" w:color="auto" w:frame="1"/>
+        </w:rPr>
+      </w:pPr>
+      <w:r>
+        <w:rPr>
+          <w:rFonts w:ascii="Consolas" w:eastAsia="Times New Roman" w:hAnsi="Consolas" w:cs="Courier New"/>
+          <w:color w:val="24292E"/>
+          <w:sz w:val="20"/>
+          <w:szCs w:val="20"/>
+          <w:bdr w:val="none" w:sz="0" w:space="0" w:color="auto" w:frame="1"/>
+        </w:rPr>
+        <w:t xml:space="preserve">  title={Language Models are Unsupervised Multitask Learners},</w:t>
       </w:r>
     </w:p>
     <w:p>
@@ -284,30 +310,88 @@
           <w:ilvl w:val="0"/>
           <w:numId w:val="1"/>
         </w:numPr>
-      </w:pPr>
-      <w:r>
-        <w:rPr>
-          <w:rFonts w:hint="cs"/>
-          <w:rtl/>
-        </w:rPr>
-        <w:t xml:space="preserve">דאטהסט קטן: 10 כותבים שלוקחים מכל אחד מהם 10 ספרים שכתב (באמצעות פרויקט </w:t>
-      </w:r>
-      <w:r>
-        <w:t>Guttenberg</w:t>
-      </w:r>
-      <w:r>
-        <w:rPr>
-          <w:rFonts w:hint="cs"/>
-          <w:rtl/>
-        </w:rPr>
-        <w:t>).</w:t>
-      </w:r>
-      <w:r>
-        <w:rPr>
-          <w:rFonts w:hint="cs"/>
-          <w:rtl/>
-        </w:rPr>
-        <w:t xml:space="preserve"> פיצול של 85/15% של טריינינג וטסט.</w:t>
+        <w:shd w:val="clear" w:color="auto" w:fill="F6F8FA"/>
+        <w:tabs>
+          <w:tab w:val="left" w:pos="916"/>
+          <w:tab w:val="left" w:pos="1832"/>
+          <w:tab w:val="left" w:pos="2748"/>
+          <w:tab w:val="left" w:pos="3664"/>
+          <w:tab w:val="left" w:pos="4580"/>
+          <w:tab w:val="left" w:pos="5496"/>
+          <w:tab w:val="left" w:pos="6412"/>
+          <w:tab w:val="left" w:pos="7328"/>
+          <w:tab w:val="left" w:pos="8244"/>
+          <w:tab w:val="left" w:pos="9160"/>
+          <w:tab w:val="left" w:pos="10076"/>
+          <w:tab w:val="left" w:pos="10992"/>
+          <w:tab w:val="left" w:pos="11908"/>
+          <w:tab w:val="left" w:pos="12824"/>
+          <w:tab w:val="left" w:pos="13740"/>
+          <w:tab w:val="left" w:pos="14656"/>
+        </w:tabs>
+        <w:bidi w:val="0"/>
+        <w:spacing w:after="0" w:line="240" w:lineRule="auto"/>
+        <w:rPr>
+          <w:rFonts w:ascii="Consolas" w:eastAsia="Times New Roman" w:hAnsi="Consolas" w:cs="Courier New"/>
+          <w:color w:val="24292E"/>
+          <w:sz w:val="20"/>
+          <w:szCs w:val="20"/>
+          <w:bdr w:val="none" w:sz="0" w:space="0" w:color="auto" w:frame="1"/>
+        </w:rPr>
+      </w:pPr>
+      <w:r>
+        <w:rPr>
+          <w:rFonts w:ascii="Consolas" w:eastAsia="Times New Roman" w:hAnsi="Consolas" w:cs="Courier New"/>
+          <w:color w:val="24292E"/>
+          <w:sz w:val="20"/>
+          <w:szCs w:val="20"/>
+          <w:bdr w:val="none" w:sz="0" w:space="0" w:color="auto" w:frame="1"/>
+        </w:rPr>
+        <w:t xml:space="preserve">  author={Radford, Alec and Wu, Jeff and Child, Rewon and Luan, David and </w:t>
+      </w:r>
+      <w:proofErr w:type="spellStart"/>
+      <w:r>
+        <w:rPr>
+          <w:rFonts w:ascii="Consolas" w:eastAsia="Times New Roman" w:hAnsi="Consolas" w:cs="Courier New"/>
+          <w:color w:val="24292E"/>
+          <w:sz w:val="20"/>
+          <w:szCs w:val="20"/>
+          <w:bdr w:val="none" w:sz="0" w:space="0" w:color="auto" w:frame="1"/>
+        </w:rPr>
+        <w:t>Amodei</w:t>
+      </w:r>
+      <w:proofErr w:type="spellEnd"/>
+      <w:r>
+        <w:rPr>
+          <w:rFonts w:ascii="Consolas" w:eastAsia="Times New Roman" w:hAnsi="Consolas" w:cs="Courier New"/>
+          <w:color w:val="24292E"/>
+          <w:sz w:val="20"/>
+          <w:szCs w:val="20"/>
+          <w:bdr w:val="none" w:sz="0" w:space="0" w:color="auto" w:frame="1"/>
+        </w:rPr>
+        <w:t xml:space="preserve">, Dario and </w:t>
+      </w:r>
+      <w:proofErr w:type="spellStart"/>
+      <w:r>
+        <w:rPr>
+          <w:rFonts w:ascii="Consolas" w:eastAsia="Times New Roman" w:hAnsi="Consolas" w:cs="Courier New"/>
+          <w:color w:val="24292E"/>
+          <w:sz w:val="20"/>
+          <w:szCs w:val="20"/>
+          <w:bdr w:val="none" w:sz="0" w:space="0" w:color="auto" w:frame="1"/>
+        </w:rPr>
+        <w:t>Sutskever</w:t>
+      </w:r>
+      <w:proofErr w:type="spellEnd"/>
+      <w:r>
+        <w:rPr>
+          <w:rFonts w:ascii="Consolas" w:eastAsia="Times New Roman" w:hAnsi="Consolas" w:cs="Courier New"/>
+          <w:color w:val="24292E"/>
+          <w:sz w:val="20"/>
+          <w:szCs w:val="20"/>
+          <w:bdr w:val="none" w:sz="0" w:space="0" w:color="auto" w:frame="1"/>
+        </w:rPr>
+        <w:t>, Ilya},</w:t>
       </w:r>
     </w:p>
     <w:p>
@@ -317,26 +401,44 @@
           <w:ilvl w:val="0"/>
           <w:numId w:val="1"/>
         </w:numPr>
-      </w:pPr>
-      <w:r>
-        <w:rPr>
-          <w:rFonts w:hint="cs"/>
-          <w:rtl/>
-        </w:rPr>
-        <w:t xml:space="preserve">השתמשנו במודל </w:t>
-      </w:r>
-      <w:r>
-        <w:rPr>
-          <w:rFonts w:eastAsia="Times New Roman"/>
-        </w:rPr>
-        <w:t xml:space="preserve">Scikit-learns SVC </w:t>
-      </w:r>
-      <w:r>
-        <w:rPr>
-          <w:rFonts w:eastAsia="Times New Roman" w:hint="cs"/>
-          <w:rtl/>
-        </w:rPr>
-        <w:t xml:space="preserve">. </w:t>
+        <w:shd w:val="clear" w:color="auto" w:fill="F6F8FA"/>
+        <w:tabs>
+          <w:tab w:val="left" w:pos="916"/>
+          <w:tab w:val="left" w:pos="1832"/>
+          <w:tab w:val="left" w:pos="2748"/>
+          <w:tab w:val="left" w:pos="3664"/>
+          <w:tab w:val="left" w:pos="4580"/>
+          <w:tab w:val="left" w:pos="5496"/>
+          <w:tab w:val="left" w:pos="6412"/>
+          <w:tab w:val="left" w:pos="7328"/>
+          <w:tab w:val="left" w:pos="8244"/>
+          <w:tab w:val="left" w:pos="9160"/>
+          <w:tab w:val="left" w:pos="10076"/>
+          <w:tab w:val="left" w:pos="10992"/>
+          <w:tab w:val="left" w:pos="11908"/>
+          <w:tab w:val="left" w:pos="12824"/>
+          <w:tab w:val="left" w:pos="13740"/>
+          <w:tab w:val="left" w:pos="14656"/>
+        </w:tabs>
+        <w:bidi w:val="0"/>
+        <w:spacing w:after="0" w:line="240" w:lineRule="auto"/>
+        <w:rPr>
+          <w:rFonts w:ascii="Consolas" w:eastAsia="Times New Roman" w:hAnsi="Consolas" w:cs="Courier New"/>
+          <w:color w:val="24292E"/>
+          <w:sz w:val="20"/>
+          <w:szCs w:val="20"/>
+          <w:bdr w:val="none" w:sz="0" w:space="0" w:color="auto" w:frame="1"/>
+        </w:rPr>
+      </w:pPr>
+      <w:r>
+        <w:rPr>
+          <w:rFonts w:ascii="Consolas" w:eastAsia="Times New Roman" w:hAnsi="Consolas" w:cs="Courier New"/>
+          <w:color w:val="24292E"/>
+          <w:sz w:val="20"/>
+          <w:szCs w:val="20"/>
+          <w:bdr w:val="none" w:sz="0" w:space="0" w:color="auto" w:frame="1"/>
+        </w:rPr>
+        <w:t xml:space="preserve">  year={2019}</w:t>
       </w:r>
     </w:p>
     <w:p>
@@ -346,6 +448,876 @@
           <w:ilvl w:val="0"/>
           <w:numId w:val="1"/>
         </w:numPr>
+        <w:shd w:val="clear" w:color="auto" w:fill="F6F8FA"/>
+        <w:tabs>
+          <w:tab w:val="left" w:pos="916"/>
+          <w:tab w:val="left" w:pos="1832"/>
+          <w:tab w:val="left" w:pos="2748"/>
+          <w:tab w:val="left" w:pos="3664"/>
+          <w:tab w:val="left" w:pos="4580"/>
+          <w:tab w:val="left" w:pos="5496"/>
+          <w:tab w:val="left" w:pos="6412"/>
+          <w:tab w:val="left" w:pos="7328"/>
+          <w:tab w:val="left" w:pos="8244"/>
+          <w:tab w:val="left" w:pos="9160"/>
+          <w:tab w:val="left" w:pos="10076"/>
+          <w:tab w:val="left" w:pos="10992"/>
+          <w:tab w:val="left" w:pos="11908"/>
+          <w:tab w:val="left" w:pos="12824"/>
+          <w:tab w:val="left" w:pos="13740"/>
+          <w:tab w:val="left" w:pos="14656"/>
+        </w:tabs>
+        <w:bidi w:val="0"/>
+        <w:spacing w:after="0" w:line="240" w:lineRule="auto"/>
+        <w:rPr>
+          <w:rFonts w:ascii="Consolas" w:eastAsia="Times New Roman" w:hAnsi="Consolas" w:cs="Courier New"/>
+          <w:color w:val="24292E"/>
+          <w:sz w:val="20"/>
+          <w:szCs w:val="20"/>
+        </w:rPr>
+      </w:pPr>
+      <w:r>
+        <w:rPr>
+          <w:rFonts w:ascii="Consolas" w:eastAsia="Times New Roman" w:hAnsi="Consolas" w:cs="Courier New"/>
+          <w:color w:val="24292E"/>
+          <w:sz w:val="20"/>
+          <w:szCs w:val="20"/>
+          <w:bdr w:val="none" w:sz="0" w:space="0" w:color="auto" w:frame="1"/>
+        </w:rPr>
+        <w:t>}</w:t>
+      </w:r>
+    </w:p>
+    <w:p/>
+    <w:p>
+      <w:pPr>
+        <w:pStyle w:val="HTMLPreformatted"/>
+        <w:shd w:val="clear" w:color="auto" w:fill="F6F8FA"/>
+        <w:rPr>
+          <w:rFonts w:ascii="Consolas" w:hAnsi="Consolas"/>
+          <w:color w:val="24292E"/>
+        </w:rPr>
+      </w:pPr>
+      <w:r>
+        <w:rPr>
+          <w:rStyle w:val="pl-k"/>
+          <w:rFonts w:ascii="Consolas" w:hAnsi="Consolas"/>
+          <w:color w:val="D73A49"/>
+        </w:rPr>
+        <w:t>@article</w:t>
+      </w:r>
+      <w:r>
+        <w:rPr>
+          <w:rFonts w:ascii="Consolas" w:hAnsi="Consolas"/>
+          <w:color w:val="24292E"/>
+        </w:rPr>
+        <w:t>{</w:t>
+      </w:r>
+      <w:r>
+        <w:rPr>
+          <w:rStyle w:val="pl-en"/>
+          <w:rFonts w:ascii="Consolas" w:hAnsi="Consolas"/>
+          <w:color w:val="6F42C1"/>
+        </w:rPr>
+        <w:t>Wolf2019HuggingFacesTS</w:t>
+      </w:r>
+      <w:r>
+        <w:rPr>
+          <w:rFonts w:ascii="Consolas" w:hAnsi="Consolas"/>
+          <w:color w:val="24292E"/>
+        </w:rPr>
+        <w:t>,</w:t>
+      </w:r>
+    </w:p>
+    <w:p>
+      <w:pPr>
+        <w:pStyle w:val="HTMLPreformatted"/>
+        <w:shd w:val="clear" w:color="auto" w:fill="F6F8FA"/>
+        <w:rPr>
+          <w:rFonts w:ascii="Consolas" w:hAnsi="Consolas"/>
+          <w:color w:val="24292E"/>
+        </w:rPr>
+      </w:pPr>
+      <w:r>
+        <w:rPr>
+          <w:rFonts w:ascii="Consolas" w:hAnsi="Consolas"/>
+          <w:color w:val="24292E"/>
+        </w:rPr>
+        <w:t xml:space="preserve">  </w:t>
+      </w:r>
+      <w:r>
+        <w:rPr>
+          <w:rStyle w:val="pl-s"/>
+          <w:rFonts w:ascii="Consolas" w:hAnsi="Consolas"/>
+          <w:color w:val="032F62"/>
+        </w:rPr>
+        <w:t>title</w:t>
+      </w:r>
+      <w:r>
+        <w:rPr>
+          <w:rFonts w:ascii="Consolas" w:hAnsi="Consolas"/>
+          <w:color w:val="24292E"/>
+        </w:rPr>
+        <w:t>=</w:t>
+      </w:r>
+      <w:r>
+        <w:rPr>
+          <w:rStyle w:val="pl-pds"/>
+          <w:rFonts w:ascii="Consolas" w:hAnsi="Consolas"/>
+          <w:color w:val="032F62"/>
+        </w:rPr>
+        <w:t>{</w:t>
+      </w:r>
+      <w:proofErr w:type="spellStart"/>
+      <w:r>
+        <w:rPr>
+          <w:rStyle w:val="pl-s"/>
+          <w:rFonts w:ascii="Consolas" w:hAnsi="Consolas"/>
+          <w:color w:val="032F62"/>
+        </w:rPr>
+        <w:t>HuggingFace's</w:t>
+      </w:r>
+      <w:proofErr w:type="spellEnd"/>
+      <w:r>
+        <w:rPr>
+          <w:rStyle w:val="pl-s"/>
+          <w:rFonts w:ascii="Consolas" w:hAnsi="Consolas"/>
+          <w:color w:val="032F62"/>
+        </w:rPr>
+        <w:t xml:space="preserve"> Transformers: State-of-the-art Natural Language Processing</w:t>
+      </w:r>
+      <w:r>
+        <w:rPr>
+          <w:rStyle w:val="pl-pds"/>
+          <w:rFonts w:ascii="Consolas" w:hAnsi="Consolas"/>
+          <w:color w:val="032F62"/>
+        </w:rPr>
+        <w:t>}</w:t>
+      </w:r>
+      <w:r>
+        <w:rPr>
+          <w:rFonts w:ascii="Consolas" w:hAnsi="Consolas"/>
+          <w:color w:val="24292E"/>
+        </w:rPr>
+        <w:t>,</w:t>
+      </w:r>
+    </w:p>
+    <w:p>
+      <w:pPr>
+        <w:pStyle w:val="HTMLPreformatted"/>
+        <w:shd w:val="clear" w:color="auto" w:fill="F6F8FA"/>
+        <w:rPr>
+          <w:rFonts w:ascii="Consolas" w:hAnsi="Consolas"/>
+          <w:color w:val="24292E"/>
+        </w:rPr>
+      </w:pPr>
+      <w:r>
+        <w:rPr>
+          <w:rFonts w:ascii="Consolas" w:hAnsi="Consolas"/>
+          <w:color w:val="24292E"/>
+        </w:rPr>
+        <w:t xml:space="preserve">  </w:t>
+      </w:r>
+      <w:r>
+        <w:rPr>
+          <w:rStyle w:val="pl-s"/>
+          <w:rFonts w:ascii="Consolas" w:hAnsi="Consolas"/>
+          <w:color w:val="032F62"/>
+        </w:rPr>
+        <w:t>author</w:t>
+      </w:r>
+      <w:r>
+        <w:rPr>
+          <w:rFonts w:ascii="Consolas" w:hAnsi="Consolas"/>
+          <w:color w:val="24292E"/>
+        </w:rPr>
+        <w:t>=</w:t>
+      </w:r>
+      <w:r>
+        <w:rPr>
+          <w:rStyle w:val="pl-pds"/>
+          <w:rFonts w:ascii="Consolas" w:hAnsi="Consolas"/>
+          <w:color w:val="032F62"/>
+        </w:rPr>
+        <w:t>{</w:t>
+      </w:r>
+      <w:r>
+        <w:rPr>
+          <w:rStyle w:val="pl-s"/>
+          <w:rFonts w:ascii="Consolas" w:hAnsi="Consolas"/>
+          <w:color w:val="032F62"/>
+        </w:rPr>
+        <w:t xml:space="preserve">Thomas Wolf and Lysandre Debut and Victor </w:t>
+      </w:r>
+      <w:proofErr w:type="spellStart"/>
+      <w:r>
+        <w:rPr>
+          <w:rStyle w:val="pl-s"/>
+          <w:rFonts w:ascii="Consolas" w:hAnsi="Consolas"/>
+          <w:color w:val="032F62"/>
+        </w:rPr>
+        <w:t>Sanh</w:t>
+      </w:r>
+      <w:proofErr w:type="spellEnd"/>
+      <w:r>
+        <w:rPr>
+          <w:rStyle w:val="pl-s"/>
+          <w:rFonts w:ascii="Consolas" w:hAnsi="Consolas"/>
+          <w:color w:val="032F62"/>
+        </w:rPr>
+        <w:t xml:space="preserve"> and Julien </w:t>
+      </w:r>
+      <w:proofErr w:type="spellStart"/>
+      <w:r>
+        <w:rPr>
+          <w:rStyle w:val="pl-s"/>
+          <w:rFonts w:ascii="Consolas" w:hAnsi="Consolas"/>
+          <w:color w:val="032F62"/>
+        </w:rPr>
+        <w:t>Chaumond</w:t>
+      </w:r>
+      <w:proofErr w:type="spellEnd"/>
+      <w:r>
+        <w:rPr>
+          <w:rStyle w:val="pl-s"/>
+          <w:rFonts w:ascii="Consolas" w:hAnsi="Consolas"/>
+          <w:color w:val="032F62"/>
+        </w:rPr>
+        <w:t xml:space="preserve"> and Clement </w:t>
+      </w:r>
+      <w:proofErr w:type="spellStart"/>
+      <w:r>
+        <w:rPr>
+          <w:rStyle w:val="pl-s"/>
+          <w:rFonts w:ascii="Consolas" w:hAnsi="Consolas"/>
+          <w:color w:val="032F62"/>
+        </w:rPr>
+        <w:t>Delangue</w:t>
+      </w:r>
+      <w:proofErr w:type="spellEnd"/>
+      <w:r>
+        <w:rPr>
+          <w:rStyle w:val="pl-s"/>
+          <w:rFonts w:ascii="Consolas" w:hAnsi="Consolas"/>
+          <w:color w:val="032F62"/>
+        </w:rPr>
+        <w:t xml:space="preserve"> and Anthony Moi and </w:t>
+      </w:r>
+      <w:proofErr w:type="spellStart"/>
+      <w:r>
+        <w:rPr>
+          <w:rStyle w:val="pl-s"/>
+          <w:rFonts w:ascii="Consolas" w:hAnsi="Consolas"/>
+          <w:color w:val="032F62"/>
+        </w:rPr>
+        <w:t>Pierric</w:t>
+      </w:r>
+      <w:proofErr w:type="spellEnd"/>
+      <w:r>
+        <w:rPr>
+          <w:rStyle w:val="pl-s"/>
+          <w:rFonts w:ascii="Consolas" w:hAnsi="Consolas"/>
+          <w:color w:val="032F62"/>
+        </w:rPr>
+        <w:t xml:space="preserve"> </w:t>
+      </w:r>
+      <w:proofErr w:type="spellStart"/>
+      <w:r>
+        <w:rPr>
+          <w:rStyle w:val="pl-s"/>
+          <w:rFonts w:ascii="Consolas" w:hAnsi="Consolas"/>
+          <w:color w:val="032F62"/>
+        </w:rPr>
+        <w:t>Cistac</w:t>
+      </w:r>
+      <w:proofErr w:type="spellEnd"/>
+      <w:r>
+        <w:rPr>
+          <w:rStyle w:val="pl-s"/>
+          <w:rFonts w:ascii="Consolas" w:hAnsi="Consolas"/>
+          <w:color w:val="032F62"/>
+        </w:rPr>
+        <w:t xml:space="preserve"> and Tim </w:t>
+      </w:r>
+      <w:proofErr w:type="spellStart"/>
+      <w:r>
+        <w:rPr>
+          <w:rStyle w:val="pl-s"/>
+          <w:rFonts w:ascii="Consolas" w:hAnsi="Consolas"/>
+          <w:color w:val="032F62"/>
+        </w:rPr>
+        <w:t>Rault</w:t>
+      </w:r>
+      <w:proofErr w:type="spellEnd"/>
+      <w:r>
+        <w:rPr>
+          <w:rStyle w:val="pl-s"/>
+          <w:rFonts w:ascii="Consolas" w:hAnsi="Consolas"/>
+          <w:color w:val="032F62"/>
+        </w:rPr>
+        <w:t xml:space="preserve"> and </w:t>
+      </w:r>
+      <w:proofErr w:type="spellStart"/>
+      <w:r>
+        <w:rPr>
+          <w:rStyle w:val="pl-s"/>
+          <w:rFonts w:ascii="Consolas" w:hAnsi="Consolas"/>
+          <w:color w:val="032F62"/>
+        </w:rPr>
+        <w:t>Rémi</w:t>
+      </w:r>
+      <w:proofErr w:type="spellEnd"/>
+      <w:r>
+        <w:rPr>
+          <w:rStyle w:val="pl-s"/>
+          <w:rFonts w:ascii="Consolas" w:hAnsi="Consolas"/>
+          <w:color w:val="032F62"/>
+        </w:rPr>
+        <w:t xml:space="preserve"> </w:t>
+      </w:r>
+      <w:proofErr w:type="spellStart"/>
+      <w:r>
+        <w:rPr>
+          <w:rStyle w:val="pl-s"/>
+          <w:rFonts w:ascii="Consolas" w:hAnsi="Consolas"/>
+          <w:color w:val="032F62"/>
+        </w:rPr>
+        <w:t>Louf</w:t>
+      </w:r>
+      <w:proofErr w:type="spellEnd"/>
+      <w:r>
+        <w:rPr>
+          <w:rStyle w:val="pl-s"/>
+          <w:rFonts w:ascii="Consolas" w:hAnsi="Consolas"/>
+          <w:color w:val="032F62"/>
+        </w:rPr>
+        <w:t xml:space="preserve"> and Morgan </w:t>
+      </w:r>
+      <w:proofErr w:type="spellStart"/>
+      <w:r>
+        <w:rPr>
+          <w:rStyle w:val="pl-s"/>
+          <w:rFonts w:ascii="Consolas" w:hAnsi="Consolas"/>
+          <w:color w:val="032F62"/>
+        </w:rPr>
+        <w:t>Funtowicz</w:t>
+      </w:r>
+      <w:proofErr w:type="spellEnd"/>
+      <w:r>
+        <w:rPr>
+          <w:rStyle w:val="pl-s"/>
+          <w:rFonts w:ascii="Consolas" w:hAnsi="Consolas"/>
+          <w:color w:val="032F62"/>
+        </w:rPr>
+        <w:t xml:space="preserve"> and Joe Davison and Sam Shleifer and Patrick von Platen and Clara Ma and </w:t>
+      </w:r>
+      <w:proofErr w:type="spellStart"/>
+      <w:r>
+        <w:rPr>
+          <w:rStyle w:val="pl-s"/>
+          <w:rFonts w:ascii="Consolas" w:hAnsi="Consolas"/>
+          <w:color w:val="032F62"/>
+        </w:rPr>
+        <w:t>Yacine</w:t>
+      </w:r>
+      <w:proofErr w:type="spellEnd"/>
+      <w:r>
+        <w:rPr>
+          <w:rStyle w:val="pl-s"/>
+          <w:rFonts w:ascii="Consolas" w:hAnsi="Consolas"/>
+          <w:color w:val="032F62"/>
+        </w:rPr>
+        <w:t xml:space="preserve"> </w:t>
+      </w:r>
+      <w:proofErr w:type="spellStart"/>
+      <w:r>
+        <w:rPr>
+          <w:rStyle w:val="pl-s"/>
+          <w:rFonts w:ascii="Consolas" w:hAnsi="Consolas"/>
+          <w:color w:val="032F62"/>
+        </w:rPr>
+        <w:t>Jernite</w:t>
+      </w:r>
+      <w:proofErr w:type="spellEnd"/>
+      <w:r>
+        <w:rPr>
+          <w:rStyle w:val="pl-s"/>
+          <w:rFonts w:ascii="Consolas" w:hAnsi="Consolas"/>
+          <w:color w:val="032F62"/>
+        </w:rPr>
+        <w:t xml:space="preserve"> and Julien </w:t>
+      </w:r>
+      <w:proofErr w:type="spellStart"/>
+      <w:r>
+        <w:rPr>
+          <w:rStyle w:val="pl-s"/>
+          <w:rFonts w:ascii="Consolas" w:hAnsi="Consolas"/>
+          <w:color w:val="032F62"/>
+        </w:rPr>
+        <w:t>Plu</w:t>
+      </w:r>
+      <w:proofErr w:type="spellEnd"/>
+      <w:r>
+        <w:rPr>
+          <w:rStyle w:val="pl-s"/>
+          <w:rFonts w:ascii="Consolas" w:hAnsi="Consolas"/>
+          <w:color w:val="032F62"/>
+        </w:rPr>
+        <w:t xml:space="preserve"> and </w:t>
+      </w:r>
+      <w:proofErr w:type="spellStart"/>
+      <w:r>
+        <w:rPr>
+          <w:rStyle w:val="pl-s"/>
+          <w:rFonts w:ascii="Consolas" w:hAnsi="Consolas"/>
+          <w:color w:val="032F62"/>
+        </w:rPr>
+        <w:t>Canwen</w:t>
+      </w:r>
+      <w:proofErr w:type="spellEnd"/>
+      <w:r>
+        <w:rPr>
+          <w:rStyle w:val="pl-s"/>
+          <w:rFonts w:ascii="Consolas" w:hAnsi="Consolas"/>
+          <w:color w:val="032F62"/>
+        </w:rPr>
+        <w:t xml:space="preserve"> Xu and </w:t>
+      </w:r>
+      <w:proofErr w:type="spellStart"/>
+      <w:r>
+        <w:rPr>
+          <w:rStyle w:val="pl-s"/>
+          <w:rFonts w:ascii="Consolas" w:hAnsi="Consolas"/>
+          <w:color w:val="032F62"/>
+        </w:rPr>
+        <w:t>Teven</w:t>
+      </w:r>
+      <w:proofErr w:type="spellEnd"/>
+      <w:r>
+        <w:rPr>
+          <w:rStyle w:val="pl-s"/>
+          <w:rFonts w:ascii="Consolas" w:hAnsi="Consolas"/>
+          <w:color w:val="032F62"/>
+        </w:rPr>
+        <w:t xml:space="preserve"> Le </w:t>
+      </w:r>
+      <w:proofErr w:type="spellStart"/>
+      <w:r>
+        <w:rPr>
+          <w:rStyle w:val="pl-s"/>
+          <w:rFonts w:ascii="Consolas" w:hAnsi="Consolas"/>
+          <w:color w:val="032F62"/>
+        </w:rPr>
+        <w:t>Scao</w:t>
+      </w:r>
+      <w:proofErr w:type="spellEnd"/>
+      <w:r>
+        <w:rPr>
+          <w:rStyle w:val="pl-s"/>
+          <w:rFonts w:ascii="Consolas" w:hAnsi="Consolas"/>
+          <w:color w:val="032F62"/>
+        </w:rPr>
+        <w:t xml:space="preserve"> and Sylvain </w:t>
+      </w:r>
+      <w:proofErr w:type="spellStart"/>
+      <w:r>
+        <w:rPr>
+          <w:rStyle w:val="pl-s"/>
+          <w:rFonts w:ascii="Consolas" w:hAnsi="Consolas"/>
+          <w:color w:val="032F62"/>
+        </w:rPr>
+        <w:t>Gugger</w:t>
+      </w:r>
+      <w:proofErr w:type="spellEnd"/>
+      <w:r>
+        <w:rPr>
+          <w:rStyle w:val="pl-s"/>
+          <w:rFonts w:ascii="Consolas" w:hAnsi="Consolas"/>
+          <w:color w:val="032F62"/>
+        </w:rPr>
+        <w:t xml:space="preserve"> and Mariama </w:t>
+      </w:r>
+      <w:proofErr w:type="spellStart"/>
+      <w:r>
+        <w:rPr>
+          <w:rStyle w:val="pl-s"/>
+          <w:rFonts w:ascii="Consolas" w:hAnsi="Consolas"/>
+          <w:color w:val="032F62"/>
+        </w:rPr>
+        <w:t>Drame</w:t>
+      </w:r>
+      <w:proofErr w:type="spellEnd"/>
+      <w:r>
+        <w:rPr>
+          <w:rStyle w:val="pl-s"/>
+          <w:rFonts w:ascii="Consolas" w:hAnsi="Consolas"/>
+          <w:color w:val="032F62"/>
+        </w:rPr>
+        <w:t xml:space="preserve"> and Quentin </w:t>
+      </w:r>
+      <w:proofErr w:type="spellStart"/>
+      <w:r>
+        <w:rPr>
+          <w:rStyle w:val="pl-s"/>
+          <w:rFonts w:ascii="Consolas" w:hAnsi="Consolas"/>
+          <w:color w:val="032F62"/>
+        </w:rPr>
+        <w:t>Lhoest</w:t>
+      </w:r>
+      <w:proofErr w:type="spellEnd"/>
+      <w:r>
+        <w:rPr>
+          <w:rStyle w:val="pl-s"/>
+          <w:rFonts w:ascii="Consolas" w:hAnsi="Consolas"/>
+          <w:color w:val="032F62"/>
+        </w:rPr>
+        <w:t xml:space="preserve"> and Alexander M. Rush</w:t>
+      </w:r>
+      <w:r>
+        <w:rPr>
+          <w:rStyle w:val="pl-pds"/>
+          <w:rFonts w:ascii="Consolas" w:hAnsi="Consolas"/>
+          <w:color w:val="032F62"/>
+        </w:rPr>
+        <w:t>}</w:t>
+      </w:r>
+      <w:r>
+        <w:rPr>
+          <w:rFonts w:ascii="Consolas" w:hAnsi="Consolas"/>
+          <w:color w:val="24292E"/>
+        </w:rPr>
+        <w:t>,</w:t>
+      </w:r>
+    </w:p>
+    <w:p>
+      <w:pPr>
+        <w:pStyle w:val="HTMLPreformatted"/>
+        <w:shd w:val="clear" w:color="auto" w:fill="F6F8FA"/>
+        <w:rPr>
+          <w:rFonts w:ascii="Consolas" w:hAnsi="Consolas"/>
+          <w:color w:val="24292E"/>
+        </w:rPr>
+      </w:pPr>
+      <w:r>
+        <w:rPr>
+          <w:rFonts w:ascii="Consolas" w:hAnsi="Consolas"/>
+          <w:color w:val="24292E"/>
+        </w:rPr>
+        <w:t xml:space="preserve">  </w:t>
+      </w:r>
+      <w:r>
+        <w:rPr>
+          <w:rStyle w:val="pl-s"/>
+          <w:rFonts w:ascii="Consolas" w:hAnsi="Consolas"/>
+          <w:color w:val="032F62"/>
+        </w:rPr>
+        <w:t>journal</w:t>
+      </w:r>
+      <w:r>
+        <w:rPr>
+          <w:rFonts w:ascii="Consolas" w:hAnsi="Consolas"/>
+          <w:color w:val="24292E"/>
+        </w:rPr>
+        <w:t>=</w:t>
+      </w:r>
+      <w:r>
+        <w:rPr>
+          <w:rStyle w:val="pl-pds"/>
+          <w:rFonts w:ascii="Consolas" w:hAnsi="Consolas"/>
+          <w:color w:val="032F62"/>
+        </w:rPr>
+        <w:t>{</w:t>
+      </w:r>
+      <w:proofErr w:type="spellStart"/>
+      <w:r>
+        <w:rPr>
+          <w:rStyle w:val="pl-s"/>
+          <w:rFonts w:ascii="Consolas" w:hAnsi="Consolas"/>
+          <w:color w:val="032F62"/>
+        </w:rPr>
+        <w:t>ArXiv</w:t>
+      </w:r>
+      <w:proofErr w:type="spellEnd"/>
+      <w:r>
+        <w:rPr>
+          <w:rStyle w:val="pl-pds"/>
+          <w:rFonts w:ascii="Consolas" w:hAnsi="Consolas"/>
+          <w:color w:val="032F62"/>
+        </w:rPr>
+        <w:t>}</w:t>
+      </w:r>
+      <w:r>
+        <w:rPr>
+          <w:rFonts w:ascii="Consolas" w:hAnsi="Consolas"/>
+          <w:color w:val="24292E"/>
+        </w:rPr>
+        <w:t>,</w:t>
+      </w:r>
+    </w:p>
+    <w:p>
+      <w:pPr>
+        <w:pStyle w:val="HTMLPreformatted"/>
+        <w:shd w:val="clear" w:color="auto" w:fill="F6F8FA"/>
+        <w:rPr>
+          <w:rFonts w:ascii="Consolas" w:hAnsi="Consolas"/>
+          <w:color w:val="24292E"/>
+        </w:rPr>
+      </w:pPr>
+      <w:r>
+        <w:rPr>
+          <w:rFonts w:ascii="Consolas" w:hAnsi="Consolas"/>
+          <w:color w:val="24292E"/>
+        </w:rPr>
+        <w:t xml:space="preserve">  </w:t>
+      </w:r>
+      <w:r>
+        <w:rPr>
+          <w:rStyle w:val="pl-s"/>
+          <w:rFonts w:ascii="Consolas" w:hAnsi="Consolas"/>
+          <w:color w:val="032F62"/>
+        </w:rPr>
+        <w:t>year</w:t>
+      </w:r>
+      <w:r>
+        <w:rPr>
+          <w:rFonts w:ascii="Consolas" w:hAnsi="Consolas"/>
+          <w:color w:val="24292E"/>
+        </w:rPr>
+        <w:t>=</w:t>
+      </w:r>
+      <w:r>
+        <w:rPr>
+          <w:rStyle w:val="pl-pds"/>
+          <w:rFonts w:ascii="Consolas" w:hAnsi="Consolas"/>
+          <w:color w:val="032F62"/>
+        </w:rPr>
+        <w:t>{</w:t>
+      </w:r>
+      <w:r>
+        <w:rPr>
+          <w:rStyle w:val="pl-s"/>
+          <w:rFonts w:ascii="Consolas" w:hAnsi="Consolas"/>
+          <w:color w:val="032F62"/>
+        </w:rPr>
+        <w:t>2019</w:t>
+      </w:r>
+      <w:r>
+        <w:rPr>
+          <w:rStyle w:val="pl-pds"/>
+          <w:rFonts w:ascii="Consolas" w:hAnsi="Consolas"/>
+          <w:color w:val="032F62"/>
+        </w:rPr>
+        <w:t>}</w:t>
+      </w:r>
+      <w:r>
+        <w:rPr>
+          <w:rFonts w:ascii="Consolas" w:hAnsi="Consolas"/>
+          <w:color w:val="24292E"/>
+        </w:rPr>
+        <w:t>,</w:t>
+      </w:r>
+    </w:p>
+    <w:p>
+      <w:pPr>
+        <w:pStyle w:val="HTMLPreformatted"/>
+        <w:shd w:val="clear" w:color="auto" w:fill="F6F8FA"/>
+        <w:rPr>
+          <w:rFonts w:ascii="Consolas" w:hAnsi="Consolas"/>
+          <w:color w:val="24292E"/>
+        </w:rPr>
+      </w:pPr>
+      <w:r>
+        <w:rPr>
+          <w:rFonts w:ascii="Consolas" w:hAnsi="Consolas"/>
+          <w:color w:val="24292E"/>
+        </w:rPr>
+        <w:t xml:space="preserve">  </w:t>
+      </w:r>
+      <w:r>
+        <w:rPr>
+          <w:rStyle w:val="pl-s"/>
+          <w:rFonts w:ascii="Consolas" w:hAnsi="Consolas"/>
+          <w:color w:val="032F62"/>
+        </w:rPr>
+        <w:t>volume</w:t>
+      </w:r>
+      <w:r>
+        <w:rPr>
+          <w:rFonts w:ascii="Consolas" w:hAnsi="Consolas"/>
+          <w:color w:val="24292E"/>
+        </w:rPr>
+        <w:t>=</w:t>
+      </w:r>
+      <w:r>
+        <w:rPr>
+          <w:rStyle w:val="pl-pds"/>
+          <w:rFonts w:ascii="Consolas" w:hAnsi="Consolas"/>
+          <w:color w:val="032F62"/>
+        </w:rPr>
+        <w:t>{</w:t>
+      </w:r>
+      <w:r>
+        <w:rPr>
+          <w:rStyle w:val="pl-s"/>
+          <w:rFonts w:ascii="Consolas" w:hAnsi="Consolas"/>
+          <w:color w:val="032F62"/>
+        </w:rPr>
+        <w:t>abs/1910.03771</w:t>
+      </w:r>
+      <w:r>
+        <w:rPr>
+          <w:rStyle w:val="pl-pds"/>
+          <w:rFonts w:ascii="Consolas" w:hAnsi="Consolas"/>
+          <w:color w:val="032F62"/>
+        </w:rPr>
+        <w:t>}</w:t>
+      </w:r>
+    </w:p>
+    <w:p>
+      <w:pPr>
+        <w:pStyle w:val="HTMLPreformatted"/>
+        <w:shd w:val="clear" w:color="auto" w:fill="F6F8FA"/>
+        <w:rPr>
+          <w:rFonts w:ascii="Consolas" w:hAnsi="Consolas"/>
+          <w:color w:val="24292E"/>
+        </w:rPr>
+      </w:pPr>
+      <w:r>
+        <w:rPr>
+          <w:rFonts w:ascii="Consolas" w:hAnsi="Consolas"/>
+          <w:color w:val="24292E"/>
+        </w:rPr>
+        <w:t>}</w:t>
+      </w:r>
+    </w:p>
+    <w:p/>
+    <w:p>
+      <w:pPr>
+        <w:rPr>
+          <w:rtl/>
+        </w:rPr>
+      </w:pPr>
+    </w:p>
+    <w:p>
+      <w:pPr>
+        <w:rPr>
+          <w:rtl/>
+        </w:rPr>
+      </w:pPr>
+    </w:p>
+    <w:p>
+      <w:pPr>
+        <w:rPr>
+          <w:rtl/>
+        </w:rPr>
+      </w:pPr>
+      <w:r>
+        <w:rPr>
+          <w:rFonts w:hint="cs"/>
+          <w:u w:val="single"/>
+          <w:rtl/>
+        </w:rPr>
+        <w:t>טוי פרובלם</w:t>
+      </w:r>
+      <w:r>
+        <w:rPr>
+          <w:rFonts w:hint="cs"/>
+          <w:rtl/>
+        </w:rPr>
+        <w:t xml:space="preserve"> (הכל מופיע במצגת אמצע)</w:t>
+      </w:r>
+      <w:r>
+        <w:rPr>
+          <w:rFonts w:hint="cs"/>
+          <w:rtl/>
+        </w:rPr>
+        <w:t>:</w:t>
+      </w:r>
+    </w:p>
+    <w:p>
+      <w:pPr>
+        <w:pStyle w:val="ListParagraph"/>
+        <w:numPr>
+          <w:ilvl w:val="0"/>
+          <w:numId w:val="1"/>
+        </w:numPr>
+      </w:pPr>
+      <w:r>
+        <w:rPr>
+          <w:rFonts w:hint="cs"/>
+          <w:rtl/>
+        </w:rPr>
+        <w:t>משימת זיהוי כותבים פשוטה.</w:t>
+      </w:r>
+    </w:p>
+    <w:p>
+      <w:pPr>
+        <w:pStyle w:val="ListParagraph"/>
+        <w:numPr>
+          <w:ilvl w:val="0"/>
+          <w:numId w:val="1"/>
+        </w:numPr>
+      </w:pPr>
+      <w:r>
+        <w:rPr>
+          <w:rFonts w:hint="cs"/>
+          <w:rtl/>
+        </w:rPr>
+        <w:t xml:space="preserve">דאטהסט קטן: 10 כותבים שלוקחים מכל אחד מהם 10 ספרים שכתב (באמצעות פרויקט </w:t>
+      </w:r>
+      <w:r>
+        <w:t>Guttenberg</w:t>
+      </w:r>
+      <w:r>
+        <w:rPr>
+          <w:rFonts w:hint="cs"/>
+          <w:rtl/>
+        </w:rPr>
+        <w:t>).</w:t>
+      </w:r>
+      <w:r>
+        <w:rPr>
+          <w:rFonts w:hint="cs"/>
+          <w:rtl/>
+        </w:rPr>
+        <w:t xml:space="preserve"> פיצול של 85/15% של טריינינג וטסט.</w:t>
+      </w:r>
+    </w:p>
+    <w:p>
+      <w:pPr>
+        <w:pStyle w:val="ListParagraph"/>
+        <w:numPr>
+          <w:ilvl w:val="0"/>
+          <w:numId w:val="1"/>
+        </w:numPr>
+      </w:pPr>
+      <w:r>
+        <w:rPr>
+          <w:rFonts w:hint="cs"/>
+          <w:rtl/>
+        </w:rPr>
+        <w:t xml:space="preserve">השתמשנו במודל </w:t>
+      </w:r>
+      <w:r>
+        <w:rPr>
+          <w:rFonts w:eastAsia="Times New Roman"/>
+        </w:rPr>
+        <w:t xml:space="preserve">Scikit-learns SVC </w:t>
+      </w:r>
+      <w:r>
+        <w:rPr>
+          <w:rFonts w:eastAsia="Times New Roman" w:hint="cs"/>
+          <w:rtl/>
+        </w:rPr>
+        <w:t xml:space="preserve">. </w:t>
+      </w:r>
+    </w:p>
+    <w:p>
+      <w:pPr>
+        <w:pStyle w:val="ListParagraph"/>
+        <w:numPr>
+          <w:ilvl w:val="0"/>
+          <w:numId w:val="1"/>
+        </w:numPr>
       </w:pPr>
       <w:r>
         <w:rPr>
@@ -478,6 +1450,7 @@
         </w:rPr>
       </w:pPr>
       <w:r>
+        <w:lastRenderedPageBreak/>
         <w:t>Average word length</w:t>
       </w:r>
     </w:p>
@@ -577,7 +1550,6 @@
         <w:rPr>
           <w:noProof/>
         </w:rPr>
-        <w:lastRenderedPageBreak/>
         <w:drawing>
           <wp:anchor distT="0" distB="0" distL="114300" distR="114300" simplePos="0" relativeHeight="251660288" behindDoc="0" locked="0" layoutInCell="1" allowOverlap="1" wp14:anchorId="094CA057" wp14:editId="18C71810">
             <wp:simplePos x="0" y="0"/>
@@ -784,7 +1756,6 @@
         <w:rPr>
           <w:noProof/>
         </w:rPr>
-        <w:lastRenderedPageBreak/>
         <w:drawing>
           <wp:anchor distT="0" distB="0" distL="114300" distR="114300" simplePos="0" relativeHeight="251661312" behindDoc="0" locked="0" layoutInCell="1" allowOverlap="1" wp14:anchorId="52D76824" wp14:editId="59E5B939">
             <wp:simplePos x="0" y="0"/>
@@ -1047,14 +2018,28 @@
           <w:rFonts w:hint="cs"/>
           <w:rtl/>
         </w:rPr>
+        <w:lastRenderedPageBreak/>
         <w:t xml:space="preserve">סביבת עבודה - </w:t>
       </w:r>
       <w:r>
         <w:t>Python 3</w:t>
       </w:r>
       <w:r>
-        <w:t>, Anaconda, pycharm, nltk</w:t>
-      </w:r>
+        <w:t xml:space="preserve">, Anaconda, </w:t>
+      </w:r>
+      <w:proofErr w:type="spellStart"/>
+      <w:r>
+        <w:t>pycharm</w:t>
+      </w:r>
+      <w:proofErr w:type="spellEnd"/>
+      <w:r>
+        <w:t xml:space="preserve">, </w:t>
+      </w:r>
+      <w:proofErr w:type="spellStart"/>
+      <w:r>
+        <w:t>nltk</w:t>
+      </w:r>
+      <w:proofErr w:type="spellEnd"/>
       <w:r>
         <w:rPr>
           <w:rFonts w:hint="cs"/>
@@ -1124,7 +2109,6 @@
           <w:rFonts w:hint="cs"/>
           <w:rtl/>
         </w:rPr>
-        <w:lastRenderedPageBreak/>
         <w:t xml:space="preserve">בין לבין, בצענו בדיקה על הטוי פרובלם לבדוק דיוק למול אורך טקסט </w:t>
       </w:r>
       <w:r>
@@ -1729,7 +2713,6 @@
         <w:bidi w:val="0"/>
       </w:pPr>
       <w:r>
-        <w:lastRenderedPageBreak/>
         <w:t>Preprocessing:</w:t>
       </w:r>
     </w:p>
@@ -1809,9 +2792,11 @@
         </w:rPr>
         <w:t>התעלמות מ-</w:t>
       </w:r>
+      <w:proofErr w:type="spellStart"/>
       <w:r>
         <w:t>stopwords</w:t>
       </w:r>
+      <w:proofErr w:type="spellEnd"/>
       <w:r>
         <w:rPr>
           <w:rFonts w:hint="cs"/>
@@ -2050,12 +3035,14 @@
         </w:rPr>
         <w:t xml:space="preserve">, </w:t>
       </w:r>
+      <w:proofErr w:type="spellStart"/>
       <w:r>
         <w:t>t</w:t>
       </w:r>
       <w:r>
         <w:t>sne</w:t>
       </w:r>
+      <w:proofErr w:type="spellEnd"/>
       <w:r>
         <w:rPr>
           <w:rFonts w:hint="cs"/>
@@ -2063,9 +3050,11 @@
         </w:rPr>
         <w:t xml:space="preserve">, </w:t>
       </w:r>
+      <w:proofErr w:type="spellStart"/>
       <w:r>
         <w:t>dbscan</w:t>
       </w:r>
+      <w:proofErr w:type="spellEnd"/>
       <w:r>
         <w:rPr>
           <w:rFonts w:hint="cs"/>
@@ -2178,9 +3167,11 @@
         </w:rPr>
         <w:t xml:space="preserve"> + הורדת </w:t>
       </w:r>
+      <w:proofErr w:type="spellStart"/>
       <w:r>
         <w:t>stopwords</w:t>
       </w:r>
+      <w:proofErr w:type="spellEnd"/>
       <w:r>
         <w:rPr>
           <w:rFonts w:hint="cs"/>
@@ -2199,6 +3190,7 @@
           <w:noProof/>
           <w:rtl/>
         </w:rPr>
+        <w:lastRenderedPageBreak/>
         <w:drawing>
           <wp:anchor distT="0" distB="0" distL="114300" distR="114300" simplePos="0" relativeHeight="251663360" behindDoc="0" locked="0" layoutInCell="1" allowOverlap="1" wp14:anchorId="3684DBC0" wp14:editId="3D878E92">
             <wp:simplePos x="0" y="0"/>
@@ -2642,6 +3634,7 @@
           <w:noProof/>
           <w:rtl/>
         </w:rPr>
+        <w:lastRenderedPageBreak/>
         <w:drawing>
           <wp:anchor distT="0" distB="0" distL="114300" distR="114300" simplePos="0" relativeHeight="251666432" behindDoc="0" locked="0" layoutInCell="1" allowOverlap="1" wp14:anchorId="753511F8" wp14:editId="676F7DE1">
             <wp:simplePos x="0" y="0"/>
@@ -2814,7 +3807,6 @@
           <w:rFonts w:hint="cs"/>
           <w:rtl/>
         </w:rPr>
-        <w:lastRenderedPageBreak/>
         <w:t xml:space="preserve">יצירת </w:t>
       </w:r>
       <w:r>
@@ -2832,7 +3824,6 @@
       <w:pPr>
         <w:pStyle w:val="ListParagraph"/>
         <w:rPr>
-          <w:rFonts w:hint="cs"/>
           <w:rtl/>
         </w:rPr>
       </w:pPr>
@@ -3037,9 +4028,11 @@
         </w:rPr>
         <w:t xml:space="preserve">מודול </w:t>
       </w:r>
+      <w:proofErr w:type="spellStart"/>
       <w:r>
         <w:t>LanguageModelNN</w:t>
       </w:r>
+      <w:proofErr w:type="spellEnd"/>
       <w:r>
         <w:rPr>
           <w:rFonts w:hint="cs"/>
@@ -3203,6 +4196,7 @@
         </w:rPr>
         <w:t xml:space="preserve">מודול </w:t>
       </w:r>
+      <w:proofErr w:type="spellStart"/>
       <w:r>
         <w:rPr>
           <w:rFonts w:hint="cs"/>
@@ -3212,6 +4206,7 @@
       <w:r>
         <w:t>anguageModel</w:t>
       </w:r>
+      <w:proofErr w:type="spellEnd"/>
       <w:r>
         <w:rPr>
           <w:rFonts w:hint="cs"/>
@@ -3219,8 +4214,13 @@
         </w:rPr>
         <w:t xml:space="preserve"> שמאחד הכל (</w:t>
       </w:r>
-      <w:r>
-        <w:t>LanguageModelNN + vocabulary</w:t>
+      <w:proofErr w:type="spellStart"/>
+      <w:r>
+        <w:t>LanguageModelNN</w:t>
+      </w:r>
+      <w:proofErr w:type="spellEnd"/>
+      <w:r>
+        <w:t xml:space="preserve"> + vocabulary</w:t>
       </w:r>
       <w:r>
         <w:rPr>
@@ -3240,6 +4240,7 @@
         <w:t xml:space="preserve">: מכיל פונקציית שמירה וטעינה של המודל + פונקציית חישוב </w:t>
       </w:r>
       <w:r>
+        <w:lastRenderedPageBreak/>
         <w:t>perplexity</w:t>
       </w:r>
       <w:r>
@@ -4841,6 +5842,88 @@
       <w:color w:val="808080"/>
     </w:rPr>
   </w:style>
+  <w:style w:type="paragraph" w:styleId="HTMLPreformatted">
+    <w:name w:val="HTML Preformatted"/>
+    <w:basedOn w:val="Normal"/>
+    <w:link w:val="HTMLPreformattedChar"/>
+    <w:uiPriority w:val="99"/>
+    <w:semiHidden/>
+    <w:unhideWhenUsed/>
+    <w:rsid w:val="004C54DD"/>
+    <w:pPr>
+      <w:tabs>
+        <w:tab w:val="left" w:pos="916"/>
+        <w:tab w:val="left" w:pos="1832"/>
+        <w:tab w:val="left" w:pos="2748"/>
+        <w:tab w:val="left" w:pos="3664"/>
+        <w:tab w:val="left" w:pos="4580"/>
+        <w:tab w:val="left" w:pos="5496"/>
+        <w:tab w:val="left" w:pos="6412"/>
+        <w:tab w:val="left" w:pos="7328"/>
+        <w:tab w:val="left" w:pos="8244"/>
+        <w:tab w:val="left" w:pos="9160"/>
+        <w:tab w:val="left" w:pos="10076"/>
+        <w:tab w:val="left" w:pos="10992"/>
+        <w:tab w:val="left" w:pos="11908"/>
+        <w:tab w:val="left" w:pos="12824"/>
+        <w:tab w:val="left" w:pos="13740"/>
+        <w:tab w:val="left" w:pos="14656"/>
+      </w:tabs>
+      <w:bidi w:val="0"/>
+      <w:spacing w:after="0" w:line="240" w:lineRule="auto"/>
+    </w:pPr>
+    <w:rPr>
+      <w:rFonts w:ascii="Courier New" w:eastAsia="Times New Roman" w:hAnsi="Courier New" w:cs="Courier New"/>
+      <w:sz w:val="20"/>
+      <w:szCs w:val="20"/>
+    </w:rPr>
+  </w:style>
+  <w:style w:type="character" w:customStyle="1" w:styleId="HTMLPreformattedChar">
+    <w:name w:val="HTML Preformatted Char"/>
+    <w:basedOn w:val="DefaultParagraphFont"/>
+    <w:link w:val="HTMLPreformatted"/>
+    <w:uiPriority w:val="99"/>
+    <w:semiHidden/>
+    <w:rsid w:val="004C54DD"/>
+    <w:rPr>
+      <w:rFonts w:ascii="Courier New" w:eastAsia="Times New Roman" w:hAnsi="Courier New" w:cs="Courier New"/>
+      <w:sz w:val="20"/>
+      <w:szCs w:val="20"/>
+    </w:rPr>
+  </w:style>
+  <w:style w:type="character" w:styleId="HTMLCode">
+    <w:name w:val="HTML Code"/>
+    <w:basedOn w:val="DefaultParagraphFont"/>
+    <w:uiPriority w:val="99"/>
+    <w:semiHidden/>
+    <w:unhideWhenUsed/>
+    <w:rsid w:val="004C54DD"/>
+    <w:rPr>
+      <w:rFonts w:ascii="Courier New" w:eastAsia="Times New Roman" w:hAnsi="Courier New" w:cs="Courier New"/>
+      <w:sz w:val="20"/>
+      <w:szCs w:val="20"/>
+    </w:rPr>
+  </w:style>
+  <w:style w:type="character" w:customStyle="1" w:styleId="pl-k">
+    <w:name w:val="pl-k"/>
+    <w:basedOn w:val="DefaultParagraphFont"/>
+    <w:rsid w:val="00CA1463"/>
+  </w:style>
+  <w:style w:type="character" w:customStyle="1" w:styleId="pl-en">
+    <w:name w:val="pl-en"/>
+    <w:basedOn w:val="DefaultParagraphFont"/>
+    <w:rsid w:val="00CA1463"/>
+  </w:style>
+  <w:style w:type="character" w:customStyle="1" w:styleId="pl-s">
+    <w:name w:val="pl-s"/>
+    <w:basedOn w:val="DefaultParagraphFont"/>
+    <w:rsid w:val="00CA1463"/>
+  </w:style>
+  <w:style w:type="character" w:customStyle="1" w:styleId="pl-pds">
+    <w:name w:val="pl-pds"/>
+    <w:basedOn w:val="DefaultParagraphFont"/>
+    <w:rsid w:val="00CA1463"/>
+  </w:style>
 </w:styles>
 </file>
 

</xml_diff>

<commit_message>
Small fixes in FeatureExtractor.py Code for running article-article classification + review-review classification
</commit_message>
<xml_diff>
--- a/Documentation.docx
+++ b/Documentation.docx
@@ -347,7 +347,29 @@
           <w:szCs w:val="20"/>
           <w:bdr w:val="none" w:sz="0" w:space="0" w:color="auto" w:frame="1"/>
         </w:rPr>
-        <w:t xml:space="preserve">  author={Radford, Alec and Wu, Jeff and Child, Rewon and Luan, David and </w:t>
+        <w:t xml:space="preserve">  author={Radford, Alec and Wu, </w:t>
+      </w:r>
+      <w:proofErr w:type="gramStart"/>
+      <w:r>
+        <w:rPr>
+          <w:rFonts w:ascii="Consolas" w:eastAsia="Times New Roman" w:hAnsi="Consolas" w:cs="Courier New"/>
+          <w:color w:val="24292E"/>
+          <w:sz w:val="20"/>
+          <w:szCs w:val="20"/>
+          <w:bdr w:val="none" w:sz="0" w:space="0" w:color="auto" w:frame="1"/>
+        </w:rPr>
+        <w:t>Jeff</w:t>
+      </w:r>
+      <w:proofErr w:type="gramEnd"/>
+      <w:r>
+        <w:rPr>
+          <w:rFonts w:ascii="Consolas" w:eastAsia="Times New Roman" w:hAnsi="Consolas" w:cs="Courier New"/>
+          <w:color w:val="24292E"/>
+          <w:sz w:val="20"/>
+          <w:szCs w:val="20"/>
+          <w:bdr w:val="none" w:sz="0" w:space="0" w:color="auto" w:frame="1"/>
+        </w:rPr>
+        <w:t xml:space="preserve"> and Child, Rewon and Luan, David and </w:t>
       </w:r>
       <w:proofErr w:type="spellStart"/>
       <w:r>
@@ -4486,6 +4508,574 @@
         </w:rPr>
         <w:t xml:space="preserve"> והוצאנו פיצ'רים.</w:t>
       </w:r>
+    </w:p>
+    <w:p/>
+    <w:p>
+      <w:pPr>
+        <w:pStyle w:val="ListParagraph"/>
+        <w:numPr>
+          <w:ilvl w:val="0"/>
+          <w:numId w:val="5"/>
+        </w:numPr>
+      </w:pPr>
+      <w:r>
+        <w:rPr>
+          <w:rFonts w:hint="cs"/>
+          <w:rtl/>
+        </w:rPr>
+        <w:t xml:space="preserve">יצירת </w:t>
+      </w:r>
+      <w:r>
+        <w:t>Language Models</w:t>
+      </w:r>
+      <w:r>
+        <w:rPr>
+          <w:rFonts w:hint="cs"/>
+          <w:rtl/>
+        </w:rPr>
+        <w:t xml:space="preserve"> עם </w:t>
+      </w:r>
+      <w:r>
+        <w:t>GPT2</w:t>
+      </w:r>
+      <w:r>
+        <w:rPr>
+          <w:rFonts w:hint="cs"/>
+          <w:rtl/>
+        </w:rPr>
+        <w:t>:</w:t>
+      </w:r>
+    </w:p>
+    <w:p>
+      <w:pPr>
+        <w:pStyle w:val="ListParagraph"/>
+        <w:rPr>
+          <w:rtl/>
+        </w:rPr>
+      </w:pPr>
+    </w:p>
+    <w:p>
+      <w:pPr>
+        <w:pStyle w:val="ListParagraph"/>
+        <w:numPr>
+          <w:ilvl w:val="1"/>
+          <w:numId w:val="5"/>
+        </w:numPr>
+      </w:pPr>
+      <w:r>
+        <w:rPr>
+          <w:rFonts w:hint="cs"/>
+          <w:rtl/>
+        </w:rPr>
+        <w:t>בחירת המודל המתאים מ-</w:t>
+      </w:r>
+      <w:proofErr w:type="spellStart"/>
+      <w:r>
+        <w:t>Huggingface</w:t>
+      </w:r>
+      <w:proofErr w:type="spellEnd"/>
+      <w:r>
+        <w:rPr>
+          <w:rFonts w:hint="cs"/>
+          <w:rtl/>
+        </w:rPr>
+        <w:t>.</w:t>
+      </w:r>
+    </w:p>
+    <w:p>
+      <w:pPr>
+        <w:pStyle w:val="ListParagraph"/>
+        <w:numPr>
+          <w:ilvl w:val="1"/>
+          <w:numId w:val="5"/>
+        </w:numPr>
+      </w:pPr>
+      <w:r>
+        <w:rPr>
+          <w:rFonts w:hint="cs"/>
+          <w:rtl/>
+        </w:rPr>
+        <w:t>למידת ה-</w:t>
+      </w:r>
+      <w:r>
+        <w:rPr>
+          <w:rFonts w:hint="cs"/>
+        </w:rPr>
+        <w:t>API</w:t>
+      </w:r>
+      <w:r>
+        <w:rPr>
+          <w:rFonts w:hint="cs"/>
+          <w:rtl/>
+        </w:rPr>
+        <w:t>.</w:t>
+      </w:r>
+    </w:p>
+    <w:p>
+      <w:pPr>
+        <w:pStyle w:val="ListParagraph"/>
+        <w:numPr>
+          <w:ilvl w:val="1"/>
+          <w:numId w:val="5"/>
+        </w:numPr>
+      </w:pPr>
+      <w:r>
+        <w:rPr>
+          <w:rFonts w:hint="cs"/>
+          <w:rtl/>
+        </w:rPr>
+        <w:t xml:space="preserve">הכנת הדאטה </w:t>
+      </w:r>
+      <w:r>
+        <w:rPr>
+          <w:rtl/>
+        </w:rPr>
+        <w:t>–</w:t>
+      </w:r>
+      <w:r>
+        <w:rPr>
+          <w:rFonts w:hint="cs"/>
+          <w:rtl/>
+        </w:rPr>
+        <w:t xml:space="preserve"> איחוד כל הטקסטים של כל כותב למסמך יחיד.</w:t>
+      </w:r>
+    </w:p>
+    <w:p>
+      <w:pPr>
+        <w:pStyle w:val="ListParagraph"/>
+        <w:numPr>
+          <w:ilvl w:val="1"/>
+          <w:numId w:val="5"/>
+        </w:numPr>
+      </w:pPr>
+      <w:r>
+        <w:rPr>
+          <w:rFonts w:hint="cs"/>
+          <w:rtl/>
+        </w:rPr>
+        <w:t xml:space="preserve">כתיבת קוד לאימון מודל שפה לכל כותב: יצירת </w:t>
+      </w:r>
+      <w:r>
+        <w:t>tokenizer</w:t>
+      </w:r>
+      <w:r>
+        <w:rPr>
+          <w:rFonts w:hint="cs"/>
+          <w:rtl/>
+        </w:rPr>
+        <w:t xml:space="preserve">, שימוש במודל </w:t>
+      </w:r>
+      <w:r>
+        <w:t>GPT2</w:t>
+      </w:r>
+      <w:r>
+        <w:rPr>
+          <w:rFonts w:hint="cs"/>
+          <w:rtl/>
+        </w:rPr>
+        <w:t xml:space="preserve"> מאומן וביצוע </w:t>
+      </w:r>
+      <w:r>
+        <w:t>fine-tuning</w:t>
+      </w:r>
+      <w:r>
+        <w:rPr>
+          <w:rFonts w:hint="cs"/>
+          <w:rtl/>
+        </w:rPr>
+        <w:t xml:space="preserve"> לכל כותב.</w:t>
+      </w:r>
+    </w:p>
+    <w:p>
+      <w:pPr>
+        <w:pStyle w:val="ListParagraph"/>
+        <w:numPr>
+          <w:ilvl w:val="1"/>
+          <w:numId w:val="5"/>
+        </w:numPr>
+      </w:pPr>
+      <w:r>
+        <w:rPr>
+          <w:rFonts w:hint="cs"/>
+          <w:rtl/>
+        </w:rPr>
+        <w:t xml:space="preserve">כתיבת פונקציה לחישוב </w:t>
+      </w:r>
+      <w:r>
+        <w:t>perplexity</w:t>
+      </w:r>
+      <w:r>
+        <w:rPr>
+          <w:rFonts w:hint="cs"/>
+          <w:rtl/>
+        </w:rPr>
+        <w:t>.</w:t>
+      </w:r>
+    </w:p>
+    <w:p>
+      <w:pPr>
+        <w:pStyle w:val="ListParagraph"/>
+        <w:numPr>
+          <w:ilvl w:val="1"/>
+          <w:numId w:val="5"/>
+        </w:numPr>
+      </w:pPr>
+      <w:r>
+        <w:rPr>
+          <w:rFonts w:hint="cs"/>
+          <w:rtl/>
+        </w:rPr>
+        <w:t xml:space="preserve">שימוש במודלי שפה ובפונקציה כדי להוציא </w:t>
+      </w:r>
+      <w:r>
+        <w:t>features</w:t>
+      </w:r>
+      <w:r>
+        <w:rPr>
+          <w:rFonts w:hint="cs"/>
+          <w:rtl/>
+        </w:rPr>
+        <w:t xml:space="preserve"> </w:t>
+      </w:r>
+      <w:r>
+        <w:rPr>
+          <w:rtl/>
+        </w:rPr>
+        <w:t>–</w:t>
+      </w:r>
+      <w:r>
+        <w:rPr>
+          <w:rFonts w:hint="cs"/>
+          <w:rtl/>
+        </w:rPr>
+        <w:t xml:space="preserve"> </w:t>
+      </w:r>
+      <w:r>
+        <w:t>perplexity</w:t>
+      </w:r>
+      <w:r>
+        <w:rPr>
+          <w:rFonts w:hint="cs"/>
+          <w:rtl/>
+        </w:rPr>
+        <w:t xml:space="preserve"> לפי כל מודל שפה.</w:t>
+      </w:r>
+    </w:p>
+    <w:p>
+      <w:pPr>
+        <w:pStyle w:val="ListParagraph"/>
+        <w:numPr>
+          <w:ilvl w:val="1"/>
+          <w:numId w:val="5"/>
+        </w:numPr>
+      </w:pPr>
+      <w:r>
+        <w:rPr>
+          <w:rFonts w:hint="cs"/>
+          <w:rtl/>
+        </w:rPr>
+        <w:t>הרצת המודל על ה-</w:t>
+      </w:r>
+      <w:r>
+        <w:t>toy problem</w:t>
+      </w:r>
+      <w:r>
+        <w:rPr>
+          <w:rFonts w:hint="cs"/>
+          <w:rtl/>
+        </w:rPr>
+        <w:t xml:space="preserve"> כדי לראות שהתוצאות הגיוניות.</w:t>
+      </w:r>
+    </w:p>
+    <w:p>
+      <w:pPr>
+        <w:pStyle w:val="ListParagraph"/>
+        <w:numPr>
+          <w:ilvl w:val="1"/>
+          <w:numId w:val="5"/>
+        </w:numPr>
+      </w:pPr>
+      <w:r>
+        <w:rPr>
+          <w:rFonts w:hint="cs"/>
+          <w:rtl/>
+        </w:rPr>
+        <w:t xml:space="preserve">הצגה של סוג של </w:t>
+      </w:r>
+      <w:r>
+        <w:t>confusion matrix</w:t>
+      </w:r>
+      <w:r>
+        <w:rPr>
+          <w:rFonts w:hint="cs"/>
+          <w:rtl/>
+        </w:rPr>
+        <w:t xml:space="preserve"> שמציגה </w:t>
+      </w:r>
+      <w:r>
+        <w:t>perplexity</w:t>
+      </w:r>
+      <w:r>
+        <w:rPr>
+          <w:rFonts w:hint="cs"/>
+          <w:rtl/>
+        </w:rPr>
+        <w:t xml:space="preserve"> של כל סופר לפי כל מודל שפה </w:t>
+      </w:r>
+      <w:r>
+        <w:rPr>
+          <w:rtl/>
+        </w:rPr>
+        <w:t>–</w:t>
+      </w:r>
+      <w:r>
+        <w:rPr>
+          <w:rFonts w:hint="cs"/>
+          <w:rtl/>
+        </w:rPr>
+        <w:t xml:space="preserve"> כדי לבדוק אם ה-</w:t>
+      </w:r>
+      <w:r>
+        <w:t>feature</w:t>
+      </w:r>
+      <w:r>
+        <w:rPr>
+          <w:rFonts w:hint="cs"/>
+          <w:rtl/>
+        </w:rPr>
+        <w:t xml:space="preserve"> החדש שימושי (גם למאמרים וגם ל-</w:t>
+      </w:r>
+      <w:r>
+        <w:t>reviews</w:t>
+      </w:r>
+      <w:r>
+        <w:rPr>
+          <w:rFonts w:hint="cs"/>
+          <w:rtl/>
+        </w:rPr>
+        <w:t>)</w:t>
+      </w:r>
+      <w:r>
+        <w:rPr>
+          <w:rFonts w:hint="cs"/>
+          <w:rtl/>
+        </w:rPr>
+        <w:t>.</w:t>
+      </w:r>
+    </w:p>
+    <w:p>
+      <w:pPr>
+        <w:pStyle w:val="ListParagraph"/>
+        <w:rPr>
+          <w:rtl/>
+        </w:rPr>
+      </w:pPr>
+      <w:r>
+        <w:rPr>
+          <w:rFonts w:hint="cs"/>
+        </w:rPr>
+        <w:t>LM</w:t>
+      </w:r>
+      <w:r>
+        <w:rPr>
+          <w:rFonts w:hint="cs"/>
+          <w:rtl/>
+        </w:rPr>
+        <w:t xml:space="preserve"> שאומן על מאמרים, ונבדק על מאמרים:</w:t>
+      </w:r>
+    </w:p>
+    <w:p>
+      <w:pPr>
+        <w:pStyle w:val="ListParagraph"/>
+        <w:rPr>
+          <w:rtl/>
+        </w:rPr>
+      </w:pPr>
+      <w:r>
+        <w:rPr>
+          <w:rFonts w:cs="Arial"/>
+          <w:rtl/>
+        </w:rPr>
+        <w:drawing>
+          <wp:inline distT="0" distB="0" distL="0" distR="0" wp14:anchorId="2124D3E0" wp14:editId="70BC297E">
+            <wp:extent cx="5274310" cy="4061460"/>
+            <wp:effectExtent l="0" t="0" r="2540" b="0"/>
+            <wp:docPr id="9" name="Picture 9"/>
+            <wp:cNvGraphicFramePr>
+              <a:graphicFrameLocks xmlns:a="http://schemas.openxmlformats.org/drawingml/2006/main" noChangeAspect="1"/>
+            </wp:cNvGraphicFramePr>
+            <a:graphic xmlns:a="http://schemas.openxmlformats.org/drawingml/2006/main">
+              <a:graphicData uri="http://schemas.openxmlformats.org/drawingml/2006/picture">
+                <pic:pic xmlns:pic="http://schemas.openxmlformats.org/drawingml/2006/picture">
+                  <pic:nvPicPr>
+                    <pic:cNvPr id="1" name=""/>
+                    <pic:cNvPicPr/>
+                  </pic:nvPicPr>
+                  <pic:blipFill>
+                    <a:blip r:embed="rId19"/>
+                    <a:stretch>
+                      <a:fillRect/>
+                    </a:stretch>
+                  </pic:blipFill>
+                  <pic:spPr>
+                    <a:xfrm>
+                      <a:off x="0" y="0"/>
+                      <a:ext cx="5274310" cy="4061460"/>
+                    </a:xfrm>
+                    <a:prstGeom prst="rect">
+                      <a:avLst/>
+                    </a:prstGeom>
+                  </pic:spPr>
+                </pic:pic>
+              </a:graphicData>
+            </a:graphic>
+          </wp:inline>
+        </w:drawing>
+      </w:r>
+    </w:p>
+    <w:p>
+      <w:pPr>
+        <w:pStyle w:val="ListParagraph"/>
+        <w:rPr>
+          <w:rtl/>
+        </w:rPr>
+      </w:pPr>
+    </w:p>
+    <w:p>
+      <w:pPr>
+        <w:pStyle w:val="ListParagraph"/>
+        <w:rPr>
+          <w:rtl/>
+        </w:rPr>
+      </w:pPr>
+    </w:p>
+    <w:p>
+      <w:pPr>
+        <w:pStyle w:val="ListParagraph"/>
+        <w:rPr>
+          <w:rtl/>
+        </w:rPr>
+      </w:pPr>
+    </w:p>
+    <w:p>
+      <w:pPr>
+        <w:pStyle w:val="ListParagraph"/>
+        <w:rPr>
+          <w:rtl/>
+        </w:rPr>
+      </w:pPr>
+    </w:p>
+    <w:p>
+      <w:pPr>
+        <w:pStyle w:val="ListParagraph"/>
+        <w:rPr>
+          <w:rtl/>
+        </w:rPr>
+      </w:pPr>
+    </w:p>
+    <w:p>
+      <w:pPr>
+        <w:pStyle w:val="ListParagraph"/>
+        <w:rPr>
+          <w:rtl/>
+        </w:rPr>
+      </w:pPr>
+    </w:p>
+    <w:p>
+      <w:pPr>
+        <w:pStyle w:val="ListParagraph"/>
+        <w:rPr>
+          <w:rtl/>
+        </w:rPr>
+      </w:pPr>
+      <w:r>
+        <w:rPr>
+          <w:rFonts w:hint="cs"/>
+        </w:rPr>
+        <w:lastRenderedPageBreak/>
+        <w:t>LM</w:t>
+      </w:r>
+      <w:r>
+        <w:rPr>
+          <w:rFonts w:hint="cs"/>
+          <w:rtl/>
+        </w:rPr>
+        <w:t xml:space="preserve"> שאומן על מאמרים ונבדק על </w:t>
+      </w:r>
+      <w:r>
+        <w:t>reviews</w:t>
+      </w:r>
+      <w:r>
+        <w:rPr>
+          <w:rFonts w:hint="cs"/>
+          <w:rtl/>
+        </w:rPr>
+        <w:t>:</w:t>
+      </w:r>
+    </w:p>
+    <w:p>
+      <w:pPr>
+        <w:pStyle w:val="ListParagraph"/>
+        <w:rPr>
+          <w:rtl/>
+        </w:rPr>
+      </w:pPr>
+      <w:r>
+        <w:rPr>
+          <w:rFonts w:cs="Arial"/>
+          <w:rtl/>
+        </w:rPr>
+        <w:drawing>
+          <wp:inline distT="0" distB="0" distL="0" distR="0" wp14:anchorId="3F7F8016" wp14:editId="150E156D">
+            <wp:extent cx="5274310" cy="4029710"/>
+            <wp:effectExtent l="0" t="0" r="2540" b="8890"/>
+            <wp:docPr id="12" name="Picture 12"/>
+            <wp:cNvGraphicFramePr>
+              <a:graphicFrameLocks xmlns:a="http://schemas.openxmlformats.org/drawingml/2006/main" noChangeAspect="1"/>
+            </wp:cNvGraphicFramePr>
+            <a:graphic xmlns:a="http://schemas.openxmlformats.org/drawingml/2006/main">
+              <a:graphicData uri="http://schemas.openxmlformats.org/drawingml/2006/picture">
+                <pic:pic xmlns:pic="http://schemas.openxmlformats.org/drawingml/2006/picture">
+                  <pic:nvPicPr>
+                    <pic:cNvPr id="1" name=""/>
+                    <pic:cNvPicPr/>
+                  </pic:nvPicPr>
+                  <pic:blipFill>
+                    <a:blip r:embed="rId20"/>
+                    <a:stretch>
+                      <a:fillRect/>
+                    </a:stretch>
+                  </pic:blipFill>
+                  <pic:spPr>
+                    <a:xfrm>
+                      <a:off x="0" y="0"/>
+                      <a:ext cx="5274310" cy="4029710"/>
+                    </a:xfrm>
+                    <a:prstGeom prst="rect">
+                      <a:avLst/>
+                    </a:prstGeom>
+                  </pic:spPr>
+                </pic:pic>
+              </a:graphicData>
+            </a:graphic>
+          </wp:inline>
+        </w:drawing>
+      </w:r>
+    </w:p>
+    <w:p>
+      <w:pPr>
+        <w:rPr>
+          <w:rtl/>
+        </w:rPr>
+      </w:pPr>
+    </w:p>
+    <w:p>
+      <w:pPr>
+        <w:rPr>
+          <w:rFonts w:hint="cs"/>
+          <w:rtl/>
+        </w:rPr>
+      </w:pPr>
     </w:p>
     <w:sectPr>
       <w:pgSz w:w="11906" w:h="16838"/>

</xml_diff>

<commit_message>
Kick out short reviews.
</commit_message>
<xml_diff>
--- a/Documentation.docx
+++ b/Documentation.docx
@@ -347,29 +347,7 @@
           <w:szCs w:val="20"/>
           <w:bdr w:val="none" w:sz="0" w:space="0" w:color="auto" w:frame="1"/>
         </w:rPr>
-        <w:t xml:space="preserve">  author={Radford, Alec and Wu, </w:t>
-      </w:r>
-      <w:proofErr w:type="gramStart"/>
-      <w:r>
-        <w:rPr>
-          <w:rFonts w:ascii="Consolas" w:eastAsia="Times New Roman" w:hAnsi="Consolas" w:cs="Courier New"/>
-          <w:color w:val="24292E"/>
-          <w:sz w:val="20"/>
-          <w:szCs w:val="20"/>
-          <w:bdr w:val="none" w:sz="0" w:space="0" w:color="auto" w:frame="1"/>
-        </w:rPr>
-        <w:t>Jeff</w:t>
-      </w:r>
-      <w:proofErr w:type="gramEnd"/>
-      <w:r>
-        <w:rPr>
-          <w:rFonts w:ascii="Consolas" w:eastAsia="Times New Roman" w:hAnsi="Consolas" w:cs="Courier New"/>
-          <w:color w:val="24292E"/>
-          <w:sz w:val="20"/>
-          <w:szCs w:val="20"/>
-          <w:bdr w:val="none" w:sz="0" w:space="0" w:color="auto" w:frame="1"/>
-        </w:rPr>
-        <w:t xml:space="preserve"> and Child, Rewon and Luan, David and </w:t>
+        <w:t xml:space="preserve">  author={Radford, Alec and Wu, Jeff and Child, Rewon and Luan, David and </w:t>
       </w:r>
       <w:proofErr w:type="spellStart"/>
       <w:r>
@@ -4894,6 +4872,7 @@
       <w:r>
         <w:rPr>
           <w:rFonts w:cs="Arial"/>
+          <w:noProof/>
           <w:rtl/>
         </w:rPr>
         <w:drawing>
@@ -5023,6 +5002,7 @@
       <w:r>
         <w:rPr>
           <w:rFonts w:cs="Arial"/>
+          <w:noProof/>
           <w:rtl/>
         </w:rPr>
         <w:drawing>
@@ -5064,18 +5044,468 @@
     </w:p>
     <w:p>
       <w:pPr>
-        <w:rPr>
-          <w:rtl/>
-        </w:rPr>
-      </w:pPr>
-    </w:p>
-    <w:p>
-      <w:pPr>
-        <w:rPr>
-          <w:rFonts w:hint="cs"/>
-          <w:rtl/>
-        </w:rPr>
-      </w:pPr>
+        <w:pStyle w:val="ListParagraph"/>
+      </w:pPr>
+    </w:p>
+    <w:p>
+      <w:pPr>
+        <w:pStyle w:val="ListParagraph"/>
+        <w:numPr>
+          <w:ilvl w:val="0"/>
+          <w:numId w:val="5"/>
+        </w:numPr>
+      </w:pPr>
+      <w:r>
+        <w:rPr>
+          <w:rFonts w:hint="cs"/>
+          <w:rtl/>
+        </w:rPr>
+        <w:t xml:space="preserve">הוספנו </w:t>
+      </w:r>
+      <w:r>
+        <w:t>class weighting</w:t>
+      </w:r>
+      <w:r>
+        <w:rPr>
+          <w:rFonts w:hint="cs"/>
+          <w:rtl/>
+        </w:rPr>
+        <w:t xml:space="preserve"> ל-</w:t>
+      </w:r>
+      <w:r>
+        <w:rPr>
+          <w:rFonts w:hint="cs"/>
+        </w:rPr>
+        <w:t>SVM</w:t>
+      </w:r>
+      <w:r>
+        <w:rPr>
+          <w:rFonts w:hint="cs"/>
+          <w:rtl/>
+        </w:rPr>
+        <w:t>.</w:t>
+      </w:r>
+    </w:p>
+    <w:p>
+      <w:pPr>
+        <w:pStyle w:val="ListParagraph"/>
+        <w:numPr>
+          <w:ilvl w:val="0"/>
+          <w:numId w:val="5"/>
+        </w:numPr>
+      </w:pPr>
+      <w:r>
+        <w:rPr>
+          <w:rFonts w:hint="cs"/>
+          <w:rtl/>
+        </w:rPr>
+        <w:t>כדי לבדוק עוד: הרצנו את הבדיקה לא ב-</w:t>
+      </w:r>
+      <w:r>
+        <w:t>cross-domain</w:t>
+      </w:r>
+      <w:r>
+        <w:rPr>
+          <w:rFonts w:hint="cs"/>
+          <w:rtl/>
+        </w:rPr>
+        <w:t xml:space="preserve">: פעם אחת אימון על מאמרים ובדיקה על מאמרים, ופעם אחת אימון על </w:t>
+      </w:r>
+      <w:r>
+        <w:t>reviews</w:t>
+      </w:r>
+      <w:r>
+        <w:rPr>
+          <w:rFonts w:hint="cs"/>
+          <w:rtl/>
+        </w:rPr>
+        <w:t xml:space="preserve"> ובדיקה על </w:t>
+      </w:r>
+      <w:r>
+        <w:t>reviews</w:t>
+      </w:r>
+      <w:r>
+        <w:rPr>
+          <w:rFonts w:hint="cs"/>
+          <w:rtl/>
+        </w:rPr>
+        <w:t>.</w:t>
+      </w:r>
+    </w:p>
+    <w:p>
+      <w:pPr>
+        <w:rPr>
+          <w:rtl/>
+        </w:rPr>
+      </w:pPr>
+      <w:r>
+        <w:rPr>
+          <w:rFonts w:hint="cs"/>
+          <w:rtl/>
+        </w:rPr>
+        <w:t xml:space="preserve">אחוזי </w:t>
+      </w:r>
+      <w:r>
+        <w:rPr>
+          <w:rFonts w:hint="cs"/>
+          <w:rtl/>
+        </w:rPr>
+        <w:t>הצלחה בשלב הזה:</w:t>
+      </w:r>
+    </w:p>
+    <w:p>
+      <w:pPr>
+        <w:pStyle w:val="ListParagraph"/>
+        <w:numPr>
+          <w:ilvl w:val="0"/>
+          <w:numId w:val="1"/>
+        </w:numPr>
+      </w:pPr>
+      <w:r>
+        <w:t>review-review</w:t>
+      </w:r>
+      <w:r>
+        <w:rPr>
+          <w:rFonts w:hint="cs"/>
+          <w:rtl/>
+        </w:rPr>
+        <w:t>:</w:t>
+      </w:r>
+    </w:p>
+    <w:p>
+      <w:pPr>
+        <w:pStyle w:val="ListParagraph"/>
+        <w:numPr>
+          <w:ilvl w:val="1"/>
+          <w:numId w:val="1"/>
+        </w:numPr>
+      </w:pPr>
+      <w:r>
+        <w:rPr>
+          <w:rFonts w:hint="cs"/>
+          <w:rtl/>
+        </w:rPr>
+        <w:t xml:space="preserve">בלי </w:t>
+      </w:r>
+      <w:r>
+        <w:t>perplexity</w:t>
+      </w:r>
+      <w:r>
+        <w:rPr>
+          <w:rFonts w:hint="cs"/>
+          <w:rtl/>
+        </w:rPr>
+        <w:t xml:space="preserve"> </w:t>
+      </w:r>
+      <w:r>
+        <w:rPr>
+          <w:rtl/>
+        </w:rPr>
+        <w:t>–</w:t>
+      </w:r>
+      <w:r>
+        <w:rPr>
+          <w:rFonts w:hint="cs"/>
+          <w:rtl/>
+        </w:rPr>
+        <w:t xml:space="preserve"> 70%</w:t>
+      </w:r>
+    </w:p>
+    <w:p>
+      <w:pPr>
+        <w:pStyle w:val="ListParagraph"/>
+        <w:numPr>
+          <w:ilvl w:val="1"/>
+          <w:numId w:val="1"/>
+        </w:numPr>
+      </w:pPr>
+      <w:r>
+        <w:rPr>
+          <w:rFonts w:hint="cs"/>
+          <w:rtl/>
+        </w:rPr>
+        <w:t xml:space="preserve">עם </w:t>
+      </w:r>
+      <w:r>
+        <w:t>perplexity</w:t>
+      </w:r>
+      <w:r>
+        <w:rPr>
+          <w:rFonts w:hint="cs"/>
+          <w:rtl/>
+        </w:rPr>
+        <w:t xml:space="preserve"> </w:t>
+      </w:r>
+      <w:r>
+        <w:rPr>
+          <w:rtl/>
+        </w:rPr>
+        <w:t>–</w:t>
+      </w:r>
+      <w:r>
+        <w:rPr>
+          <w:rFonts w:hint="cs"/>
+          <w:rtl/>
+        </w:rPr>
+        <w:t xml:space="preserve"> 58%</w:t>
+      </w:r>
+    </w:p>
+    <w:p>
+      <w:pPr>
+        <w:pStyle w:val="ListParagraph"/>
+        <w:numPr>
+          <w:ilvl w:val="1"/>
+          <w:numId w:val="1"/>
+        </w:numPr>
+      </w:pPr>
+      <w:r>
+        <w:rPr>
+          <w:rFonts w:hint="cs"/>
+          <w:rtl/>
+        </w:rPr>
+        <w:t xml:space="preserve">עם </w:t>
+      </w:r>
+      <w:r>
+        <w:t>perplexity</w:t>
+      </w:r>
+      <w:r>
+        <w:rPr>
+          <w:rFonts w:hint="cs"/>
+          <w:rtl/>
+        </w:rPr>
+        <w:t xml:space="preserve">, עם 7 מחלקות במקום 9 </w:t>
+      </w:r>
+      <w:r>
+        <w:rPr>
+          <w:rtl/>
+        </w:rPr>
+        <w:t>–</w:t>
+      </w:r>
+      <w:r>
+        <w:rPr>
+          <w:rFonts w:hint="cs"/>
+          <w:rtl/>
+        </w:rPr>
+        <w:t xml:space="preserve"> 65%</w:t>
+      </w:r>
+    </w:p>
+    <w:p>
+      <w:pPr>
+        <w:pStyle w:val="ListParagraph"/>
+        <w:numPr>
+          <w:ilvl w:val="0"/>
+          <w:numId w:val="1"/>
+        </w:numPr>
+      </w:pPr>
+      <w:r>
+        <w:rPr>
+          <w:rFonts w:hint="cs"/>
+          <w:rtl/>
+        </w:rPr>
+        <w:t>מאמרים-מאמרים:</w:t>
+      </w:r>
+    </w:p>
+    <w:p>
+      <w:pPr>
+        <w:pStyle w:val="ListParagraph"/>
+        <w:numPr>
+          <w:ilvl w:val="1"/>
+          <w:numId w:val="1"/>
+        </w:numPr>
+      </w:pPr>
+      <w:r>
+        <w:rPr>
+          <w:rFonts w:hint="cs"/>
+          <w:rtl/>
+        </w:rPr>
+        <w:t xml:space="preserve">בלי </w:t>
+      </w:r>
+      <w:r>
+        <w:t>perplexity</w:t>
+      </w:r>
+      <w:r>
+        <w:rPr>
+          <w:rFonts w:hint="cs"/>
+          <w:rtl/>
+        </w:rPr>
+        <w:t xml:space="preserve"> </w:t>
+      </w:r>
+      <w:r>
+        <w:rPr>
+          <w:rtl/>
+        </w:rPr>
+        <w:t>–</w:t>
+      </w:r>
+      <w:r>
+        <w:rPr>
+          <w:rFonts w:hint="cs"/>
+          <w:rtl/>
+        </w:rPr>
+        <w:t xml:space="preserve"> 74% </w:t>
+      </w:r>
+    </w:p>
+    <w:p>
+      <w:pPr>
+        <w:pStyle w:val="ListParagraph"/>
+        <w:numPr>
+          <w:ilvl w:val="1"/>
+          <w:numId w:val="1"/>
+        </w:numPr>
+      </w:pPr>
+      <w:r>
+        <w:rPr>
+          <w:rFonts w:hint="cs"/>
+          <w:rtl/>
+        </w:rPr>
+        <w:t xml:space="preserve">עם </w:t>
+      </w:r>
+      <w:r>
+        <w:t>perplexity</w:t>
+      </w:r>
+      <w:r>
+        <w:rPr>
+          <w:rFonts w:hint="cs"/>
+          <w:rtl/>
+        </w:rPr>
+        <w:t xml:space="preserve"> </w:t>
+      </w:r>
+      <w:r>
+        <w:rPr>
+          <w:rtl/>
+        </w:rPr>
+        <w:t>–</w:t>
+      </w:r>
+      <w:r>
+        <w:rPr>
+          <w:rFonts w:hint="cs"/>
+          <w:rtl/>
+        </w:rPr>
+        <w:t xml:space="preserve"> </w:t>
+      </w:r>
+      <w:r>
+        <w:rPr>
+          <w:rFonts w:hint="cs"/>
+          <w:rtl/>
+        </w:rPr>
+        <w:t>66%</w:t>
+      </w:r>
+    </w:p>
+    <w:p>
+      <w:pPr>
+        <w:pStyle w:val="ListParagraph"/>
+        <w:numPr>
+          <w:ilvl w:val="0"/>
+          <w:numId w:val="1"/>
+        </w:numPr>
+      </w:pPr>
+      <w:r>
+        <w:rPr>
+          <w:rFonts w:hint="cs"/>
+          <w:rtl/>
+        </w:rPr>
+        <w:t>מאמרים-</w:t>
+      </w:r>
+      <w:r>
+        <w:t>reviews</w:t>
+      </w:r>
+      <w:r>
+        <w:rPr>
+          <w:rFonts w:hint="cs"/>
+          <w:rtl/>
+        </w:rPr>
+        <w:t>:</w:t>
+      </w:r>
+    </w:p>
+    <w:p>
+      <w:pPr>
+        <w:pStyle w:val="ListParagraph"/>
+        <w:numPr>
+          <w:ilvl w:val="1"/>
+          <w:numId w:val="1"/>
+        </w:numPr>
+      </w:pPr>
+      <w:r>
+        <w:rPr>
+          <w:rFonts w:hint="cs"/>
+          <w:rtl/>
+        </w:rPr>
+        <w:t xml:space="preserve">בלי </w:t>
+      </w:r>
+      <w:r>
+        <w:t>perplexity</w:t>
+      </w:r>
+      <w:r>
+        <w:rPr>
+          <w:rFonts w:hint="cs"/>
+          <w:rtl/>
+        </w:rPr>
+        <w:t xml:space="preserve"> </w:t>
+      </w:r>
+      <w:r>
+        <w:rPr>
+          <w:rtl/>
+        </w:rPr>
+        <w:t>–</w:t>
+      </w:r>
+      <w:r>
+        <w:rPr>
+          <w:rFonts w:hint="cs"/>
+          <w:rtl/>
+        </w:rPr>
+        <w:t xml:space="preserve"> 24%</w:t>
+      </w:r>
+    </w:p>
+    <w:p>
+      <w:pPr>
+        <w:pStyle w:val="ListParagraph"/>
+        <w:numPr>
+          <w:ilvl w:val="1"/>
+          <w:numId w:val="1"/>
+        </w:numPr>
+        <w:rPr>
+          <w:rtl/>
+        </w:rPr>
+      </w:pPr>
+      <w:r>
+        <w:rPr>
+          <w:rFonts w:hint="cs"/>
+          <w:rtl/>
+        </w:rPr>
+        <w:t xml:space="preserve">עם </w:t>
+      </w:r>
+      <w:r>
+        <w:t>perplexity</w:t>
+      </w:r>
+      <w:r>
+        <w:rPr>
+          <w:rFonts w:hint="cs"/>
+          <w:rtl/>
+        </w:rPr>
+        <w:t xml:space="preserve"> </w:t>
+      </w:r>
+      <w:r>
+        <w:rPr>
+          <w:rtl/>
+        </w:rPr>
+        <w:t>–</w:t>
+      </w:r>
+      <w:r>
+        <w:rPr>
+          <w:rFonts w:hint="cs"/>
+          <w:rtl/>
+        </w:rPr>
+        <w:t xml:space="preserve"> 30% אבל על כולם חוץ מאחד הוא חזה </w:t>
+      </w:r>
+      <w:r>
+        <w:t>Richard riley</w:t>
+      </w:r>
+      <w:r>
+        <w:rPr>
+          <w:rFonts w:hint="cs"/>
+          <w:rtl/>
+        </w:rPr>
+        <w:t>.</w:t>
+      </w:r>
     </w:p>
     <w:sectPr>
       <w:pgSz w:w="11906" w:h="16838"/>

</xml_diff>

<commit_message>
Add PerplexityClassification - script for classifying using argmax on perplexity.
</commit_message>
<xml_diff>
--- a/Documentation.docx
+++ b/Documentation.docx
@@ -347,7 +347,29 @@
           <w:szCs w:val="20"/>
           <w:bdr w:val="none" w:sz="0" w:space="0" w:color="auto" w:frame="1"/>
         </w:rPr>
-        <w:t xml:space="preserve">  author={Radford, Alec and Wu, Jeff and Child, Rewon and Luan, David and </w:t>
+        <w:t xml:space="preserve">  author={Radford, Alec and Wu, </w:t>
+      </w:r>
+      <w:proofErr w:type="gramStart"/>
+      <w:r>
+        <w:rPr>
+          <w:rFonts w:ascii="Consolas" w:eastAsia="Times New Roman" w:hAnsi="Consolas" w:cs="Courier New"/>
+          <w:color w:val="24292E"/>
+          <w:sz w:val="20"/>
+          <w:szCs w:val="20"/>
+          <w:bdr w:val="none" w:sz="0" w:space="0" w:color="auto" w:frame="1"/>
+        </w:rPr>
+        <w:t>Jeff</w:t>
+      </w:r>
+      <w:proofErr w:type="gramEnd"/>
+      <w:r>
+        <w:rPr>
+          <w:rFonts w:ascii="Consolas" w:eastAsia="Times New Roman" w:hAnsi="Consolas" w:cs="Courier New"/>
+          <w:color w:val="24292E"/>
+          <w:sz w:val="20"/>
+          <w:szCs w:val="20"/>
+          <w:bdr w:val="none" w:sz="0" w:space="0" w:color="auto" w:frame="1"/>
+        </w:rPr>
+        <w:t xml:space="preserve"> and Child, Rewon and Luan, David and </w:t>
       </w:r>
       <w:proofErr w:type="spellStart"/>
       <w:r>
@@ -5394,6 +5416,66 @@
       <w:pPr>
         <w:pStyle w:val="ListParagraph"/>
         <w:numPr>
+          <w:ilvl w:val="1"/>
+          <w:numId w:val="1"/>
+        </w:numPr>
+      </w:pPr>
+      <w:r>
+        <w:rPr>
+          <w:rFonts w:hint="cs"/>
+          <w:rtl/>
+        </w:rPr>
+        <w:t xml:space="preserve">עם </w:t>
+      </w:r>
+      <w:r>
+        <w:t>perplexity</w:t>
+      </w:r>
+      <w:r>
+        <w:rPr>
+          <w:rFonts w:hint="cs"/>
+          <w:rtl/>
+        </w:rPr>
+        <w:t>, עם 7 מחלקות במקום 9 וטקסטים קצרי</w:t>
+      </w:r>
+      <w:r>
+        <w:rPr>
+          <w:rFonts w:hint="cs"/>
+          <w:rtl/>
+        </w:rPr>
+        <w:t>ם</w:t>
+      </w:r>
+      <w:r>
+        <w:rPr>
+          <w:rFonts w:hint="cs"/>
+          <w:rtl/>
+        </w:rPr>
+        <w:t xml:space="preserve"> יותר </w:t>
+      </w:r>
+      <w:r>
+        <w:rPr>
+          <w:rtl/>
+        </w:rPr>
+        <w:t>–</w:t>
+      </w:r>
+      <w:r>
+        <w:rPr>
+          <w:rFonts w:hint="cs"/>
+          <w:rtl/>
+        </w:rPr>
+        <w:t xml:space="preserve"> </w:t>
+      </w:r>
+      <w:r>
+        <w:rPr>
+          <w:rFonts w:hint="cs"/>
+          <w:rtl/>
+        </w:rPr>
+        <w:t>47% (אבל תכלס היה דאטהסט ממש קטן)</w:t>
+      </w:r>
+    </w:p>
+    <w:p>
+      <w:pPr>
+        <w:pStyle w:val="ListParagraph"/>
+        <w:numPr>
           <w:ilvl w:val="0"/>
           <w:numId w:val="1"/>
         </w:numPr>
@@ -5462,9 +5544,6 @@
           <w:ilvl w:val="1"/>
           <w:numId w:val="1"/>
         </w:numPr>
-        <w:rPr>
-          <w:rtl/>
-        </w:rPr>
       </w:pPr>
       <w:r>
         <w:rPr>
@@ -5505,6 +5584,91 @@
           <w:rtl/>
         </w:rPr>
         <w:t>.</w:t>
+      </w:r>
+    </w:p>
+    <w:p>
+      <w:pPr>
+        <w:pStyle w:val="ListParagraph"/>
+        <w:numPr>
+          <w:ilvl w:val="1"/>
+          <w:numId w:val="1"/>
+        </w:numPr>
+      </w:pPr>
+      <w:r>
+        <w:rPr>
+          <w:rFonts w:hint="cs"/>
+          <w:rtl/>
+        </w:rPr>
+        <w:t xml:space="preserve">עם </w:t>
+      </w:r>
+      <w:r>
+        <w:t>perplexity</w:t>
+      </w:r>
+      <w:r>
+        <w:rPr>
+          <w:rFonts w:hint="cs"/>
+          <w:rtl/>
+        </w:rPr>
+        <w:t xml:space="preserve">, עם 7 מחלקות במקום 9 וטקסטים קצרים יותר - </w:t>
+      </w:r>
+    </w:p>
+    <w:p>
+      <w:pPr>
+        <w:rPr>
+          <w:rtl/>
+        </w:rPr>
+      </w:pPr>
+    </w:p>
+    <w:p>
+      <w:pPr>
+        <w:pStyle w:val="ListParagraph"/>
+        <w:numPr>
+          <w:ilvl w:val="0"/>
+          <w:numId w:val="5"/>
+        </w:numPr>
+        <w:rPr>
+          <w:rtl/>
+        </w:rPr>
+      </w:pPr>
+      <w:r>
+        <w:rPr>
+          <w:rFonts w:hint="cs"/>
+          <w:rtl/>
+        </w:rPr>
+        <w:t xml:space="preserve">ניקינו קצת את הדאטה: העפנו שני כותבים שהיו להם רק 5 </w:t>
+      </w:r>
+      <w:r>
+        <w:t>reviews</w:t>
+      </w:r>
+      <w:r>
+        <w:rPr>
+          <w:rFonts w:hint="cs"/>
+          <w:rtl/>
+        </w:rPr>
+        <w:t xml:space="preserve"> לכל אחד, כי הם קטנים מדי בדאטהסט. הורדנו </w:t>
+      </w:r>
+      <w:r>
+        <w:t>reviews</w:t>
+      </w:r>
+      <w:r>
+        <w:rPr>
+          <w:rFonts w:hint="cs"/>
+          <w:rtl/>
+        </w:rPr>
+        <w:t xml:space="preserve"> שהיו עם פחות מ-30 מילים כי אין שם מספיק בשר לסיווג. ניסינו גם להפוך את אורכי הטקסטים שאיתם אנחנו מאמנים את ה-</w:t>
+      </w:r>
+      <w:r>
+        <w:rPr>
+          <w:rFonts w:hint="cs"/>
+        </w:rPr>
+        <w:t>LM</w:t>
+      </w:r>
+      <w:r>
+        <w:rPr>
+          <w:rFonts w:hint="cs"/>
+          <w:rtl/>
+        </w:rPr>
+        <w:t xml:space="preserve"> לאחידים עבור כל הכותבים, כדי שלא יהיה מישהו שמתאמן יותר מאחרים.</w:t>
       </w:r>
     </w:p>
     <w:sectPr>

</xml_diff>

<commit_message>
Kick out reviewers with small amount of reviews
</commit_message>
<xml_diff>
--- a/Documentation.docx
+++ b/Documentation.docx
@@ -4835,7 +4835,21 @@
           <w:rFonts w:hint="cs"/>
           <w:rtl/>
         </w:rPr>
-        <w:t xml:space="preserve"> 58%</w:t>
+        <w:t xml:space="preserve"> </w:t>
+      </w:r>
+      <w:r>
+        <w:rPr>
+          <w:rFonts w:hint="cs"/>
+          <w:rtl/>
+        </w:rPr>
+        <w:t>5</w:t>
+      </w:r>
+      <w:r>
+        <w:rPr>
+          <w:rFonts w:hint="cs"/>
+          <w:rtl/>
+        </w:rPr>
+        <w:t>8%</w:t>
       </w:r>
     </w:p>
     <w:p>
@@ -4865,6 +4879,23 @@
       </w:r>
       <w:r>
         <w:rPr>
+          <w:rFonts w:hint="cs"/>
+          <w:rtl/>
+        </w:rPr>
+        <w:t xml:space="preserve">והורדת </w:t>
+      </w:r>
+      <w:r>
+        <w:t>outliers</w:t>
+      </w:r>
+      <w:r>
+        <w:rPr>
+          <w:rFonts w:hint="cs"/>
+          <w:rtl/>
+        </w:rPr>
+        <w:t xml:space="preserve"> </w:t>
+      </w:r>
+      <w:r>
+        <w:rPr>
           <w:rtl/>
         </w:rPr>
         <w:t>–</w:t>
@@ -4874,7 +4905,21 @@
           <w:rFonts w:hint="cs"/>
           <w:rtl/>
         </w:rPr>
-        <w:t xml:space="preserve"> 65%</w:t>
+        <w:t xml:space="preserve"> </w:t>
+      </w:r>
+      <w:r>
+        <w:rPr>
+          <w:rFonts w:hint="cs"/>
+          <w:rtl/>
+        </w:rPr>
+        <w:t>68</w:t>
+      </w:r>
+      <w:r>
+        <w:rPr>
+          <w:rFonts w:hint="cs"/>
+          <w:rtl/>
+        </w:rPr>
+        <w:t>%</w:t>
       </w:r>
     </w:p>
     <w:p>
@@ -5001,21 +5046,24 @@
           <w:rFonts w:hint="cs"/>
           <w:rtl/>
         </w:rPr>
-        <w:t>, עם 7 מחלקות במקום 9 וטקסטים קצרי</w:t>
-      </w:r>
-      <w:r>
-        <w:rPr>
-          <w:rFonts w:hint="cs"/>
-          <w:rtl/>
-        </w:rPr>
-        <w:t>ם</w:t>
-      </w:r>
-      <w:r>
-        <w:rPr>
-          <w:rFonts w:hint="cs"/>
-          <w:rtl/>
-        </w:rPr>
-        <w:t xml:space="preserve"> יותר </w:t>
+        <w:t>, עם 7 מחלקות במקום 9 ו</w:t>
+      </w:r>
+      <w:r>
+        <w:rPr>
+          <w:rFonts w:hint="cs"/>
+          <w:rtl/>
+        </w:rPr>
+        <w:t xml:space="preserve">הורדת </w:t>
+      </w:r>
+      <w:r>
+        <w:t>outliers</w:t>
+      </w:r>
+      <w:r>
+        <w:rPr>
+          <w:rFonts w:hint="cs"/>
+          <w:rtl/>
+        </w:rPr>
+        <w:t xml:space="preserve"> </w:t>
       </w:r>
       <w:r>
         <w:rPr>
@@ -5035,7 +5083,14 @@
           <w:rFonts w:hint="cs"/>
           <w:rtl/>
         </w:rPr>
-        <w:t>47% (אבל תכלס היה דאטהסט ממש קטן)</w:t>
+        <w:t>62</w:t>
+      </w:r>
+      <w:r>
+        <w:rPr>
+          <w:rFonts w:hint="cs"/>
+          <w:rtl/>
+        </w:rPr>
+        <w:t>%</w:t>
       </w:r>
     </w:p>
     <w:p>
@@ -5175,7 +5230,24 @@
           <w:rFonts w:hint="cs"/>
           <w:rtl/>
         </w:rPr>
-        <w:t xml:space="preserve">, עם 7 מחלקות במקום 9 וטקסטים קצרים יותר </w:t>
+        <w:t xml:space="preserve">, עם 7 מחלקות במקום 9 </w:t>
+      </w:r>
+      <w:r>
+        <w:rPr>
+          <w:rFonts w:hint="cs"/>
+          <w:rtl/>
+        </w:rPr>
+        <w:t xml:space="preserve">והורדת </w:t>
+      </w:r>
+      <w:r>
+        <w:t>outliers</w:t>
+      </w:r>
+      <w:r>
+        <w:rPr>
+          <w:rFonts w:hint="cs"/>
+          <w:rtl/>
+        </w:rPr>
+        <w:t xml:space="preserve"> </w:t>
       </w:r>
       <w:r>
         <w:rPr>
@@ -5195,10 +5267,24 @@
           <w:rFonts w:hint="cs"/>
           <w:rtl/>
         </w:rPr>
-        <w:t xml:space="preserve">12.5%, חזה על כולם </w:t>
-      </w:r>
-      <w:r>
-        <w:t>gary collins</w:t>
+        <w:t>27</w:t>
+      </w:r>
+      <w:r>
+        <w:rPr>
+          <w:rFonts w:hint="cs"/>
+          <w:rtl/>
+        </w:rPr>
+        <w:t xml:space="preserve">%, חזה על </w:t>
+      </w:r>
+      <w:r>
+        <w:rPr>
+          <w:rFonts w:hint="cs"/>
+          <w:rtl/>
+        </w:rPr>
+        <w:t xml:space="preserve">הרוב </w:t>
+      </w:r>
+      <w:r>
+        <w:t>Richard riley</w:t>
       </w:r>
       <w:r>
         <w:rPr>
@@ -5210,6 +5296,8 @@
     </w:p>
     <w:p>
       <w:pPr>
+        <w:pStyle w:val="ListParagraph"/>
+        <w:ind w:left="1440"/>
         <w:rPr>
           <w:rtl/>
         </w:rPr>
@@ -5248,15 +5336,383 @@
           <w:rFonts w:hint="cs"/>
           <w:rtl/>
         </w:rPr>
-        <w:t xml:space="preserve"> שהיו עם פחות מ-30 מילים כי אין שם מספיק בשר לסיווג. </w:t>
-      </w:r>
+        <w:t xml:space="preserve"> שהיו עם פחות מ-30 מילים כי אין שם מספיק בשר לסיווג. ניסינו גם להפוך את אורכי הטקסטים שאיתם אנחנו מאמנים את ה-</w:t>
+      </w:r>
+      <w:r>
+        <w:rPr>
+          <w:rFonts w:hint="cs"/>
+        </w:rPr>
+        <w:t>LM</w:t>
+      </w:r>
+      <w:r>
+        <w:rPr>
+          <w:rFonts w:hint="cs"/>
+          <w:rtl/>
+        </w:rPr>
+        <w:t xml:space="preserve"> לאחידים עבור כל הכותבים, כדי שלא יהיה מישהו שמתאמן יותר מאחרים.</w:t>
+      </w:r>
+    </w:p>
+    <w:p>
+      <w:pPr>
+        <w:pStyle w:val="ListParagraph"/>
+        <w:numPr>
+          <w:ilvl w:val="0"/>
+          <w:numId w:val="5"/>
+        </w:numPr>
+      </w:pPr>
       <w:r>
         <w:rPr>
           <w:rFonts w:hint="cs"/>
           <w:rtl/>
         </w:rPr>
         <w:lastRenderedPageBreak/>
-        <w:t>ניסינו גם להפוך את אורכי הטקסטים שאיתם אנחנו מאמנים את ה-</w:t>
+        <w:t>ניסינו גם לגרום לכך שסך כל הטקסטים של כל כותב יהיו באותו גודל, בעצם כדי שלא יהיה מצב שחלק מתאמנים על יותר טקסטים וחלק על פחות. בסוף זה הרס את התוצאות אז זנחנו את זה. (ההסבר שלנו: כי הורדנו דאטה וגם ככה הדאטהסט קטן).</w:t>
+      </w:r>
+    </w:p>
+    <w:p>
+      <w:pPr>
+        <w:pStyle w:val="ListParagraph"/>
+        <w:numPr>
+          <w:ilvl w:val="0"/>
+          <w:numId w:val="5"/>
+        </w:numPr>
+      </w:pPr>
+      <w:r>
+        <w:rPr>
+          <w:rFonts w:hint="cs"/>
+          <w:rtl/>
+        </w:rPr>
+        <w:t xml:space="preserve">הוספנו אלגוריתם אשכול כדי למצוא </w:t>
+      </w:r>
+      <w:r>
+        <w:t>outliers</w:t>
+      </w:r>
+      <w:r>
+        <w:rPr>
+          <w:rFonts w:hint="cs"/>
+          <w:rtl/>
+        </w:rPr>
+        <w:t xml:space="preserve"> בסט האימון ולהתעלם מהם. השתמשנו ב-</w:t>
+      </w:r>
+      <w:r>
+        <w:rPr>
+          <w:rFonts w:hint="cs"/>
+        </w:rPr>
+        <w:t>OPTICS</w:t>
+      </w:r>
+      <w:r>
+        <w:rPr>
+          <w:rFonts w:hint="cs"/>
+          <w:rtl/>
+        </w:rPr>
+        <w:t xml:space="preserve"> (הרחבה של </w:t>
+      </w:r>
+      <w:r>
+        <w:rPr>
+          <w:rFonts w:hint="cs"/>
+        </w:rPr>
+        <w:t>DBSCAN</w:t>
+      </w:r>
+      <w:r>
+        <w:rPr>
+          <w:rFonts w:hint="cs"/>
+          <w:rtl/>
+        </w:rPr>
+        <w:t>).</w:t>
+      </w:r>
+      <w:r>
+        <w:rPr>
+          <w:rFonts w:hint="cs"/>
+          <w:rtl/>
+        </w:rPr>
+        <w:t xml:space="preserve"> המטרה היא בעצם לזהות דגימות שהן שונות מדי מהפילוג האמיתי של המידע כדי שלא "יבלבלו" את המסווג. עשינו את זה בגלל ההבנה שיש הרבה מאמרים שלא בהכרח בן אדם כתב, ואנחנו לא רוצים שהם יופיעו בסט האימון.</w:t>
+      </w:r>
+    </w:p>
+    <w:p>
+      <w:pPr>
+        <w:pStyle w:val="ListParagraph"/>
+        <w:numPr>
+          <w:ilvl w:val="0"/>
+          <w:numId w:val="5"/>
+        </w:numPr>
+      </w:pPr>
+    </w:p>
+    <w:p>
+      <w:pPr>
+        <w:rPr>
+          <w:rtl/>
+        </w:rPr>
+      </w:pPr>
+    </w:p>
+    <w:p>
+      <w:pPr>
+        <w:rPr>
+          <w:rtl/>
+        </w:rPr>
+      </w:pPr>
+    </w:p>
+    <w:p>
+      <w:pPr>
+        <w:rPr>
+          <w:rtl/>
+        </w:rPr>
+      </w:pPr>
+      <w:r>
+        <w:rPr>
+          <w:rFonts w:hint="cs"/>
+          <w:rtl/>
+        </w:rPr>
+        <w:t xml:space="preserve">לבחון האם </w:t>
+      </w:r>
+      <w:r>
+        <w:rPr>
+          <w:rFonts w:hint="cs"/>
+        </w:rPr>
+        <w:t>SVM</w:t>
+      </w:r>
+      <w:r>
+        <w:rPr>
+          <w:rFonts w:hint="cs"/>
+          <w:rtl/>
+        </w:rPr>
+        <w:t xml:space="preserve"> או </w:t>
+      </w:r>
+      <w:r>
+        <w:t>argmax</w:t>
+      </w:r>
+    </w:p>
+    <w:p>
+      <w:pPr>
+        <w:rPr>
+          <w:rtl/>
+        </w:rPr>
+      </w:pPr>
+      <w:r>
+        <w:rPr>
+          <w:rFonts w:hint="cs"/>
+          <w:rtl/>
+        </w:rPr>
+        <w:t>לעצור את האימון כשמגיע ל-</w:t>
+      </w:r>
+      <w:r>
+        <w:t>ppl</w:t>
+      </w:r>
+      <w:r>
+        <w:rPr>
+          <w:rFonts w:hint="cs"/>
+          <w:rtl/>
+        </w:rPr>
+        <w:t xml:space="preserve"> מסוים?</w:t>
+      </w:r>
+    </w:p>
+    <w:p>
+      <w:pPr>
+        <w:rPr>
+          <w:rtl/>
+        </w:rPr>
+      </w:pPr>
+      <w:r>
+        <w:rPr>
+          <w:rFonts w:hint="cs"/>
+          <w:rtl/>
+        </w:rPr>
+        <w:t>להסתכל על ה-</w:t>
+      </w:r>
+      <w:r>
+        <w:t>ppl</w:t>
+      </w:r>
+      <w:r>
+        <w:rPr>
+          <w:rFonts w:hint="cs"/>
+          <w:rtl/>
+        </w:rPr>
+        <w:t xml:space="preserve"> כפיצ'ר ( לשמור את טבלת הפיצ'רים)</w:t>
+      </w:r>
+    </w:p>
+    <w:p>
+      <w:pPr>
+        <w:rPr>
+          <w:rtl/>
+        </w:rPr>
+      </w:pPr>
+    </w:p>
+    <w:p>
+      <w:pPr>
+        <w:rPr>
+          <w:rtl/>
+        </w:rPr>
+      </w:pPr>
+      <w:r>
+        <w:rPr>
+          <w:rFonts w:hint="cs"/>
+          <w:rtl/>
+        </w:rPr>
+        <w:t>להסתכל על המטריצות פיצ'רים ששמרנו</w:t>
+      </w:r>
+    </w:p>
+    <w:p>
+      <w:pPr>
+        <w:rPr>
+          <w:rFonts w:hint="cs"/>
+          <w:rtl/>
+        </w:rPr>
+      </w:pPr>
+      <w:r>
+        <w:rPr>
+          <w:rFonts w:hint="cs"/>
+          <w:rtl/>
+        </w:rPr>
+        <w:t xml:space="preserve">לכתוב קוד שמכניס </w:t>
+      </w:r>
+      <w:r>
+        <w:t>argmin</w:t>
+      </w:r>
+      <w:r>
+        <w:rPr>
+          <w:rFonts w:hint="cs"/>
+          <w:rtl/>
+        </w:rPr>
+        <w:t xml:space="preserve"> כפיצ'ר ל-</w:t>
+      </w:r>
+      <w:r>
+        <w:rPr>
+          <w:rFonts w:hint="cs"/>
+        </w:rPr>
+        <w:t>SVM</w:t>
+      </w:r>
+    </w:p>
+    <w:p>
+      <w:pPr>
+        <w:rPr>
+          <w:rtl/>
+        </w:rPr>
+      </w:pPr>
+    </w:p>
+    <w:p>
+      <w:pPr>
+        <w:rPr>
+          <w:rtl/>
+        </w:rPr>
+      </w:pPr>
+    </w:p>
+    <w:p>
+      <w:pPr>
+        <w:pStyle w:val="ListParagraph"/>
+        <w:numPr>
+          <w:ilvl w:val="0"/>
+          <w:numId w:val="9"/>
+        </w:numPr>
+      </w:pPr>
+      <w:r>
+        <w:rPr>
+          <w:rFonts w:hint="cs"/>
+          <w:rtl/>
+        </w:rPr>
+        <w:t xml:space="preserve">להריץ שוב </w:t>
+      </w:r>
+      <w:r>
+        <w:t>reviews</w:t>
+      </w:r>
+      <w:r>
+        <w:t>-</w:t>
+      </w:r>
+      <w:r>
+        <w:t xml:space="preserve"> </w:t>
+      </w:r>
+      <w:r>
+        <w:t>reviews</w:t>
+      </w:r>
+      <w:r>
+        <w:rPr>
+          <w:rFonts w:hint="cs"/>
+          <w:rtl/>
+        </w:rPr>
+        <w:t>.</w:t>
+      </w:r>
+    </w:p>
+    <w:p>
+      <w:pPr>
+        <w:pStyle w:val="ListParagraph"/>
+        <w:numPr>
+          <w:ilvl w:val="0"/>
+          <w:numId w:val="9"/>
+        </w:numPr>
+        <w:rPr>
+          <w:rFonts w:hint="cs"/>
+          <w:rtl/>
+        </w:rPr>
+      </w:pPr>
+      <w:r>
+        <w:rPr>
+          <w:rFonts w:hint="cs"/>
+          <w:rtl/>
+        </w:rPr>
+        <w:t>להריץ שוב מאמרים-מאמרים.</w:t>
+      </w:r>
+    </w:p>
+    <w:p>
+      <w:pPr>
+        <w:pStyle w:val="ListParagraph"/>
+        <w:numPr>
+          <w:ilvl w:val="0"/>
+          <w:numId w:val="9"/>
+        </w:numPr>
+      </w:pPr>
+      <w:r>
+        <w:rPr>
+          <w:rFonts w:hint="cs"/>
+          <w:rtl/>
+        </w:rPr>
+        <w:t>להריץ שוב מאמרים-</w:t>
+      </w:r>
+      <w:r>
+        <w:t>reviews</w:t>
+      </w:r>
+      <w:r>
+        <w:rPr>
+          <w:rFonts w:hint="cs"/>
+          <w:rtl/>
+        </w:rPr>
+        <w:t>.</w:t>
+      </w:r>
+    </w:p>
+    <w:p>
+      <w:pPr>
+        <w:pStyle w:val="ListParagraph"/>
+        <w:numPr>
+          <w:ilvl w:val="0"/>
+          <w:numId w:val="9"/>
+        </w:numPr>
+        <w:rPr>
+          <w:rtl/>
+        </w:rPr>
+      </w:pPr>
+      <w:r>
+        <w:rPr>
+          <w:rFonts w:hint="cs"/>
+          <w:rtl/>
+        </w:rPr>
+        <w:t>להריץ שוב טוי פרובלם.</w:t>
+      </w:r>
+    </w:p>
+    <w:p>
+      <w:pPr>
+        <w:pStyle w:val="ListParagraph"/>
+        <w:numPr>
+          <w:ilvl w:val="0"/>
+          <w:numId w:val="9"/>
+        </w:numPr>
+        <w:rPr>
+          <w:rFonts w:hint="cs"/>
+          <w:rtl/>
+        </w:rPr>
+      </w:pPr>
+      <w:r>
+        <w:rPr>
+          <w:rFonts w:hint="cs"/>
+          <w:rtl/>
+        </w:rPr>
+        <w:t>לבדוק את ה-</w:t>
       </w:r>
       <w:r>
         <w:rPr>
@@ -5269,40 +5725,30 @@
           <w:rFonts w:hint="cs"/>
           <w:rtl/>
         </w:rPr>
-        <w:t xml:space="preserve"> לאחידים עבור כל הכותבים, כדי שלא יהיה מישהו שמתאמן יותר מאחרים.</w:t>
-      </w:r>
-    </w:p>
-    <w:p>
-      <w:pPr>
-        <w:rPr>
-          <w:rtl/>
-        </w:rPr>
-      </w:pPr>
-    </w:p>
-    <w:p>
-      <w:pPr>
-        <w:rPr>
-          <w:rtl/>
-        </w:rPr>
-      </w:pPr>
-    </w:p>
-    <w:p>
-      <w:r>
-        <w:t>DBSCAN</w:t>
-      </w:r>
-    </w:p>
-    <w:p>
-      <w:pPr>
-        <w:rPr>
-          <w:rtl/>
-        </w:rPr>
-      </w:pPr>
-      <w:r>
-        <w:rPr>
-          <w:rFonts w:hint="cs"/>
-          <w:rtl/>
-        </w:rPr>
-        <w:t xml:space="preserve">ריצות מחדש על הכל </w:t>
+        <w:t xml:space="preserve"> על טוי פרובלם עם </w:t>
+      </w:r>
+      <w:r>
+        <w:rPr>
+          <w:rFonts w:hint="cs"/>
+        </w:rPr>
+        <w:t>SVM</w:t>
+      </w:r>
+      <w:r>
+        <w:rPr>
+          <w:rFonts w:hint="cs"/>
+          <w:rtl/>
+        </w:rPr>
+        <w:t xml:space="preserve"> ועם </w:t>
+      </w:r>
+      <w:r>
+        <w:t>argmin</w:t>
+      </w:r>
+      <w:r>
+        <w:rPr>
+          <w:rFonts w:hint="cs"/>
+          <w:rtl/>
+        </w:rPr>
+        <w:t xml:space="preserve"> </w:t>
       </w:r>
       <w:r>
         <w:rPr>
@@ -5315,179 +5761,34 @@
           <w:rFonts w:hint="cs"/>
           <w:rtl/>
         </w:rPr>
-        <w:t xml:space="preserve"> אולי להתאים עם </w:t>
-      </w:r>
-      <w:r>
-        <w:t>parser</w:t>
-      </w:r>
-      <w:r>
-        <w:rPr>
-          <w:rFonts w:hint="cs"/>
-          <w:rtl/>
-        </w:rPr>
-        <w:t xml:space="preserve"> לריצה אוטומטית</w:t>
-      </w:r>
-    </w:p>
-    <w:p>
-      <w:pPr>
-        <w:rPr>
-          <w:rtl/>
-        </w:rPr>
-      </w:pPr>
-      <w:r>
-        <w:rPr>
-          <w:rFonts w:hint="cs"/>
-          <w:rtl/>
-        </w:rPr>
-        <w:t xml:space="preserve">לבחון האם </w:t>
-      </w:r>
-      <w:r>
-        <w:rPr>
-          <w:rFonts w:hint="cs"/>
-        </w:rPr>
-        <w:t>SVM</w:t>
-      </w:r>
-      <w:r>
-        <w:rPr>
-          <w:rFonts w:hint="cs"/>
-          <w:rtl/>
-        </w:rPr>
-        <w:t xml:space="preserve"> או </w:t>
-      </w:r>
-      <w:r>
-        <w:t>argmax</w:t>
-      </w:r>
-    </w:p>
-    <w:p>
-      <w:pPr>
-        <w:rPr>
-          <w:rtl/>
-        </w:rPr>
-      </w:pPr>
-      <w:r>
-        <w:rPr>
-          <w:rFonts w:hint="cs"/>
-          <w:rtl/>
-        </w:rPr>
-        <w:t>לעצור את האימון כשמגיע ל-</w:t>
-      </w:r>
-      <w:r>
-        <w:t>ppl</w:t>
-      </w:r>
-      <w:r>
-        <w:rPr>
-          <w:rFonts w:hint="cs"/>
-          <w:rtl/>
-        </w:rPr>
-        <w:t xml:space="preserve"> מסוים?</w:t>
-      </w:r>
-    </w:p>
-    <w:p>
-      <w:pPr>
-        <w:rPr>
-          <w:rtl/>
-        </w:rPr>
-      </w:pPr>
-      <w:r>
-        <w:rPr>
-          <w:rFonts w:hint="cs"/>
-          <w:rtl/>
-        </w:rPr>
-        <w:t>להסתכל על ה-</w:t>
-      </w:r>
-      <w:r>
-        <w:t>ppl</w:t>
-      </w:r>
-      <w:r>
-        <w:rPr>
-          <w:rFonts w:hint="cs"/>
-          <w:rtl/>
-        </w:rPr>
-        <w:t xml:space="preserve"> כפיצ'ר ( לשמור את טבלת הפיצ'רים)</w:t>
-      </w:r>
-    </w:p>
-    <w:p>
-      <w:pPr>
-        <w:rPr>
-          <w:rtl/>
-        </w:rPr>
-      </w:pPr>
-    </w:p>
-    <w:p>
-      <w:pPr>
-        <w:rPr>
-          <w:rtl/>
-        </w:rPr>
-      </w:pPr>
-    </w:p>
-    <w:p>
-      <w:pPr>
-        <w:rPr>
-          <w:rtl/>
-        </w:rPr>
-      </w:pPr>
-      <w:r>
-        <w:rPr>
-          <w:rFonts w:hint="cs"/>
-          <w:rtl/>
-        </w:rPr>
-        <w:t xml:space="preserve">לאמן </w:t>
-      </w:r>
-      <w:r>
-        <w:rPr>
-          <w:rFonts w:hint="cs"/>
-        </w:rPr>
-        <w:t>LM</w:t>
-      </w:r>
-      <w:r>
-        <w:rPr>
-          <w:rFonts w:hint="cs"/>
-          <w:rtl/>
-        </w:rPr>
-        <w:t xml:space="preserve"> טוי פרובלם שוב על 60-70%.</w:t>
-      </w:r>
-    </w:p>
-    <w:p>
-      <w:pPr>
-        <w:rPr>
-          <w:rtl/>
-        </w:rPr>
-      </w:pPr>
-      <w:r>
-        <w:rPr>
-          <w:rFonts w:hint="cs"/>
-          <w:rtl/>
-        </w:rPr>
-        <w:t>לבדוק את ה-</w:t>
-      </w:r>
-      <w:r>
-        <w:rPr>
-          <w:rFonts w:hint="cs"/>
-        </w:rPr>
-        <w:t>LM</w:t>
-      </w:r>
-      <w:r>
-        <w:rPr>
-          <w:rFonts w:hint="cs"/>
-          <w:rtl/>
-        </w:rPr>
-        <w:t xml:space="preserve"> על טוי פרובלם עם </w:t>
-      </w:r>
-      <w:r>
-        <w:rPr>
-          <w:rFonts w:hint="cs"/>
-        </w:rPr>
-        <w:t>SVM</w:t>
-      </w:r>
-      <w:r>
-        <w:rPr>
-          <w:rFonts w:hint="cs"/>
-          <w:rtl/>
-        </w:rPr>
-        <w:t xml:space="preserve"> ועם </w:t>
-      </w:r>
-      <w:r>
-        <w:t>argmin</w:t>
+        <w:t xml:space="preserve"> סטטיסטיקה של אורך טקסט.</w:t>
+      </w:r>
+    </w:p>
+    <w:p>
+      <w:pPr>
+        <w:pStyle w:val="ListParagraph"/>
+        <w:numPr>
+          <w:ilvl w:val="0"/>
+          <w:numId w:val="9"/>
+        </w:numPr>
+        <w:rPr>
+          <w:rFonts w:hint="cs"/>
+          <w:rtl/>
+        </w:rPr>
+      </w:pPr>
+      <w:r>
+        <w:rPr>
+          <w:rFonts w:hint="cs"/>
+          <w:rtl/>
+        </w:rPr>
+        <w:t>אולי לעשות את ה-</w:t>
+      </w:r>
+      <w:r>
+        <w:rPr>
+          <w:rFonts w:hint="cs"/>
+          <w:rtl/>
+        </w:rPr>
+        <w:t>4</w:t>
       </w:r>
       <w:r>
         <w:rPr>
@@ -5498,99 +5799,17 @@
       </w:r>
       <w:r>
         <w:rPr>
-          <w:rtl/>
-        </w:rPr>
-        <w:t>–</w:t>
-      </w:r>
-      <w:r>
-        <w:rPr>
-          <w:rFonts w:hint="cs"/>
-          <w:rtl/>
-        </w:rPr>
-        <w:t xml:space="preserve"> סטטיסטיקה של אורך טקסט.</w:t>
-      </w:r>
-    </w:p>
-    <w:p>
-      <w:pPr>
-        <w:rPr>
-          <w:rFonts w:hint="cs"/>
-          <w:rtl/>
-        </w:rPr>
-      </w:pPr>
-      <w:r>
-        <w:rPr>
-          <w:rFonts w:hint="cs"/>
-          <w:rtl/>
-        </w:rPr>
-        <w:t>להריץ שוב מאמרים-מאמרים.</w:t>
-      </w:r>
-    </w:p>
-    <w:p>
-      <w:pPr>
-        <w:rPr>
-          <w:rFonts w:hint="cs"/>
-          <w:rtl/>
-        </w:rPr>
-      </w:pPr>
-      <w:r>
-        <w:rPr>
-          <w:rFonts w:hint="cs"/>
-          <w:rtl/>
-        </w:rPr>
-        <w:t xml:space="preserve">להריץ שוב </w:t>
-      </w:r>
-      <w:r>
-        <w:t>reviews</w:t>
-      </w:r>
-      <w:r>
-        <w:t>-</w:t>
-      </w:r>
-      <w:r>
-        <w:t xml:space="preserve"> </w:t>
-      </w:r>
-      <w:r>
-        <w:t>reviews</w:t>
-      </w:r>
-      <w:r>
-        <w:rPr>
-          <w:rFonts w:hint="cs"/>
-          <w:rtl/>
-        </w:rPr>
-        <w:t>.</w:t>
-      </w:r>
-    </w:p>
-    <w:p>
-      <w:r>
-        <w:rPr>
-          <w:rFonts w:hint="cs"/>
-          <w:rtl/>
-        </w:rPr>
-        <w:t>להריץ שוב מאמרים-</w:t>
-      </w:r>
-      <w:r>
-        <w:t>reviews</w:t>
-      </w:r>
-      <w:r>
-        <w:rPr>
-          <w:rFonts w:hint="cs"/>
-          <w:rtl/>
-        </w:rPr>
-        <w:t>.</w:t>
-      </w:r>
-    </w:p>
-    <w:p>
-      <w:pPr>
-        <w:rPr>
-          <w:rFonts w:hint="cs"/>
-          <w:rtl/>
-        </w:rPr>
-      </w:pPr>
-      <w:r>
-        <w:rPr>
-          <w:rFonts w:hint="cs"/>
-          <w:rtl/>
-        </w:rPr>
-        <w:t xml:space="preserve">אולי לעשות את ה-3 האחרונים עם </w:t>
+          <w:rFonts w:hint="cs"/>
+          <w:rtl/>
+        </w:rPr>
+        <w:t>הראשונים</w:t>
+      </w:r>
+      <w:r>
+        <w:rPr>
+          <w:rFonts w:hint="cs"/>
+          <w:rtl/>
+        </w:rPr>
+        <w:t xml:space="preserve"> עם </w:t>
       </w:r>
       <w:r>
         <w:t>argmin</w:t>
@@ -6333,6 +6552,92 @@
     </w:lvl>
   </w:abstractNum>
   <w:abstractNum w:abstractNumId="6" w15:restartNumberingAfterBreak="0">
+    <w:nsid w:val="6C247916"/>
+    <w:multiLevelType w:val="hybridMultilevel"/>
+    <w:tmpl w:val="3E943AE2"/>
+    <w:lvl w:ilvl="0" w:tplc="0409000F">
+      <w:start w:val="1"/>
+      <w:numFmt w:val="decimal"/>
+      <w:lvlText w:val="%1."/>
+      <w:lvlJc w:val="left"/>
+      <w:pPr>
+        <w:ind w:left="720" w:hanging="360"/>
+      </w:pPr>
+    </w:lvl>
+    <w:lvl w:ilvl="1" w:tplc="04090019" w:tentative="1">
+      <w:start w:val="1"/>
+      <w:numFmt w:val="lowerLetter"/>
+      <w:lvlText w:val="%2."/>
+      <w:lvlJc w:val="left"/>
+      <w:pPr>
+        <w:ind w:left="1440" w:hanging="360"/>
+      </w:pPr>
+    </w:lvl>
+    <w:lvl w:ilvl="2" w:tplc="0409001B" w:tentative="1">
+      <w:start w:val="1"/>
+      <w:numFmt w:val="lowerRoman"/>
+      <w:lvlText w:val="%3."/>
+      <w:lvlJc w:val="right"/>
+      <w:pPr>
+        <w:ind w:left="2160" w:hanging="180"/>
+      </w:pPr>
+    </w:lvl>
+    <w:lvl w:ilvl="3" w:tplc="0409000F" w:tentative="1">
+      <w:start w:val="1"/>
+      <w:numFmt w:val="decimal"/>
+      <w:lvlText w:val="%4."/>
+      <w:lvlJc w:val="left"/>
+      <w:pPr>
+        <w:ind w:left="2880" w:hanging="360"/>
+      </w:pPr>
+    </w:lvl>
+    <w:lvl w:ilvl="4" w:tplc="04090019" w:tentative="1">
+      <w:start w:val="1"/>
+      <w:numFmt w:val="lowerLetter"/>
+      <w:lvlText w:val="%5."/>
+      <w:lvlJc w:val="left"/>
+      <w:pPr>
+        <w:ind w:left="3600" w:hanging="360"/>
+      </w:pPr>
+    </w:lvl>
+    <w:lvl w:ilvl="5" w:tplc="0409001B" w:tentative="1">
+      <w:start w:val="1"/>
+      <w:numFmt w:val="lowerRoman"/>
+      <w:lvlText w:val="%6."/>
+      <w:lvlJc w:val="right"/>
+      <w:pPr>
+        <w:ind w:left="4320" w:hanging="180"/>
+      </w:pPr>
+    </w:lvl>
+    <w:lvl w:ilvl="6" w:tplc="0409000F" w:tentative="1">
+      <w:start w:val="1"/>
+      <w:numFmt w:val="decimal"/>
+      <w:lvlText w:val="%7."/>
+      <w:lvlJc w:val="left"/>
+      <w:pPr>
+        <w:ind w:left="5040" w:hanging="360"/>
+      </w:pPr>
+    </w:lvl>
+    <w:lvl w:ilvl="7" w:tplc="04090019" w:tentative="1">
+      <w:start w:val="1"/>
+      <w:numFmt w:val="lowerLetter"/>
+      <w:lvlText w:val="%8."/>
+      <w:lvlJc w:val="left"/>
+      <w:pPr>
+        <w:ind w:left="5760" w:hanging="360"/>
+      </w:pPr>
+    </w:lvl>
+    <w:lvl w:ilvl="8" w:tplc="0409001B" w:tentative="1">
+      <w:start w:val="1"/>
+      <w:numFmt w:val="lowerRoman"/>
+      <w:lvlText w:val="%9."/>
+      <w:lvlJc w:val="right"/>
+      <w:pPr>
+        <w:ind w:left="6480" w:hanging="180"/>
+      </w:pPr>
+    </w:lvl>
+  </w:abstractNum>
+  <w:abstractNum w:abstractNumId="7" w15:restartNumberingAfterBreak="0">
     <w:nsid w:val="78162B3B"/>
     <w:multiLevelType w:val="hybridMultilevel"/>
     <w:tmpl w:val="542EC8C6"/>
@@ -6445,7 +6750,7 @@
       </w:rPr>
     </w:lvl>
   </w:abstractNum>
-  <w:abstractNum w:abstractNumId="7" w15:restartNumberingAfterBreak="0">
+  <w:abstractNum w:abstractNumId="8" w15:restartNumberingAfterBreak="0">
     <w:nsid w:val="7B3B471F"/>
     <w:multiLevelType w:val="hybridMultilevel"/>
     <w:tmpl w:val="52A4E6F2"/>
@@ -6568,10 +6873,10 @@
     <w:abstractNumId w:val="2"/>
   </w:num>
   <w:num w:numId="4">
-    <w:abstractNumId w:val="6"/>
+    <w:abstractNumId w:val="7"/>
   </w:num>
   <w:num w:numId="5">
-    <w:abstractNumId w:val="7"/>
+    <w:abstractNumId w:val="8"/>
   </w:num>
   <w:num w:numId="6">
     <w:abstractNumId w:val="1"/>
@@ -6581,6 +6886,9 @@
   </w:num>
   <w:num w:numId="8">
     <w:abstractNumId w:val="5"/>
+  </w:num>
+  <w:num w:numId="9">
+    <w:abstractNumId w:val="6"/>
   </w:num>
 </w:numbering>
 </file>

</xml_diff>

<commit_message>
plot fix in PerplexityClassification.py
</commit_message>
<xml_diff>
--- a/Documentation.docx
+++ b/Documentation.docx
@@ -347,73 +347,7 @@
           <w:szCs w:val="20"/>
           <w:bdr w:val="none" w:sz="0" w:space="0" w:color="auto" w:frame="1"/>
         </w:rPr>
-        <w:t xml:space="preserve">  author={Radford, Alec and Wu, </w:t>
-      </w:r>
-      <w:proofErr w:type="gramStart"/>
-      <w:r>
-        <w:rPr>
-          <w:rFonts w:ascii="Consolas" w:eastAsia="Times New Roman" w:hAnsi="Consolas" w:cs="Courier New"/>
-          <w:color w:val="24292E"/>
-          <w:sz w:val="20"/>
-          <w:szCs w:val="20"/>
-          <w:bdr w:val="none" w:sz="0" w:space="0" w:color="auto" w:frame="1"/>
-        </w:rPr>
-        <w:t>Jeff</w:t>
-      </w:r>
-      <w:proofErr w:type="gramEnd"/>
-      <w:r>
-        <w:rPr>
-          <w:rFonts w:ascii="Consolas" w:eastAsia="Times New Roman" w:hAnsi="Consolas" w:cs="Courier New"/>
-          <w:color w:val="24292E"/>
-          <w:sz w:val="20"/>
-          <w:szCs w:val="20"/>
-          <w:bdr w:val="none" w:sz="0" w:space="0" w:color="auto" w:frame="1"/>
-        </w:rPr>
-        <w:t xml:space="preserve"> and Child, Rewon and Luan, David and </w:t>
-      </w:r>
-      <w:proofErr w:type="spellStart"/>
-      <w:r>
-        <w:rPr>
-          <w:rFonts w:ascii="Consolas" w:eastAsia="Times New Roman" w:hAnsi="Consolas" w:cs="Courier New"/>
-          <w:color w:val="24292E"/>
-          <w:sz w:val="20"/>
-          <w:szCs w:val="20"/>
-          <w:bdr w:val="none" w:sz="0" w:space="0" w:color="auto" w:frame="1"/>
-        </w:rPr>
-        <w:t>Amodei</w:t>
-      </w:r>
-      <w:proofErr w:type="spellEnd"/>
-      <w:r>
-        <w:rPr>
-          <w:rFonts w:ascii="Consolas" w:eastAsia="Times New Roman" w:hAnsi="Consolas" w:cs="Courier New"/>
-          <w:color w:val="24292E"/>
-          <w:sz w:val="20"/>
-          <w:szCs w:val="20"/>
-          <w:bdr w:val="none" w:sz="0" w:space="0" w:color="auto" w:frame="1"/>
-        </w:rPr>
-        <w:t xml:space="preserve">, Dario and </w:t>
-      </w:r>
-      <w:proofErr w:type="spellStart"/>
-      <w:r>
-        <w:rPr>
-          <w:rFonts w:ascii="Consolas" w:eastAsia="Times New Roman" w:hAnsi="Consolas" w:cs="Courier New"/>
-          <w:color w:val="24292E"/>
-          <w:sz w:val="20"/>
-          <w:szCs w:val="20"/>
-          <w:bdr w:val="none" w:sz="0" w:space="0" w:color="auto" w:frame="1"/>
-        </w:rPr>
-        <w:t>Sutskever</w:t>
-      </w:r>
-      <w:proofErr w:type="spellEnd"/>
-      <w:r>
-        <w:rPr>
-          <w:rFonts w:ascii="Consolas" w:eastAsia="Times New Roman" w:hAnsi="Consolas" w:cs="Courier New"/>
-          <w:color w:val="24292E"/>
-          <w:sz w:val="20"/>
-          <w:szCs w:val="20"/>
-          <w:bdr w:val="none" w:sz="0" w:space="0" w:color="auto" w:frame="1"/>
-        </w:rPr>
-        <w:t>, Ilya},</w:t>
+        <w:t xml:space="preserve">  author={Radford, Alec and Wu, Jeff and Child, Rewon and Luan, David and Amodei, Dario and Sutskever, Ilya},</w:t>
       </w:r>
     </w:p>
     <w:p>
@@ -589,23 +523,60 @@
         </w:rPr>
         <w:t>{</w:t>
       </w:r>
-      <w:proofErr w:type="spellStart"/>
       <w:r>
         <w:rPr>
           <w:rStyle w:val="pl-s"/>
           <w:rFonts w:ascii="Consolas" w:hAnsi="Consolas"/>
           <w:color w:val="032F62"/>
         </w:rPr>
-        <w:t>HuggingFace's</w:t>
-      </w:r>
-      <w:proofErr w:type="spellEnd"/>
+        <w:t>HuggingFace's Transformers: State-of-the-art Natural Language Processing</w:t>
+      </w:r>
+      <w:r>
+        <w:rPr>
+          <w:rStyle w:val="pl-pds"/>
+          <w:rFonts w:ascii="Consolas" w:hAnsi="Consolas"/>
+          <w:color w:val="032F62"/>
+        </w:rPr>
+        <w:t>}</w:t>
+      </w:r>
+      <w:r>
+        <w:rPr>
+          <w:rFonts w:ascii="Consolas" w:hAnsi="Consolas"/>
+          <w:color w:val="24292E"/>
+        </w:rPr>
+        <w:t>,</w:t>
+      </w:r>
+    </w:p>
+    <w:p>
+      <w:pPr>
+        <w:pStyle w:val="HTMLPreformatted"/>
+        <w:shd w:val="clear" w:color="auto" w:fill="F6F8FA"/>
+        <w:rPr>
+          <w:rFonts w:ascii="Consolas" w:hAnsi="Consolas"/>
+          <w:color w:val="24292E"/>
+        </w:rPr>
+      </w:pPr>
+      <w:r>
+        <w:rPr>
+          <w:rFonts w:ascii="Consolas" w:hAnsi="Consolas"/>
+          <w:color w:val="24292E"/>
+        </w:rPr>
+        <w:t xml:space="preserve">  </w:t>
+      </w:r>
       <w:r>
         <w:rPr>
           <w:rStyle w:val="pl-s"/>
           <w:rFonts w:ascii="Consolas" w:hAnsi="Consolas"/>
           <w:color w:val="032F62"/>
         </w:rPr>
-        <w:t xml:space="preserve"> Transformers: State-of-the-art Natural Language Processing</w:t>
+        <w:t>author</w:t>
+      </w:r>
+      <w:r>
+        <w:rPr>
+          <w:rFonts w:ascii="Consolas" w:hAnsi="Consolas"/>
+          <w:color w:val="24292E"/>
+        </w:rPr>
+        <w:t>=</w:t>
       </w:r>
       <w:r>
         <w:rPr>
@@ -613,31 +584,7 @@
           <w:rFonts w:ascii="Consolas" w:hAnsi="Consolas"/>
           <w:color w:val="032F62"/>
         </w:rPr>
-        <w:t>}</w:t>
-      </w:r>
-      <w:r>
-        <w:rPr>
-          <w:rFonts w:ascii="Consolas" w:hAnsi="Consolas"/>
-          <w:color w:val="24292E"/>
-        </w:rPr>
-        <w:t>,</w:t>
-      </w:r>
-    </w:p>
-    <w:p>
-      <w:pPr>
-        <w:pStyle w:val="HTMLPreformatted"/>
-        <w:shd w:val="clear" w:color="auto" w:fill="F6F8FA"/>
-        <w:rPr>
-          <w:rFonts w:ascii="Consolas" w:hAnsi="Consolas"/>
-          <w:color w:val="24292E"/>
-        </w:rPr>
-      </w:pPr>
-      <w:r>
-        <w:rPr>
-          <w:rFonts w:ascii="Consolas" w:hAnsi="Consolas"/>
-          <w:color w:val="24292E"/>
-        </w:rPr>
-        <w:t xml:space="preserve">  </w:t>
+        <w:t>{</w:t>
       </w:r>
       <w:r>
         <w:rPr>
@@ -645,14 +592,7 @@
           <w:rFonts w:ascii="Consolas" w:hAnsi="Consolas"/>
           <w:color w:val="032F62"/>
         </w:rPr>
-        <w:t>author</w:t>
-      </w:r>
-      <w:r>
-        <w:rPr>
-          <w:rFonts w:ascii="Consolas" w:hAnsi="Consolas"/>
-          <w:color w:val="24292E"/>
-        </w:rPr>
-        <w:t>=</w:t>
+        <w:t>Thomas Wolf and Lysandre Debut and Victor Sanh and Julien Chaumond and Clement Delangue and Anthony Moi and Pierric Cistac and Tim Rault and Rémi Louf and Morgan Funtowicz and Joe Davison and Sam Shleifer and Patrick von Platen and Clara Ma and Yacine Jernite and Julien Plu and Canwen Xu and Teven Le Scao and Sylvain Gugger and Mariama Drame and Quentin Lhoest and Alexander M. Rush</w:t>
       </w:r>
       <w:r>
         <w:rPr>
@@ -660,7 +600,31 @@
           <w:rFonts w:ascii="Consolas" w:hAnsi="Consolas"/>
           <w:color w:val="032F62"/>
         </w:rPr>
-        <w:t>{</w:t>
+        <w:t>}</w:t>
+      </w:r>
+      <w:r>
+        <w:rPr>
+          <w:rFonts w:ascii="Consolas" w:hAnsi="Consolas"/>
+          <w:color w:val="24292E"/>
+        </w:rPr>
+        <w:t>,</w:t>
+      </w:r>
+    </w:p>
+    <w:p>
+      <w:pPr>
+        <w:pStyle w:val="HTMLPreformatted"/>
+        <w:shd w:val="clear" w:color="auto" w:fill="F6F8FA"/>
+        <w:rPr>
+          <w:rFonts w:ascii="Consolas" w:hAnsi="Consolas"/>
+          <w:color w:val="24292E"/>
+        </w:rPr>
+      </w:pPr>
+      <w:r>
+        <w:rPr>
+          <w:rFonts w:ascii="Consolas" w:hAnsi="Consolas"/>
+          <w:color w:val="24292E"/>
+        </w:rPr>
+        <w:t xml:space="preserve">  </w:t>
       </w:r>
       <w:r>
         <w:rPr>
@@ -668,397 +632,31 @@
           <w:rFonts w:ascii="Consolas" w:hAnsi="Consolas"/>
           <w:color w:val="032F62"/>
         </w:rPr>
-        <w:t xml:space="preserve">Thomas Wolf and Lysandre Debut and Victor </w:t>
-      </w:r>
-      <w:proofErr w:type="spellStart"/>
+        <w:t>journal</w:t>
+      </w:r>
+      <w:r>
+        <w:rPr>
+          <w:rFonts w:ascii="Consolas" w:hAnsi="Consolas"/>
+          <w:color w:val="24292E"/>
+        </w:rPr>
+        <w:t>=</w:t>
+      </w:r>
+      <w:r>
+        <w:rPr>
+          <w:rStyle w:val="pl-pds"/>
+          <w:rFonts w:ascii="Consolas" w:hAnsi="Consolas"/>
+          <w:color w:val="032F62"/>
+        </w:rPr>
+        <w:t>{</w:t>
+      </w:r>
       <w:r>
         <w:rPr>
           <w:rStyle w:val="pl-s"/>
           <w:rFonts w:ascii="Consolas" w:hAnsi="Consolas"/>
           <w:color w:val="032F62"/>
         </w:rPr>
-        <w:t>Sanh</w:t>
-      </w:r>
-      <w:proofErr w:type="spellEnd"/>
-      <w:r>
-        <w:rPr>
-          <w:rStyle w:val="pl-s"/>
-          <w:rFonts w:ascii="Consolas" w:hAnsi="Consolas"/>
-          <w:color w:val="032F62"/>
-        </w:rPr>
-        <w:t xml:space="preserve"> and Julien </w:t>
-      </w:r>
-      <w:proofErr w:type="spellStart"/>
-      <w:r>
-        <w:rPr>
-          <w:rStyle w:val="pl-s"/>
-          <w:rFonts w:ascii="Consolas" w:hAnsi="Consolas"/>
-          <w:color w:val="032F62"/>
-        </w:rPr>
-        <w:t>Chaumond</w:t>
-      </w:r>
-      <w:proofErr w:type="spellEnd"/>
-      <w:r>
-        <w:rPr>
-          <w:rStyle w:val="pl-s"/>
-          <w:rFonts w:ascii="Consolas" w:hAnsi="Consolas"/>
-          <w:color w:val="032F62"/>
-        </w:rPr>
-        <w:t xml:space="preserve"> and Clement </w:t>
-      </w:r>
-      <w:proofErr w:type="spellStart"/>
-      <w:r>
-        <w:rPr>
-          <w:rStyle w:val="pl-s"/>
-          <w:rFonts w:ascii="Consolas" w:hAnsi="Consolas"/>
-          <w:color w:val="032F62"/>
-        </w:rPr>
-        <w:t>Delangue</w:t>
-      </w:r>
-      <w:proofErr w:type="spellEnd"/>
-      <w:r>
-        <w:rPr>
-          <w:rStyle w:val="pl-s"/>
-          <w:rFonts w:ascii="Consolas" w:hAnsi="Consolas"/>
-          <w:color w:val="032F62"/>
-        </w:rPr>
-        <w:t xml:space="preserve"> and Anthony Moi and </w:t>
-      </w:r>
-      <w:proofErr w:type="spellStart"/>
-      <w:r>
-        <w:rPr>
-          <w:rStyle w:val="pl-s"/>
-          <w:rFonts w:ascii="Consolas" w:hAnsi="Consolas"/>
-          <w:color w:val="032F62"/>
-        </w:rPr>
-        <w:t>Pierric</w:t>
-      </w:r>
-      <w:proofErr w:type="spellEnd"/>
-      <w:r>
-        <w:rPr>
-          <w:rStyle w:val="pl-s"/>
-          <w:rFonts w:ascii="Consolas" w:hAnsi="Consolas"/>
-          <w:color w:val="032F62"/>
-        </w:rPr>
-        <w:t xml:space="preserve"> </w:t>
-      </w:r>
-      <w:proofErr w:type="spellStart"/>
-      <w:r>
-        <w:rPr>
-          <w:rStyle w:val="pl-s"/>
-          <w:rFonts w:ascii="Consolas" w:hAnsi="Consolas"/>
-          <w:color w:val="032F62"/>
-        </w:rPr>
-        <w:t>Cistac</w:t>
-      </w:r>
-      <w:proofErr w:type="spellEnd"/>
-      <w:r>
-        <w:rPr>
-          <w:rStyle w:val="pl-s"/>
-          <w:rFonts w:ascii="Consolas" w:hAnsi="Consolas"/>
-          <w:color w:val="032F62"/>
-        </w:rPr>
-        <w:t xml:space="preserve"> and Tim </w:t>
-      </w:r>
-      <w:proofErr w:type="spellStart"/>
-      <w:r>
-        <w:rPr>
-          <w:rStyle w:val="pl-s"/>
-          <w:rFonts w:ascii="Consolas" w:hAnsi="Consolas"/>
-          <w:color w:val="032F62"/>
-        </w:rPr>
-        <w:t>Rault</w:t>
-      </w:r>
-      <w:proofErr w:type="spellEnd"/>
-      <w:r>
-        <w:rPr>
-          <w:rStyle w:val="pl-s"/>
-          <w:rFonts w:ascii="Consolas" w:hAnsi="Consolas"/>
-          <w:color w:val="032F62"/>
-        </w:rPr>
-        <w:t xml:space="preserve"> and </w:t>
-      </w:r>
-      <w:proofErr w:type="spellStart"/>
-      <w:r>
-        <w:rPr>
-          <w:rStyle w:val="pl-s"/>
-          <w:rFonts w:ascii="Consolas" w:hAnsi="Consolas"/>
-          <w:color w:val="032F62"/>
-        </w:rPr>
-        <w:t>Rémi</w:t>
-      </w:r>
-      <w:proofErr w:type="spellEnd"/>
-      <w:r>
-        <w:rPr>
-          <w:rStyle w:val="pl-s"/>
-          <w:rFonts w:ascii="Consolas" w:hAnsi="Consolas"/>
-          <w:color w:val="032F62"/>
-        </w:rPr>
-        <w:t xml:space="preserve"> </w:t>
-      </w:r>
-      <w:proofErr w:type="spellStart"/>
-      <w:r>
-        <w:rPr>
-          <w:rStyle w:val="pl-s"/>
-          <w:rFonts w:ascii="Consolas" w:hAnsi="Consolas"/>
-          <w:color w:val="032F62"/>
-        </w:rPr>
-        <w:t>Louf</w:t>
-      </w:r>
-      <w:proofErr w:type="spellEnd"/>
-      <w:r>
-        <w:rPr>
-          <w:rStyle w:val="pl-s"/>
-          <w:rFonts w:ascii="Consolas" w:hAnsi="Consolas"/>
-          <w:color w:val="032F62"/>
-        </w:rPr>
-        <w:t xml:space="preserve"> and Morgan </w:t>
-      </w:r>
-      <w:proofErr w:type="spellStart"/>
-      <w:r>
-        <w:rPr>
-          <w:rStyle w:val="pl-s"/>
-          <w:rFonts w:ascii="Consolas" w:hAnsi="Consolas"/>
-          <w:color w:val="032F62"/>
-        </w:rPr>
-        <w:t>Funtowicz</w:t>
-      </w:r>
-      <w:proofErr w:type="spellEnd"/>
-      <w:r>
-        <w:rPr>
-          <w:rStyle w:val="pl-s"/>
-          <w:rFonts w:ascii="Consolas" w:hAnsi="Consolas"/>
-          <w:color w:val="032F62"/>
-        </w:rPr>
-        <w:t xml:space="preserve"> and Joe Davison and Sam Shleifer and Patrick von Platen and Clara Ma and </w:t>
-      </w:r>
-      <w:proofErr w:type="spellStart"/>
-      <w:r>
-        <w:rPr>
-          <w:rStyle w:val="pl-s"/>
-          <w:rFonts w:ascii="Consolas" w:hAnsi="Consolas"/>
-          <w:color w:val="032F62"/>
-        </w:rPr>
-        <w:t>Yacine</w:t>
-      </w:r>
-      <w:proofErr w:type="spellEnd"/>
-      <w:r>
-        <w:rPr>
-          <w:rStyle w:val="pl-s"/>
-          <w:rFonts w:ascii="Consolas" w:hAnsi="Consolas"/>
-          <w:color w:val="032F62"/>
-        </w:rPr>
-        <w:t xml:space="preserve"> </w:t>
-      </w:r>
-      <w:proofErr w:type="spellStart"/>
-      <w:r>
-        <w:rPr>
-          <w:rStyle w:val="pl-s"/>
-          <w:rFonts w:ascii="Consolas" w:hAnsi="Consolas"/>
-          <w:color w:val="032F62"/>
-        </w:rPr>
-        <w:t>Jernite</w:t>
-      </w:r>
-      <w:proofErr w:type="spellEnd"/>
-      <w:r>
-        <w:rPr>
-          <w:rStyle w:val="pl-s"/>
-          <w:rFonts w:ascii="Consolas" w:hAnsi="Consolas"/>
-          <w:color w:val="032F62"/>
-        </w:rPr>
-        <w:t xml:space="preserve"> and Julien </w:t>
-      </w:r>
-      <w:proofErr w:type="spellStart"/>
-      <w:r>
-        <w:rPr>
-          <w:rStyle w:val="pl-s"/>
-          <w:rFonts w:ascii="Consolas" w:hAnsi="Consolas"/>
-          <w:color w:val="032F62"/>
-        </w:rPr>
-        <w:t>Plu</w:t>
-      </w:r>
-      <w:proofErr w:type="spellEnd"/>
-      <w:r>
-        <w:rPr>
-          <w:rStyle w:val="pl-s"/>
-          <w:rFonts w:ascii="Consolas" w:hAnsi="Consolas"/>
-          <w:color w:val="032F62"/>
-        </w:rPr>
-        <w:t xml:space="preserve"> and </w:t>
-      </w:r>
-      <w:proofErr w:type="spellStart"/>
-      <w:r>
-        <w:rPr>
-          <w:rStyle w:val="pl-s"/>
-          <w:rFonts w:ascii="Consolas" w:hAnsi="Consolas"/>
-          <w:color w:val="032F62"/>
-        </w:rPr>
-        <w:t>Canwen</w:t>
-      </w:r>
-      <w:proofErr w:type="spellEnd"/>
-      <w:r>
-        <w:rPr>
-          <w:rStyle w:val="pl-s"/>
-          <w:rFonts w:ascii="Consolas" w:hAnsi="Consolas"/>
-          <w:color w:val="032F62"/>
-        </w:rPr>
-        <w:t xml:space="preserve"> Xu and </w:t>
-      </w:r>
-      <w:proofErr w:type="spellStart"/>
-      <w:r>
-        <w:rPr>
-          <w:rStyle w:val="pl-s"/>
-          <w:rFonts w:ascii="Consolas" w:hAnsi="Consolas"/>
-          <w:color w:val="032F62"/>
-        </w:rPr>
-        <w:t>Teven</w:t>
-      </w:r>
-      <w:proofErr w:type="spellEnd"/>
-      <w:r>
-        <w:rPr>
-          <w:rStyle w:val="pl-s"/>
-          <w:rFonts w:ascii="Consolas" w:hAnsi="Consolas"/>
-          <w:color w:val="032F62"/>
-        </w:rPr>
-        <w:t xml:space="preserve"> Le </w:t>
-      </w:r>
-      <w:proofErr w:type="spellStart"/>
-      <w:r>
-        <w:rPr>
-          <w:rStyle w:val="pl-s"/>
-          <w:rFonts w:ascii="Consolas" w:hAnsi="Consolas"/>
-          <w:color w:val="032F62"/>
-        </w:rPr>
-        <w:t>Scao</w:t>
-      </w:r>
-      <w:proofErr w:type="spellEnd"/>
-      <w:r>
-        <w:rPr>
-          <w:rStyle w:val="pl-s"/>
-          <w:rFonts w:ascii="Consolas" w:hAnsi="Consolas"/>
-          <w:color w:val="032F62"/>
-        </w:rPr>
-        <w:t xml:space="preserve"> and Sylvain </w:t>
-      </w:r>
-      <w:proofErr w:type="spellStart"/>
-      <w:r>
-        <w:rPr>
-          <w:rStyle w:val="pl-s"/>
-          <w:rFonts w:ascii="Consolas" w:hAnsi="Consolas"/>
-          <w:color w:val="032F62"/>
-        </w:rPr>
-        <w:t>Gugger</w:t>
-      </w:r>
-      <w:proofErr w:type="spellEnd"/>
-      <w:r>
-        <w:rPr>
-          <w:rStyle w:val="pl-s"/>
-          <w:rFonts w:ascii="Consolas" w:hAnsi="Consolas"/>
-          <w:color w:val="032F62"/>
-        </w:rPr>
-        <w:t xml:space="preserve"> and Mariama </w:t>
-      </w:r>
-      <w:proofErr w:type="spellStart"/>
-      <w:r>
-        <w:rPr>
-          <w:rStyle w:val="pl-s"/>
-          <w:rFonts w:ascii="Consolas" w:hAnsi="Consolas"/>
-          <w:color w:val="032F62"/>
-        </w:rPr>
-        <w:t>Drame</w:t>
-      </w:r>
-      <w:proofErr w:type="spellEnd"/>
-      <w:r>
-        <w:rPr>
-          <w:rStyle w:val="pl-s"/>
-          <w:rFonts w:ascii="Consolas" w:hAnsi="Consolas"/>
-          <w:color w:val="032F62"/>
-        </w:rPr>
-        <w:t xml:space="preserve"> and Quentin </w:t>
-      </w:r>
-      <w:proofErr w:type="spellStart"/>
-      <w:r>
-        <w:rPr>
-          <w:rStyle w:val="pl-s"/>
-          <w:rFonts w:ascii="Consolas" w:hAnsi="Consolas"/>
-          <w:color w:val="032F62"/>
-        </w:rPr>
-        <w:t>Lhoest</w:t>
-      </w:r>
-      <w:proofErr w:type="spellEnd"/>
-      <w:r>
-        <w:rPr>
-          <w:rStyle w:val="pl-s"/>
-          <w:rFonts w:ascii="Consolas" w:hAnsi="Consolas"/>
-          <w:color w:val="032F62"/>
-        </w:rPr>
-        <w:t xml:space="preserve"> and Alexander M. Rush</w:t>
-      </w:r>
-      <w:r>
-        <w:rPr>
-          <w:rStyle w:val="pl-pds"/>
-          <w:rFonts w:ascii="Consolas" w:hAnsi="Consolas"/>
-          <w:color w:val="032F62"/>
-        </w:rPr>
-        <w:t>}</w:t>
-      </w:r>
-      <w:r>
-        <w:rPr>
-          <w:rFonts w:ascii="Consolas" w:hAnsi="Consolas"/>
-          <w:color w:val="24292E"/>
-        </w:rPr>
-        <w:t>,</w:t>
-      </w:r>
-    </w:p>
-    <w:p>
-      <w:pPr>
-        <w:pStyle w:val="HTMLPreformatted"/>
-        <w:shd w:val="clear" w:color="auto" w:fill="F6F8FA"/>
-        <w:rPr>
-          <w:rFonts w:ascii="Consolas" w:hAnsi="Consolas"/>
-          <w:color w:val="24292E"/>
-        </w:rPr>
-      </w:pPr>
-      <w:r>
-        <w:rPr>
-          <w:rFonts w:ascii="Consolas" w:hAnsi="Consolas"/>
-          <w:color w:val="24292E"/>
-        </w:rPr>
-        <w:t xml:space="preserve">  </w:t>
-      </w:r>
-      <w:r>
-        <w:rPr>
-          <w:rStyle w:val="pl-s"/>
-          <w:rFonts w:ascii="Consolas" w:hAnsi="Consolas"/>
-          <w:color w:val="032F62"/>
-        </w:rPr>
-        <w:t>journal</w:t>
-      </w:r>
-      <w:r>
-        <w:rPr>
-          <w:rFonts w:ascii="Consolas" w:hAnsi="Consolas"/>
-          <w:color w:val="24292E"/>
-        </w:rPr>
-        <w:t>=</w:t>
-      </w:r>
-      <w:r>
-        <w:rPr>
-          <w:rStyle w:val="pl-pds"/>
-          <w:rFonts w:ascii="Consolas" w:hAnsi="Consolas"/>
-          <w:color w:val="032F62"/>
-        </w:rPr>
-        <w:t>{</w:t>
-      </w:r>
-      <w:proofErr w:type="spellStart"/>
-      <w:r>
-        <w:rPr>
-          <w:rStyle w:val="pl-s"/>
-          <w:rFonts w:ascii="Consolas" w:hAnsi="Consolas"/>
-          <w:color w:val="032F62"/>
-        </w:rPr>
         <w:t>ArXiv</w:t>
       </w:r>
-      <w:proofErr w:type="spellEnd"/>
       <w:r>
         <w:rPr>
           <w:rStyle w:val="pl-pds"/>
@@ -2047,21 +1645,8 @@
         <w:t>Python 3</w:t>
       </w:r>
       <w:r>
-        <w:t xml:space="preserve">, Anaconda, </w:t>
-      </w:r>
-      <w:proofErr w:type="spellStart"/>
-      <w:r>
-        <w:t>pycharm</w:t>
-      </w:r>
-      <w:proofErr w:type="spellEnd"/>
-      <w:r>
-        <w:t xml:space="preserve">, </w:t>
-      </w:r>
-      <w:proofErr w:type="spellStart"/>
-      <w:r>
-        <w:t>nltk</w:t>
-      </w:r>
-      <w:proofErr w:type="spellEnd"/>
+        <w:t>, Anaconda, pycharm, nltk</w:t>
+      </w:r>
       <w:r>
         <w:rPr>
           <w:rFonts w:hint="cs"/>
@@ -2814,11 +2399,9 @@
         </w:rPr>
         <w:t>התעלמות מ-</w:t>
       </w:r>
-      <w:proofErr w:type="spellStart"/>
       <w:r>
         <w:t>stopwords</w:t>
       </w:r>
-      <w:proofErr w:type="spellEnd"/>
       <w:r>
         <w:rPr>
           <w:rFonts w:hint="cs"/>
@@ -3057,14 +2640,12 @@
         </w:rPr>
         <w:t xml:space="preserve">, </w:t>
       </w:r>
-      <w:proofErr w:type="spellStart"/>
       <w:r>
         <w:t>t</w:t>
       </w:r>
       <w:r>
         <w:t>sne</w:t>
       </w:r>
-      <w:proofErr w:type="spellEnd"/>
       <w:r>
         <w:rPr>
           <w:rFonts w:hint="cs"/>
@@ -3072,11 +2653,9 @@
         </w:rPr>
         <w:t xml:space="preserve">, </w:t>
       </w:r>
-      <w:proofErr w:type="spellStart"/>
       <w:r>
         <w:t>dbscan</w:t>
       </w:r>
-      <w:proofErr w:type="spellEnd"/>
       <w:r>
         <w:rPr>
           <w:rFonts w:hint="cs"/>
@@ -3189,11 +2768,9 @@
         </w:rPr>
         <w:t xml:space="preserve"> + הורדת </w:t>
       </w:r>
-      <w:proofErr w:type="spellStart"/>
       <w:r>
         <w:t>stopwords</w:t>
       </w:r>
-      <w:proofErr w:type="spellEnd"/>
       <w:r>
         <w:rPr>
           <w:rFonts w:hint="cs"/>
@@ -4050,11 +3627,9 @@
         </w:rPr>
         <w:t xml:space="preserve">מודול </w:t>
       </w:r>
-      <w:proofErr w:type="spellStart"/>
       <w:r>
         <w:t>LanguageModelNN</w:t>
       </w:r>
-      <w:proofErr w:type="spellEnd"/>
       <w:r>
         <w:rPr>
           <w:rFonts w:hint="cs"/>
@@ -4218,7 +3793,6 @@
         </w:rPr>
         <w:t xml:space="preserve">מודול </w:t>
       </w:r>
-      <w:proofErr w:type="spellStart"/>
       <w:r>
         <w:rPr>
           <w:rFonts w:hint="cs"/>
@@ -4228,7 +3802,6 @@
       <w:r>
         <w:t>anguageModel</w:t>
       </w:r>
-      <w:proofErr w:type="spellEnd"/>
       <w:r>
         <w:rPr>
           <w:rFonts w:hint="cs"/>
@@ -4236,13 +3809,8 @@
         </w:rPr>
         <w:t xml:space="preserve"> שמאחד הכל (</w:t>
       </w:r>
-      <w:proofErr w:type="spellStart"/>
-      <w:r>
-        <w:t>LanguageModelNN</w:t>
-      </w:r>
-      <w:proofErr w:type="spellEnd"/>
-      <w:r>
-        <w:t xml:space="preserve"> + vocabulary</w:t>
+      <w:r>
+        <w:t>LanguageModelNN + vocabulary</w:t>
       </w:r>
       <w:r>
         <w:rPr>
@@ -4569,11 +4137,9 @@
         </w:rPr>
         <w:t>בחירת המודל המתאים מ-</w:t>
       </w:r>
-      <w:proofErr w:type="spellStart"/>
       <w:r>
         <w:t>Huggingface</w:t>
       </w:r>
-      <w:proofErr w:type="spellEnd"/>
       <w:r>
         <w:rPr>
           <w:rFonts w:hint="cs"/>
@@ -5293,11 +4859,9 @@
         </w:rPr>
         <w:t xml:space="preserve">ניסינו גם לבדוק הכנסת </w:t>
       </w:r>
-      <w:proofErr w:type="spellStart"/>
       <w:r>
         <w:t>argmin</w:t>
       </w:r>
-      <w:proofErr w:type="spellEnd"/>
       <w:r>
         <w:rPr>
           <w:rFonts w:hint="cs"/>
@@ -5341,11 +4905,9 @@
         </w:rPr>
         <w:t>בבדיקה ה-</w:t>
       </w:r>
-      <w:proofErr w:type="spellStart"/>
       <w:r>
         <w:t>argmin</w:t>
       </w:r>
-      <w:proofErr w:type="spellEnd"/>
       <w:r>
         <w:rPr>
           <w:rFonts w:hint="cs"/>
@@ -5821,7 +5383,6 @@
                 <w:rtl/>
               </w:rPr>
             </w:pPr>
-            <w:proofErr w:type="spellStart"/>
             <w:r>
               <w:rPr>
                 <w:rFonts w:ascii="Calibri" w:eastAsia="Times New Roman" w:hAnsi="Calibri" w:cs="Calibri"/>
@@ -5831,7 +5392,6 @@
               </w:rPr>
               <w:t>argmin</w:t>
             </w:r>
-            <w:proofErr w:type="spellEnd"/>
             <w:r>
               <w:rPr>
                 <w:rFonts w:ascii="Calibri" w:eastAsia="Times New Roman" w:hAnsi="Calibri" w:cs="Calibri"/>
@@ -6423,7 +5983,6 @@
               <w:br/>
               <w:t xml:space="preserve">חזה על הכל </w:t>
             </w:r>
-            <w:proofErr w:type="spellStart"/>
             <w:r>
               <w:rPr>
                 <w:rFonts w:ascii="Calibri" w:eastAsia="Times New Roman" w:hAnsi="Calibri" w:cs="Calibri"/>
@@ -6431,7 +5990,6 @@
               </w:rPr>
               <w:t>richard</w:t>
             </w:r>
-            <w:proofErr w:type="spellEnd"/>
             <w:r>
               <w:rPr>
                 <w:rFonts w:ascii="Calibri" w:eastAsia="Times New Roman" w:hAnsi="Calibri" w:cs="Calibri"/>
@@ -6482,7 +6040,6 @@
               <w:br/>
               <w:t xml:space="preserve">חזה על הרוב </w:t>
             </w:r>
-            <w:proofErr w:type="spellStart"/>
             <w:r>
               <w:rPr>
                 <w:rFonts w:ascii="Calibri" w:eastAsia="Times New Roman" w:hAnsi="Calibri" w:cs="Calibri"/>
@@ -6490,7 +6047,6 @@
               </w:rPr>
               <w:t>richard</w:t>
             </w:r>
-            <w:proofErr w:type="spellEnd"/>
           </w:p>
         </w:tc>
         <w:tc>
@@ -6533,7 +6089,6 @@
               <w:br/>
               <w:t xml:space="preserve">חזה על הרוב </w:t>
             </w:r>
-            <w:proofErr w:type="spellStart"/>
             <w:r>
               <w:rPr>
                 <w:rFonts w:ascii="Calibri" w:eastAsia="Times New Roman" w:hAnsi="Calibri" w:cs="Calibri"/>
@@ -6541,7 +6096,6 @@
               </w:rPr>
               <w:t>richard</w:t>
             </w:r>
-            <w:proofErr w:type="spellEnd"/>
           </w:p>
         </w:tc>
         <w:tc>
@@ -6584,7 +6138,6 @@
               <w:br/>
               <w:t xml:space="preserve">חזה על הרוב </w:t>
             </w:r>
-            <w:proofErr w:type="spellStart"/>
             <w:r>
               <w:rPr>
                 <w:rFonts w:ascii="Calibri" w:eastAsia="Times New Roman" w:hAnsi="Calibri" w:cs="Calibri"/>
@@ -6592,7 +6145,6 @@
               </w:rPr>
               <w:t>richard</w:t>
             </w:r>
-            <w:proofErr w:type="spellEnd"/>
             <w:r>
               <w:rPr>
                 <w:rFonts w:ascii="Calibri" w:eastAsia="Times New Roman" w:hAnsi="Calibri" w:cs="Calibri"/>
@@ -6601,7 +6153,6 @@
               </w:rPr>
               <w:t xml:space="preserve"> או </w:t>
             </w:r>
-            <w:proofErr w:type="spellStart"/>
             <w:r>
               <w:rPr>
                 <w:rFonts w:ascii="Calibri" w:eastAsia="Times New Roman" w:hAnsi="Calibri" w:cs="Calibri"/>
@@ -6609,7 +6160,6 @@
               </w:rPr>
               <w:t>jon</w:t>
             </w:r>
-            <w:proofErr w:type="spellEnd"/>
           </w:p>
         </w:tc>
       </w:tr>
@@ -6655,9 +6205,419 @@
       <w:pPr>
         <w:rPr>
           <w:rFonts w:hint="cs"/>
-          <w:rtl/>
-        </w:rPr>
-      </w:pPr>
+        </w:rPr>
+      </w:pPr>
+    </w:p>
+    <w:p>
+      <w:pPr>
+        <w:rPr>
+          <w:rFonts w:hint="cs"/>
+          <w:rtl/>
+        </w:rPr>
+      </w:pPr>
+      <w:r>
+        <w:rPr>
+          <w:rFonts w:hint="cs"/>
+          <w:rtl/>
+        </w:rPr>
+        <w:t>על ה-</w:t>
+      </w:r>
+      <w:r>
+        <w:t>toy problem</w:t>
+      </w:r>
+      <w:r>
+        <w:rPr>
+          <w:rFonts w:hint="cs"/>
+          <w:rtl/>
+        </w:rPr>
+        <w:t xml:space="preserve"> הרצנו סקריפט שמבצע חיזוי רק באמצעות </w:t>
+      </w:r>
+      <w:r>
+        <w:t>ppl</w:t>
+      </w:r>
+      <w:r>
+        <w:rPr>
+          <w:rFonts w:hint="cs"/>
+          <w:rtl/>
+        </w:rPr>
+        <w:t xml:space="preserve"> בשתי דרכים: באמצעות </w:t>
+      </w:r>
+      <w:r>
+        <w:t>argmin</w:t>
+      </w:r>
+      <w:r>
+        <w:rPr>
+          <w:rFonts w:hint="cs"/>
+          <w:rtl/>
+        </w:rPr>
+        <w:t xml:space="preserve"> על ה-</w:t>
+      </w:r>
+      <w:r>
+        <w:t>ppl</w:t>
+      </w:r>
+      <w:r>
+        <w:rPr>
+          <w:rFonts w:hint="cs"/>
+          <w:rtl/>
+        </w:rPr>
+        <w:t xml:space="preserve"> ובאמצעות אימון של </w:t>
+      </w:r>
+      <w:r>
+        <w:rPr>
+          <w:rFonts w:hint="cs"/>
+        </w:rPr>
+        <w:t>SVM</w:t>
+      </w:r>
+      <w:r>
+        <w:rPr>
+          <w:rFonts w:hint="cs"/>
+          <w:rtl/>
+        </w:rPr>
+        <w:t>. בדקנו את ההשפעה של אורכי הטקסטים על הדיוק:</w:t>
+      </w:r>
+    </w:p>
+    <w:p>
+      <w:pPr>
+        <w:rPr>
+          <w:rtl/>
+        </w:rPr>
+      </w:pPr>
+      <w:r>
+        <w:rPr>
+          <w:rFonts w:cs="Arial"/>
+          <w:rtl/>
+        </w:rPr>
+        <w:drawing>
+          <wp:inline distT="0" distB="0" distL="0" distR="0" wp14:anchorId="091EE2CA" wp14:editId="7D13BE2C">
+            <wp:extent cx="5274310" cy="2618105"/>
+            <wp:effectExtent l="0" t="0" r="2540" b="0"/>
+            <wp:docPr id="14" name="Picture 14"/>
+            <wp:cNvGraphicFramePr>
+              <a:graphicFrameLocks xmlns:a="http://schemas.openxmlformats.org/drawingml/2006/main" noChangeAspect="1"/>
+            </wp:cNvGraphicFramePr>
+            <a:graphic xmlns:a="http://schemas.openxmlformats.org/drawingml/2006/main">
+              <a:graphicData uri="http://schemas.openxmlformats.org/drawingml/2006/picture">
+                <pic:pic xmlns:pic="http://schemas.openxmlformats.org/drawingml/2006/picture">
+                  <pic:nvPicPr>
+                    <pic:cNvPr id="1" name=""/>
+                    <pic:cNvPicPr/>
+                  </pic:nvPicPr>
+                  <pic:blipFill>
+                    <a:blip r:embed="rId21"/>
+                    <a:stretch>
+                      <a:fillRect/>
+                    </a:stretch>
+                  </pic:blipFill>
+                  <pic:spPr>
+                    <a:xfrm>
+                      <a:off x="0" y="0"/>
+                      <a:ext cx="5274310" cy="2618105"/>
+                    </a:xfrm>
+                    <a:prstGeom prst="rect">
+                      <a:avLst/>
+                    </a:prstGeom>
+                  </pic:spPr>
+                </pic:pic>
+              </a:graphicData>
+            </a:graphic>
+          </wp:inline>
+        </w:drawing>
+      </w:r>
+    </w:p>
+    <w:p>
+      <w:pPr>
+        <w:rPr>
+          <w:rFonts w:hint="cs"/>
+          <w:rtl/>
+        </w:rPr>
+      </w:pPr>
+      <w:r>
+        <w:rPr>
+          <w:rFonts w:hint="cs"/>
+          <w:rtl/>
+        </w:rPr>
+        <w:t>המסקנות הן ש-</w:t>
+      </w:r>
+      <w:r>
+        <w:t>argmin</w:t>
+      </w:r>
+      <w:r>
+        <w:rPr>
+          <w:rFonts w:hint="cs"/>
+          <w:rtl/>
+        </w:rPr>
+        <w:t xml:space="preserve"> עובד יותר טוב, שאורכי הטקסטים משפיעים (כמובן), ושמגיעים ל-</w:t>
+      </w:r>
+      <w:r>
+        <w:t>plato</w:t>
+      </w:r>
+      <w:r>
+        <w:rPr>
+          <w:rFonts w:hint="cs"/>
+          <w:rtl/>
+        </w:rPr>
+        <w:t xml:space="preserve"> כבר באזור 10000 מילים.</w:t>
+      </w:r>
+    </w:p>
+    <w:p>
+      <w:pPr>
+        <w:rPr>
+          <w:rtl/>
+        </w:rPr>
+      </w:pPr>
+    </w:p>
+    <w:p>
+      <w:pPr>
+        <w:rPr>
+          <w:rtl/>
+        </w:rPr>
+      </w:pPr>
+    </w:p>
+    <w:p>
+      <w:pPr>
+        <w:rPr>
+          <w:rtl/>
+        </w:rPr>
+      </w:pPr>
+    </w:p>
+    <w:p>
+      <w:pPr>
+        <w:rPr>
+          <w:rtl/>
+        </w:rPr>
+      </w:pPr>
+    </w:p>
+    <w:p>
+      <w:pPr>
+        <w:rPr>
+          <w:rtl/>
+        </w:rPr>
+      </w:pPr>
+    </w:p>
+    <w:p>
+      <w:pPr>
+        <w:rPr>
+          <w:rtl/>
+        </w:rPr>
+      </w:pPr>
+    </w:p>
+    <w:p>
+      <w:pPr>
+        <w:rPr>
+          <w:rFonts w:hint="cs"/>
+          <w:rtl/>
+        </w:rPr>
+      </w:pPr>
+      <w:r>
+        <w:rPr>
+          <w:rFonts w:hint="cs"/>
+          <w:rtl/>
+        </w:rPr>
+        <w:lastRenderedPageBreak/>
+        <w:t xml:space="preserve">הוספנו גם דגימת </w:t>
+      </w:r>
+      <w:r>
+        <w:t>bootstrapping</w:t>
+      </w:r>
+      <w:r>
+        <w:rPr>
+          <w:rFonts w:hint="cs"/>
+          <w:rtl/>
+        </w:rPr>
+        <w:t xml:space="preserve"> כדי לקבל סטיית תקן וממוצע ולהציג </w:t>
+      </w:r>
+      <w:r>
+        <w:t>error bars</w:t>
+      </w:r>
+      <w:r>
+        <w:rPr>
+          <w:rFonts w:hint="cs"/>
+          <w:rtl/>
+        </w:rPr>
+        <w:t xml:space="preserve"> (100 דגימות).</w:t>
+      </w:r>
+    </w:p>
+    <w:p>
+      <w:pPr>
+        <w:rPr>
+          <w:rtl/>
+        </w:rPr>
+      </w:pPr>
+      <w:r>
+        <w:rPr>
+          <w:rFonts w:hint="cs"/>
+          <w:rtl/>
+        </w:rPr>
+        <w:t>בדקנו מה אורך ה-</w:t>
+      </w:r>
+      <w:r>
+        <w:t>review</w:t>
+      </w:r>
+      <w:r>
+        <w:rPr>
+          <w:rFonts w:hint="cs"/>
+          <w:rtl/>
+        </w:rPr>
+        <w:t xml:space="preserve"> הממוצע (וסטיית תקן), והגדרנו את זה כנקודת עבודה. עשינו את הבדיקה הנ"ל סביב נקודת העבודה הזו כדי לדמות איך זה יעבוד על </w:t>
+      </w:r>
+      <w:r>
+        <w:t>reviews</w:t>
+      </w:r>
+      <w:r>
+        <w:rPr>
+          <w:rFonts w:hint="cs"/>
+          <w:rtl/>
+        </w:rPr>
+        <w:t>:</w:t>
+      </w:r>
+    </w:p>
+    <w:p>
+      <w:pPr>
+        <w:rPr>
+          <w:rtl/>
+        </w:rPr>
+      </w:pPr>
+      <w:r>
+        <w:rPr>
+          <w:rFonts w:cs="Arial"/>
+          <w:rtl/>
+        </w:rPr>
+        <w:drawing>
+          <wp:inline distT="0" distB="0" distL="0" distR="0" wp14:anchorId="671EDEAD" wp14:editId="50D1E4B2">
+            <wp:extent cx="4132632" cy="2020542"/>
+            <wp:effectExtent l="0" t="0" r="1270" b="0"/>
+            <wp:docPr id="11" name="Picture 11"/>
+            <wp:cNvGraphicFramePr>
+              <a:graphicFrameLocks xmlns:a="http://schemas.openxmlformats.org/drawingml/2006/main" noChangeAspect="1"/>
+            </wp:cNvGraphicFramePr>
+            <a:graphic xmlns:a="http://schemas.openxmlformats.org/drawingml/2006/main">
+              <a:graphicData uri="http://schemas.openxmlformats.org/drawingml/2006/picture">
+                <pic:pic xmlns:pic="http://schemas.openxmlformats.org/drawingml/2006/picture">
+                  <pic:nvPicPr>
+                    <pic:cNvPr id="1" name=""/>
+                    <pic:cNvPicPr/>
+                  </pic:nvPicPr>
+                  <pic:blipFill>
+                    <a:blip r:embed="rId22"/>
+                    <a:stretch>
+                      <a:fillRect/>
+                    </a:stretch>
+                  </pic:blipFill>
+                  <pic:spPr>
+                    <a:xfrm>
+                      <a:off x="0" y="0"/>
+                      <a:ext cx="4135333" cy="2021862"/>
+                    </a:xfrm>
+                    <a:prstGeom prst="rect">
+                      <a:avLst/>
+                    </a:prstGeom>
+                  </pic:spPr>
+                </pic:pic>
+              </a:graphicData>
+            </a:graphic>
+          </wp:inline>
+        </w:drawing>
+      </w:r>
+    </w:p>
+    <w:p>
+      <w:r>
+        <w:rPr>
+          <w:rFonts w:hint="cs"/>
+          <w:rtl/>
+        </w:rPr>
+        <w:t xml:space="preserve">ניסינו גם את אותה ריצה רק בלי לעשות </w:t>
+      </w:r>
+      <w:r>
+        <w:t>scaling</w:t>
+      </w:r>
+      <w:r>
+        <w:rPr>
+          <w:rFonts w:hint="cs"/>
+          <w:rtl/>
+        </w:rPr>
+        <w:t xml:space="preserve"> לפני ה-</w:t>
+      </w:r>
+      <w:r>
+        <w:rPr>
+          <w:rFonts w:hint="cs"/>
+        </w:rPr>
+        <w:t>SVM</w:t>
+      </w:r>
+      <w:r>
+        <w:rPr>
+          <w:rFonts w:hint="cs"/>
+          <w:rtl/>
+        </w:rPr>
+        <w:t>, כי פחדנו שה-</w:t>
+      </w:r>
+      <w:r>
+        <w:t>scaling</w:t>
+      </w:r>
+      <w:r>
+        <w:rPr>
+          <w:rFonts w:hint="cs"/>
+          <w:rtl/>
+        </w:rPr>
+        <w:t xml:space="preserve"> גורם לזה שהיחסים בין ה-</w:t>
+      </w:r>
+      <w:r>
+        <w:t>ppl</w:t>
+      </w:r>
+      <w:r>
+        <w:rPr>
+          <w:rFonts w:hint="cs"/>
+          <w:rtl/>
+        </w:rPr>
+        <w:t xml:space="preserve"> של טקסט מסוים נהרסים. בפועל התוצאות מראות שזה לא משנה:</w:t>
+      </w:r>
+    </w:p>
+    <w:p>
+      <w:pPr>
+        <w:rPr>
+          <w:rFonts w:hint="cs"/>
+        </w:rPr>
+      </w:pPr>
+      <w:r>
+        <w:rPr>
+          <w:rFonts w:cs="Arial"/>
+          <w:rtl/>
+        </w:rPr>
+        <w:drawing>
+          <wp:inline distT="0" distB="0" distL="0" distR="0" wp14:anchorId="505C4EBF" wp14:editId="35362839">
+            <wp:extent cx="4655901" cy="2331874"/>
+            <wp:effectExtent l="0" t="0" r="0" b="0"/>
+            <wp:docPr id="13" name="Picture 13"/>
+            <wp:cNvGraphicFramePr>
+              <a:graphicFrameLocks xmlns:a="http://schemas.openxmlformats.org/drawingml/2006/main" noChangeAspect="1"/>
+            </wp:cNvGraphicFramePr>
+            <a:graphic xmlns:a="http://schemas.openxmlformats.org/drawingml/2006/main">
+              <a:graphicData uri="http://schemas.openxmlformats.org/drawingml/2006/picture">
+                <pic:pic xmlns:pic="http://schemas.openxmlformats.org/drawingml/2006/picture">
+                  <pic:nvPicPr>
+                    <pic:cNvPr id="1" name=""/>
+                    <pic:cNvPicPr/>
+                  </pic:nvPicPr>
+                  <pic:blipFill>
+                    <a:blip r:embed="rId23"/>
+                    <a:stretch>
+                      <a:fillRect/>
+                    </a:stretch>
+                  </pic:blipFill>
+                  <pic:spPr>
+                    <a:xfrm>
+                      <a:off x="0" y="0"/>
+                      <a:ext cx="4659296" cy="2333574"/>
+                    </a:xfrm>
+                    <a:prstGeom prst="rect">
+                      <a:avLst/>
+                    </a:prstGeom>
+                  </pic:spPr>
+                </pic:pic>
+              </a:graphicData>
+            </a:graphic>
+          </wp:inline>
+        </w:drawing>
+      </w:r>
     </w:p>
     <w:sectPr>
       <w:pgSz w:w="11906" w:h="16838"/>

</xml_diff>

<commit_message>
Added feature loading and feature selection (ReliefF)
</commit_message>
<xml_diff>
--- a/Documentation.docx
+++ b/Documentation.docx
@@ -7179,10 +7179,10 @@
           <w:rtl/>
         </w:rPr>
         <w:lastRenderedPageBreak/>
-        <w:t>על מאמרים-</w:t>
-      </w:r>
-      <w:r>
-        <w:t>reviews</w:t>
+        <w:t xml:space="preserve">על </w:t>
+      </w:r>
+      <w:r>
+        <w:t>reviews-reviews</w:t>
       </w:r>
       <w:r>
         <w:rPr>
@@ -7203,10 +7203,10 @@
           <w:rtl/>
         </w:rPr>
         <w:drawing>
-          <wp:inline distT="0" distB="0" distL="0" distR="0" wp14:anchorId="3E8026EE" wp14:editId="3192FD85">
-            <wp:extent cx="5274310" cy="2703195"/>
-            <wp:effectExtent l="0" t="0" r="2540" b="1905"/>
-            <wp:docPr id="17" name="Picture 17"/>
+          <wp:inline distT="0" distB="0" distL="0" distR="0" wp14:anchorId="610A5ADC" wp14:editId="639B9E5F">
+            <wp:extent cx="5274310" cy="2754630"/>
+            <wp:effectExtent l="0" t="0" r="2540" b="7620"/>
+            <wp:docPr id="20" name="Picture 20"/>
             <wp:cNvGraphicFramePr>
               <a:graphicFrameLocks xmlns:a="http://schemas.openxmlformats.org/drawingml/2006/main" noChangeAspect="1"/>
             </wp:cNvGraphicFramePr>
@@ -7226,6 +7226,82 @@
                   <pic:spPr>
                     <a:xfrm>
                       <a:off x="0" y="0"/>
+                      <a:ext cx="5274310" cy="2754630"/>
+                    </a:xfrm>
+                    <a:prstGeom prst="rect">
+                      <a:avLst/>
+                    </a:prstGeom>
+                  </pic:spPr>
+                </pic:pic>
+              </a:graphicData>
+            </a:graphic>
+          </wp:inline>
+        </w:drawing>
+      </w:r>
+    </w:p>
+    <w:p>
+      <w:pPr>
+        <w:pStyle w:val="ListParagraph"/>
+        <w:numPr>
+          <w:ilvl w:val="0"/>
+          <w:numId w:val="5"/>
+        </w:numPr>
+      </w:pPr>
+      <w:r>
+        <w:rPr>
+          <w:rFonts w:hint="cs"/>
+          <w:rtl/>
+        </w:rPr>
+        <w:t>על מאמרים-</w:t>
+      </w:r>
+      <w:r>
+        <w:t>reviews</w:t>
+      </w:r>
+      <w:r>
+        <w:rPr>
+          <w:rFonts w:hint="cs"/>
+          <w:rtl/>
+        </w:rPr>
+        <w:t>:</w:t>
+      </w:r>
+    </w:p>
+    <w:p>
+      <w:pPr>
+        <w:pStyle w:val="ListParagraph"/>
+        <w:ind w:left="360"/>
+        <w:rPr>
+          <w:rtl/>
+        </w:rPr>
+      </w:pPr>
+      <w:r>
+        <w:rPr>
+          <w:rFonts w:cs="Arial"/>
+          <w:rtl/>
+        </w:rPr>
+        <w:drawing>
+          <wp:inline distT="0" distB="0" distL="0" distR="0" wp14:anchorId="3E8026EE" wp14:editId="3192FD85">
+            <wp:extent cx="5274310" cy="2703195"/>
+            <wp:effectExtent l="0" t="0" r="2540" b="1905"/>
+            <wp:docPr id="17" name="Picture 17"/>
+            <wp:cNvGraphicFramePr>
+              <a:graphicFrameLocks xmlns:a="http://schemas.openxmlformats.org/drawingml/2006/main" noChangeAspect="1"/>
+            </wp:cNvGraphicFramePr>
+            <a:graphic xmlns:a="http://schemas.openxmlformats.org/drawingml/2006/main">
+              <a:graphicData uri="http://schemas.openxmlformats.org/drawingml/2006/picture">
+                <pic:pic xmlns:pic="http://schemas.openxmlformats.org/drawingml/2006/picture">
+                  <pic:nvPicPr>
+                    <pic:cNvPr id="1" name=""/>
+                    <pic:cNvPicPr/>
+                  </pic:nvPicPr>
+                  <pic:blipFill>
+                    <a:blip r:embed="rId26"/>
+                    <a:stretch>
+                      <a:fillRect/>
+                    </a:stretch>
+                  </pic:blipFill>
+                  <pic:spPr>
+                    <a:xfrm>
+                      <a:off x="0" y="0"/>
                       <a:ext cx="5274310" cy="2703195"/>
                     </a:xfrm>
                     <a:prstGeom prst="rect">
@@ -7238,6 +7314,176 @@
           </wp:inline>
         </w:drawing>
       </w:r>
+    </w:p>
+    <w:p>
+      <w:pPr>
+        <w:pStyle w:val="ListParagraph"/>
+        <w:numPr>
+          <w:ilvl w:val="0"/>
+          <w:numId w:val="5"/>
+        </w:numPr>
+      </w:pPr>
+      <w:r>
+        <w:rPr>
+          <w:rFonts w:hint="cs"/>
+          <w:rtl/>
+        </w:rPr>
+        <w:t xml:space="preserve">על </w:t>
+      </w:r>
+      <w:r>
+        <w:t>toy-problem</w:t>
+      </w:r>
+      <w:r>
+        <w:rPr>
+          <w:rFonts w:hint="cs"/>
+          <w:rtl/>
+        </w:rPr>
+        <w:t>:</w:t>
+      </w:r>
+    </w:p>
+    <w:p>
+      <w:pPr>
+        <w:pStyle w:val="ListParagraph"/>
+        <w:ind w:left="360"/>
+      </w:pPr>
+      <w:r>
+        <w:rPr>
+          <w:rFonts w:cs="Arial"/>
+          <w:rtl/>
+        </w:rPr>
+        <w:drawing>
+          <wp:inline distT="0" distB="0" distL="0" distR="0" wp14:anchorId="4F417C17" wp14:editId="25E2EA05">
+            <wp:extent cx="5274310" cy="2773680"/>
+            <wp:effectExtent l="0" t="0" r="2540" b="7620"/>
+            <wp:docPr id="21" name="Picture 21"/>
+            <wp:cNvGraphicFramePr>
+              <a:graphicFrameLocks xmlns:a="http://schemas.openxmlformats.org/drawingml/2006/main" noChangeAspect="1"/>
+            </wp:cNvGraphicFramePr>
+            <a:graphic xmlns:a="http://schemas.openxmlformats.org/drawingml/2006/main">
+              <a:graphicData uri="http://schemas.openxmlformats.org/drawingml/2006/picture">
+                <pic:pic xmlns:pic="http://schemas.openxmlformats.org/drawingml/2006/picture">
+                  <pic:nvPicPr>
+                    <pic:cNvPr id="1" name=""/>
+                    <pic:cNvPicPr/>
+                  </pic:nvPicPr>
+                  <pic:blipFill>
+                    <a:blip r:embed="rId27"/>
+                    <a:stretch>
+                      <a:fillRect/>
+                    </a:stretch>
+                  </pic:blipFill>
+                  <pic:spPr>
+                    <a:xfrm>
+                      <a:off x="0" y="0"/>
+                      <a:ext cx="5274310" cy="2773680"/>
+                    </a:xfrm>
+                    <a:prstGeom prst="rect">
+                      <a:avLst/>
+                    </a:prstGeom>
+                  </pic:spPr>
+                </pic:pic>
+              </a:graphicData>
+            </a:graphic>
+          </wp:inline>
+        </w:drawing>
+      </w:r>
+    </w:p>
+    <w:p>
+      <w:pPr>
+        <w:pStyle w:val="ListParagraph"/>
+        <w:numPr>
+          <w:ilvl w:val="0"/>
+          <w:numId w:val="5"/>
+        </w:numPr>
+      </w:pPr>
+      <w:r>
+        <w:rPr>
+          <w:rFonts w:hint="cs"/>
+          <w:rtl/>
+        </w:rPr>
+        <w:lastRenderedPageBreak/>
+        <w:t>הכנסנו את ה-</w:t>
+      </w:r>
+      <w:r>
+        <w:t>feature selector</w:t>
+      </w:r>
+      <w:r>
+        <w:rPr>
+          <w:rFonts w:hint="cs"/>
+          <w:rtl/>
+        </w:rPr>
+        <w:t xml:space="preserve"> על ה</w:t>
+      </w:r>
+    </w:p>
+    <w:p>
+      <w:pPr>
+        <w:pStyle w:val="ListParagraph"/>
+        <w:numPr>
+          <w:ilvl w:val="1"/>
+          <w:numId w:val="5"/>
+        </w:numPr>
+      </w:pPr>
+      <w:r>
+        <w:t>toy problem</w:t>
+      </w:r>
+      <w:r>
+        <w:rPr>
+          <w:rFonts w:hint="cs"/>
+          <w:rtl/>
+        </w:rPr>
+        <w:t xml:space="preserve"> </w:t>
+      </w:r>
+      <w:r>
+        <w:rPr>
+          <w:rtl/>
+        </w:rPr>
+        <w:t>–</w:t>
+      </w:r>
+      <w:r>
+        <w:rPr>
+          <w:rFonts w:hint="cs"/>
+          <w:rtl/>
+        </w:rPr>
+        <w:t xml:space="preserve"> 70%</w:t>
+      </w:r>
+    </w:p>
+    <w:p>
+      <w:pPr>
+        <w:pStyle w:val="ListParagraph"/>
+        <w:numPr>
+          <w:ilvl w:val="1"/>
+          <w:numId w:val="5"/>
+        </w:numPr>
+      </w:pPr>
+      <w:r>
+        <w:rPr>
+          <w:rFonts w:hint="cs"/>
+          <w:rtl/>
+        </w:rPr>
+        <w:t xml:space="preserve">מאמרים-מאמרים </w:t>
+      </w:r>
+      <w:r>
+        <w:rPr>
+          <w:rtl/>
+        </w:rPr>
+        <w:t>–</w:t>
+      </w:r>
+      <w:r>
+        <w:rPr>
+          <w:rFonts w:hint="cs"/>
+          <w:rtl/>
+        </w:rPr>
+        <w:t xml:space="preserve"> 72%</w:t>
+      </w:r>
+    </w:p>
+    <w:p>
+      <w:pPr>
+        <w:pStyle w:val="ListParagraph"/>
+        <w:numPr>
+          <w:ilvl w:val="1"/>
+          <w:numId w:val="5"/>
+        </w:numPr>
+      </w:pPr>
     </w:p>
     <w:p>
       <w:pPr>

</xml_diff>

<commit_message>
fix randomness of list(set())
</commit_message>
<xml_diff>
--- a/Documentation.docx
+++ b/Documentation.docx
@@ -347,73 +347,7 @@
           <w:szCs w:val="20"/>
           <w:bdr w:val="none" w:sz="0" w:space="0" w:color="auto" w:frame="1"/>
         </w:rPr>
-        <w:t xml:space="preserve">  author={Radford, Alec and Wu, </w:t>
-      </w:r>
-      <w:proofErr w:type="gramStart"/>
-      <w:r>
-        <w:rPr>
-          <w:rFonts w:ascii="Consolas" w:eastAsia="Times New Roman" w:hAnsi="Consolas" w:cs="Courier New"/>
-          <w:color w:val="24292E"/>
-          <w:sz w:val="20"/>
-          <w:szCs w:val="20"/>
-          <w:bdr w:val="none" w:sz="0" w:space="0" w:color="auto" w:frame="1"/>
-        </w:rPr>
-        <w:t>Jeff</w:t>
-      </w:r>
-      <w:proofErr w:type="gramEnd"/>
-      <w:r>
-        <w:rPr>
-          <w:rFonts w:ascii="Consolas" w:eastAsia="Times New Roman" w:hAnsi="Consolas" w:cs="Courier New"/>
-          <w:color w:val="24292E"/>
-          <w:sz w:val="20"/>
-          <w:szCs w:val="20"/>
-          <w:bdr w:val="none" w:sz="0" w:space="0" w:color="auto" w:frame="1"/>
-        </w:rPr>
-        <w:t xml:space="preserve"> and Child, Rewon and Luan, David and </w:t>
-      </w:r>
-      <w:proofErr w:type="spellStart"/>
-      <w:r>
-        <w:rPr>
-          <w:rFonts w:ascii="Consolas" w:eastAsia="Times New Roman" w:hAnsi="Consolas" w:cs="Courier New"/>
-          <w:color w:val="24292E"/>
-          <w:sz w:val="20"/>
-          <w:szCs w:val="20"/>
-          <w:bdr w:val="none" w:sz="0" w:space="0" w:color="auto" w:frame="1"/>
-        </w:rPr>
-        <w:t>Amodei</w:t>
-      </w:r>
-      <w:proofErr w:type="spellEnd"/>
-      <w:r>
-        <w:rPr>
-          <w:rFonts w:ascii="Consolas" w:eastAsia="Times New Roman" w:hAnsi="Consolas" w:cs="Courier New"/>
-          <w:color w:val="24292E"/>
-          <w:sz w:val="20"/>
-          <w:szCs w:val="20"/>
-          <w:bdr w:val="none" w:sz="0" w:space="0" w:color="auto" w:frame="1"/>
-        </w:rPr>
-        <w:t xml:space="preserve">, Dario and </w:t>
-      </w:r>
-      <w:proofErr w:type="spellStart"/>
-      <w:r>
-        <w:rPr>
-          <w:rFonts w:ascii="Consolas" w:eastAsia="Times New Roman" w:hAnsi="Consolas" w:cs="Courier New"/>
-          <w:color w:val="24292E"/>
-          <w:sz w:val="20"/>
-          <w:szCs w:val="20"/>
-          <w:bdr w:val="none" w:sz="0" w:space="0" w:color="auto" w:frame="1"/>
-        </w:rPr>
-        <w:t>Sutskever</w:t>
-      </w:r>
-      <w:proofErr w:type="spellEnd"/>
-      <w:r>
-        <w:rPr>
-          <w:rFonts w:ascii="Consolas" w:eastAsia="Times New Roman" w:hAnsi="Consolas" w:cs="Courier New"/>
-          <w:color w:val="24292E"/>
-          <w:sz w:val="20"/>
-          <w:szCs w:val="20"/>
-          <w:bdr w:val="none" w:sz="0" w:space="0" w:color="auto" w:frame="1"/>
-        </w:rPr>
-        <w:t>, Ilya},</w:t>
+        <w:t xml:space="preserve">  author={Radford, Alec and Wu, Jeff and Child, Rewon and Luan, David and Amodei, Dario and Sutskever, Ilya},</w:t>
       </w:r>
     </w:p>
     <w:p>
@@ -589,23 +523,60 @@
         </w:rPr>
         <w:t>{</w:t>
       </w:r>
-      <w:proofErr w:type="spellStart"/>
       <w:r>
         <w:rPr>
           <w:rStyle w:val="pl-s"/>
           <w:rFonts w:ascii="Consolas" w:hAnsi="Consolas"/>
           <w:color w:val="032F62"/>
         </w:rPr>
-        <w:t>HuggingFace's</w:t>
-      </w:r>
-      <w:proofErr w:type="spellEnd"/>
+        <w:t>HuggingFace's Transformers: State-of-the-art Natural Language Processing</w:t>
+      </w:r>
+      <w:r>
+        <w:rPr>
+          <w:rStyle w:val="pl-pds"/>
+          <w:rFonts w:ascii="Consolas" w:hAnsi="Consolas"/>
+          <w:color w:val="032F62"/>
+        </w:rPr>
+        <w:t>}</w:t>
+      </w:r>
+      <w:r>
+        <w:rPr>
+          <w:rFonts w:ascii="Consolas" w:hAnsi="Consolas"/>
+          <w:color w:val="24292E"/>
+        </w:rPr>
+        <w:t>,</w:t>
+      </w:r>
+    </w:p>
+    <w:p>
+      <w:pPr>
+        <w:pStyle w:val="HTMLPreformatted"/>
+        <w:shd w:val="clear" w:color="auto" w:fill="F6F8FA"/>
+        <w:rPr>
+          <w:rFonts w:ascii="Consolas" w:hAnsi="Consolas"/>
+          <w:color w:val="24292E"/>
+        </w:rPr>
+      </w:pPr>
+      <w:r>
+        <w:rPr>
+          <w:rFonts w:ascii="Consolas" w:hAnsi="Consolas"/>
+          <w:color w:val="24292E"/>
+        </w:rPr>
+        <w:t xml:space="preserve">  </w:t>
+      </w:r>
       <w:r>
         <w:rPr>
           <w:rStyle w:val="pl-s"/>
           <w:rFonts w:ascii="Consolas" w:hAnsi="Consolas"/>
           <w:color w:val="032F62"/>
         </w:rPr>
-        <w:t xml:space="preserve"> Transformers: State-of-the-art Natural Language Processing</w:t>
+        <w:t>author</w:t>
+      </w:r>
+      <w:r>
+        <w:rPr>
+          <w:rFonts w:ascii="Consolas" w:hAnsi="Consolas"/>
+          <w:color w:val="24292E"/>
+        </w:rPr>
+        <w:t>=</w:t>
       </w:r>
       <w:r>
         <w:rPr>
@@ -613,31 +584,7 @@
           <w:rFonts w:ascii="Consolas" w:hAnsi="Consolas"/>
           <w:color w:val="032F62"/>
         </w:rPr>
-        <w:t>}</w:t>
-      </w:r>
-      <w:r>
-        <w:rPr>
-          <w:rFonts w:ascii="Consolas" w:hAnsi="Consolas"/>
-          <w:color w:val="24292E"/>
-        </w:rPr>
-        <w:t>,</w:t>
-      </w:r>
-    </w:p>
-    <w:p>
-      <w:pPr>
-        <w:pStyle w:val="HTMLPreformatted"/>
-        <w:shd w:val="clear" w:color="auto" w:fill="F6F8FA"/>
-        <w:rPr>
-          <w:rFonts w:ascii="Consolas" w:hAnsi="Consolas"/>
-          <w:color w:val="24292E"/>
-        </w:rPr>
-      </w:pPr>
-      <w:r>
-        <w:rPr>
-          <w:rFonts w:ascii="Consolas" w:hAnsi="Consolas"/>
-          <w:color w:val="24292E"/>
-        </w:rPr>
-        <w:t xml:space="preserve">  </w:t>
+        <w:t>{</w:t>
       </w:r>
       <w:r>
         <w:rPr>
@@ -645,14 +592,7 @@
           <w:rFonts w:ascii="Consolas" w:hAnsi="Consolas"/>
           <w:color w:val="032F62"/>
         </w:rPr>
-        <w:t>author</w:t>
-      </w:r>
-      <w:r>
-        <w:rPr>
-          <w:rFonts w:ascii="Consolas" w:hAnsi="Consolas"/>
-          <w:color w:val="24292E"/>
-        </w:rPr>
-        <w:t>=</w:t>
+        <w:t>Thomas Wolf and Lysandre Debut and Victor Sanh and Julien Chaumond and Clement Delangue and Anthony Moi and Pierric Cistac and Tim Rault and Rémi Louf and Morgan Funtowicz and Joe Davison and Sam Shleifer and Patrick von Platen and Clara Ma and Yacine Jernite and Julien Plu and Canwen Xu and Teven Le Scao and Sylvain Gugger and Mariama Drame and Quentin Lhoest and Alexander M. Rush</w:t>
       </w:r>
       <w:r>
         <w:rPr>
@@ -660,7 +600,31 @@
           <w:rFonts w:ascii="Consolas" w:hAnsi="Consolas"/>
           <w:color w:val="032F62"/>
         </w:rPr>
-        <w:t>{</w:t>
+        <w:t>}</w:t>
+      </w:r>
+      <w:r>
+        <w:rPr>
+          <w:rFonts w:ascii="Consolas" w:hAnsi="Consolas"/>
+          <w:color w:val="24292E"/>
+        </w:rPr>
+        <w:t>,</w:t>
+      </w:r>
+    </w:p>
+    <w:p>
+      <w:pPr>
+        <w:pStyle w:val="HTMLPreformatted"/>
+        <w:shd w:val="clear" w:color="auto" w:fill="F6F8FA"/>
+        <w:rPr>
+          <w:rFonts w:ascii="Consolas" w:hAnsi="Consolas"/>
+          <w:color w:val="24292E"/>
+        </w:rPr>
+      </w:pPr>
+      <w:r>
+        <w:rPr>
+          <w:rFonts w:ascii="Consolas" w:hAnsi="Consolas"/>
+          <w:color w:val="24292E"/>
+        </w:rPr>
+        <w:t xml:space="preserve">  </w:t>
       </w:r>
       <w:r>
         <w:rPr>
@@ -668,397 +632,31 @@
           <w:rFonts w:ascii="Consolas" w:hAnsi="Consolas"/>
           <w:color w:val="032F62"/>
         </w:rPr>
-        <w:t xml:space="preserve">Thomas Wolf and Lysandre Debut and Victor </w:t>
-      </w:r>
-      <w:proofErr w:type="spellStart"/>
+        <w:t>journal</w:t>
+      </w:r>
+      <w:r>
+        <w:rPr>
+          <w:rFonts w:ascii="Consolas" w:hAnsi="Consolas"/>
+          <w:color w:val="24292E"/>
+        </w:rPr>
+        <w:t>=</w:t>
+      </w:r>
+      <w:r>
+        <w:rPr>
+          <w:rStyle w:val="pl-pds"/>
+          <w:rFonts w:ascii="Consolas" w:hAnsi="Consolas"/>
+          <w:color w:val="032F62"/>
+        </w:rPr>
+        <w:t>{</w:t>
+      </w:r>
       <w:r>
         <w:rPr>
           <w:rStyle w:val="pl-s"/>
           <w:rFonts w:ascii="Consolas" w:hAnsi="Consolas"/>
           <w:color w:val="032F62"/>
         </w:rPr>
-        <w:t>Sanh</w:t>
-      </w:r>
-      <w:proofErr w:type="spellEnd"/>
-      <w:r>
-        <w:rPr>
-          <w:rStyle w:val="pl-s"/>
-          <w:rFonts w:ascii="Consolas" w:hAnsi="Consolas"/>
-          <w:color w:val="032F62"/>
-        </w:rPr>
-        <w:t xml:space="preserve"> and Julien </w:t>
-      </w:r>
-      <w:proofErr w:type="spellStart"/>
-      <w:r>
-        <w:rPr>
-          <w:rStyle w:val="pl-s"/>
-          <w:rFonts w:ascii="Consolas" w:hAnsi="Consolas"/>
-          <w:color w:val="032F62"/>
-        </w:rPr>
-        <w:t>Chaumond</w:t>
-      </w:r>
-      <w:proofErr w:type="spellEnd"/>
-      <w:r>
-        <w:rPr>
-          <w:rStyle w:val="pl-s"/>
-          <w:rFonts w:ascii="Consolas" w:hAnsi="Consolas"/>
-          <w:color w:val="032F62"/>
-        </w:rPr>
-        <w:t xml:space="preserve"> and Clement </w:t>
-      </w:r>
-      <w:proofErr w:type="spellStart"/>
-      <w:r>
-        <w:rPr>
-          <w:rStyle w:val="pl-s"/>
-          <w:rFonts w:ascii="Consolas" w:hAnsi="Consolas"/>
-          <w:color w:val="032F62"/>
-        </w:rPr>
-        <w:t>Delangue</w:t>
-      </w:r>
-      <w:proofErr w:type="spellEnd"/>
-      <w:r>
-        <w:rPr>
-          <w:rStyle w:val="pl-s"/>
-          <w:rFonts w:ascii="Consolas" w:hAnsi="Consolas"/>
-          <w:color w:val="032F62"/>
-        </w:rPr>
-        <w:t xml:space="preserve"> and Anthony Moi and </w:t>
-      </w:r>
-      <w:proofErr w:type="spellStart"/>
-      <w:r>
-        <w:rPr>
-          <w:rStyle w:val="pl-s"/>
-          <w:rFonts w:ascii="Consolas" w:hAnsi="Consolas"/>
-          <w:color w:val="032F62"/>
-        </w:rPr>
-        <w:t>Pierric</w:t>
-      </w:r>
-      <w:proofErr w:type="spellEnd"/>
-      <w:r>
-        <w:rPr>
-          <w:rStyle w:val="pl-s"/>
-          <w:rFonts w:ascii="Consolas" w:hAnsi="Consolas"/>
-          <w:color w:val="032F62"/>
-        </w:rPr>
-        <w:t xml:space="preserve"> </w:t>
-      </w:r>
-      <w:proofErr w:type="spellStart"/>
-      <w:r>
-        <w:rPr>
-          <w:rStyle w:val="pl-s"/>
-          <w:rFonts w:ascii="Consolas" w:hAnsi="Consolas"/>
-          <w:color w:val="032F62"/>
-        </w:rPr>
-        <w:t>Cistac</w:t>
-      </w:r>
-      <w:proofErr w:type="spellEnd"/>
-      <w:r>
-        <w:rPr>
-          <w:rStyle w:val="pl-s"/>
-          <w:rFonts w:ascii="Consolas" w:hAnsi="Consolas"/>
-          <w:color w:val="032F62"/>
-        </w:rPr>
-        <w:t xml:space="preserve"> and Tim </w:t>
-      </w:r>
-      <w:proofErr w:type="spellStart"/>
-      <w:r>
-        <w:rPr>
-          <w:rStyle w:val="pl-s"/>
-          <w:rFonts w:ascii="Consolas" w:hAnsi="Consolas"/>
-          <w:color w:val="032F62"/>
-        </w:rPr>
-        <w:t>Rault</w:t>
-      </w:r>
-      <w:proofErr w:type="spellEnd"/>
-      <w:r>
-        <w:rPr>
-          <w:rStyle w:val="pl-s"/>
-          <w:rFonts w:ascii="Consolas" w:hAnsi="Consolas"/>
-          <w:color w:val="032F62"/>
-        </w:rPr>
-        <w:t xml:space="preserve"> and </w:t>
-      </w:r>
-      <w:proofErr w:type="spellStart"/>
-      <w:r>
-        <w:rPr>
-          <w:rStyle w:val="pl-s"/>
-          <w:rFonts w:ascii="Consolas" w:hAnsi="Consolas"/>
-          <w:color w:val="032F62"/>
-        </w:rPr>
-        <w:t>Rémi</w:t>
-      </w:r>
-      <w:proofErr w:type="spellEnd"/>
-      <w:r>
-        <w:rPr>
-          <w:rStyle w:val="pl-s"/>
-          <w:rFonts w:ascii="Consolas" w:hAnsi="Consolas"/>
-          <w:color w:val="032F62"/>
-        </w:rPr>
-        <w:t xml:space="preserve"> </w:t>
-      </w:r>
-      <w:proofErr w:type="spellStart"/>
-      <w:r>
-        <w:rPr>
-          <w:rStyle w:val="pl-s"/>
-          <w:rFonts w:ascii="Consolas" w:hAnsi="Consolas"/>
-          <w:color w:val="032F62"/>
-        </w:rPr>
-        <w:t>Louf</w:t>
-      </w:r>
-      <w:proofErr w:type="spellEnd"/>
-      <w:r>
-        <w:rPr>
-          <w:rStyle w:val="pl-s"/>
-          <w:rFonts w:ascii="Consolas" w:hAnsi="Consolas"/>
-          <w:color w:val="032F62"/>
-        </w:rPr>
-        <w:t xml:space="preserve"> and Morgan </w:t>
-      </w:r>
-      <w:proofErr w:type="spellStart"/>
-      <w:r>
-        <w:rPr>
-          <w:rStyle w:val="pl-s"/>
-          <w:rFonts w:ascii="Consolas" w:hAnsi="Consolas"/>
-          <w:color w:val="032F62"/>
-        </w:rPr>
-        <w:t>Funtowicz</w:t>
-      </w:r>
-      <w:proofErr w:type="spellEnd"/>
-      <w:r>
-        <w:rPr>
-          <w:rStyle w:val="pl-s"/>
-          <w:rFonts w:ascii="Consolas" w:hAnsi="Consolas"/>
-          <w:color w:val="032F62"/>
-        </w:rPr>
-        <w:t xml:space="preserve"> and Joe Davison and Sam Shleifer and Patrick von Platen and Clara Ma and </w:t>
-      </w:r>
-      <w:proofErr w:type="spellStart"/>
-      <w:r>
-        <w:rPr>
-          <w:rStyle w:val="pl-s"/>
-          <w:rFonts w:ascii="Consolas" w:hAnsi="Consolas"/>
-          <w:color w:val="032F62"/>
-        </w:rPr>
-        <w:t>Yacine</w:t>
-      </w:r>
-      <w:proofErr w:type="spellEnd"/>
-      <w:r>
-        <w:rPr>
-          <w:rStyle w:val="pl-s"/>
-          <w:rFonts w:ascii="Consolas" w:hAnsi="Consolas"/>
-          <w:color w:val="032F62"/>
-        </w:rPr>
-        <w:t xml:space="preserve"> </w:t>
-      </w:r>
-      <w:proofErr w:type="spellStart"/>
-      <w:r>
-        <w:rPr>
-          <w:rStyle w:val="pl-s"/>
-          <w:rFonts w:ascii="Consolas" w:hAnsi="Consolas"/>
-          <w:color w:val="032F62"/>
-        </w:rPr>
-        <w:t>Jernite</w:t>
-      </w:r>
-      <w:proofErr w:type="spellEnd"/>
-      <w:r>
-        <w:rPr>
-          <w:rStyle w:val="pl-s"/>
-          <w:rFonts w:ascii="Consolas" w:hAnsi="Consolas"/>
-          <w:color w:val="032F62"/>
-        </w:rPr>
-        <w:t xml:space="preserve"> and Julien </w:t>
-      </w:r>
-      <w:proofErr w:type="spellStart"/>
-      <w:r>
-        <w:rPr>
-          <w:rStyle w:val="pl-s"/>
-          <w:rFonts w:ascii="Consolas" w:hAnsi="Consolas"/>
-          <w:color w:val="032F62"/>
-        </w:rPr>
-        <w:t>Plu</w:t>
-      </w:r>
-      <w:proofErr w:type="spellEnd"/>
-      <w:r>
-        <w:rPr>
-          <w:rStyle w:val="pl-s"/>
-          <w:rFonts w:ascii="Consolas" w:hAnsi="Consolas"/>
-          <w:color w:val="032F62"/>
-        </w:rPr>
-        <w:t xml:space="preserve"> and </w:t>
-      </w:r>
-      <w:proofErr w:type="spellStart"/>
-      <w:r>
-        <w:rPr>
-          <w:rStyle w:val="pl-s"/>
-          <w:rFonts w:ascii="Consolas" w:hAnsi="Consolas"/>
-          <w:color w:val="032F62"/>
-        </w:rPr>
-        <w:t>Canwen</w:t>
-      </w:r>
-      <w:proofErr w:type="spellEnd"/>
-      <w:r>
-        <w:rPr>
-          <w:rStyle w:val="pl-s"/>
-          <w:rFonts w:ascii="Consolas" w:hAnsi="Consolas"/>
-          <w:color w:val="032F62"/>
-        </w:rPr>
-        <w:t xml:space="preserve"> Xu and </w:t>
-      </w:r>
-      <w:proofErr w:type="spellStart"/>
-      <w:r>
-        <w:rPr>
-          <w:rStyle w:val="pl-s"/>
-          <w:rFonts w:ascii="Consolas" w:hAnsi="Consolas"/>
-          <w:color w:val="032F62"/>
-        </w:rPr>
-        <w:t>Teven</w:t>
-      </w:r>
-      <w:proofErr w:type="spellEnd"/>
-      <w:r>
-        <w:rPr>
-          <w:rStyle w:val="pl-s"/>
-          <w:rFonts w:ascii="Consolas" w:hAnsi="Consolas"/>
-          <w:color w:val="032F62"/>
-        </w:rPr>
-        <w:t xml:space="preserve"> Le </w:t>
-      </w:r>
-      <w:proofErr w:type="spellStart"/>
-      <w:r>
-        <w:rPr>
-          <w:rStyle w:val="pl-s"/>
-          <w:rFonts w:ascii="Consolas" w:hAnsi="Consolas"/>
-          <w:color w:val="032F62"/>
-        </w:rPr>
-        <w:t>Scao</w:t>
-      </w:r>
-      <w:proofErr w:type="spellEnd"/>
-      <w:r>
-        <w:rPr>
-          <w:rStyle w:val="pl-s"/>
-          <w:rFonts w:ascii="Consolas" w:hAnsi="Consolas"/>
-          <w:color w:val="032F62"/>
-        </w:rPr>
-        <w:t xml:space="preserve"> and Sylvain </w:t>
-      </w:r>
-      <w:proofErr w:type="spellStart"/>
-      <w:r>
-        <w:rPr>
-          <w:rStyle w:val="pl-s"/>
-          <w:rFonts w:ascii="Consolas" w:hAnsi="Consolas"/>
-          <w:color w:val="032F62"/>
-        </w:rPr>
-        <w:t>Gugger</w:t>
-      </w:r>
-      <w:proofErr w:type="spellEnd"/>
-      <w:r>
-        <w:rPr>
-          <w:rStyle w:val="pl-s"/>
-          <w:rFonts w:ascii="Consolas" w:hAnsi="Consolas"/>
-          <w:color w:val="032F62"/>
-        </w:rPr>
-        <w:t xml:space="preserve"> and Mariama </w:t>
-      </w:r>
-      <w:proofErr w:type="spellStart"/>
-      <w:r>
-        <w:rPr>
-          <w:rStyle w:val="pl-s"/>
-          <w:rFonts w:ascii="Consolas" w:hAnsi="Consolas"/>
-          <w:color w:val="032F62"/>
-        </w:rPr>
-        <w:t>Drame</w:t>
-      </w:r>
-      <w:proofErr w:type="spellEnd"/>
-      <w:r>
-        <w:rPr>
-          <w:rStyle w:val="pl-s"/>
-          <w:rFonts w:ascii="Consolas" w:hAnsi="Consolas"/>
-          <w:color w:val="032F62"/>
-        </w:rPr>
-        <w:t xml:space="preserve"> and Quentin </w:t>
-      </w:r>
-      <w:proofErr w:type="spellStart"/>
-      <w:r>
-        <w:rPr>
-          <w:rStyle w:val="pl-s"/>
-          <w:rFonts w:ascii="Consolas" w:hAnsi="Consolas"/>
-          <w:color w:val="032F62"/>
-        </w:rPr>
-        <w:t>Lhoest</w:t>
-      </w:r>
-      <w:proofErr w:type="spellEnd"/>
-      <w:r>
-        <w:rPr>
-          <w:rStyle w:val="pl-s"/>
-          <w:rFonts w:ascii="Consolas" w:hAnsi="Consolas"/>
-          <w:color w:val="032F62"/>
-        </w:rPr>
-        <w:t xml:space="preserve"> and Alexander M. Rush</w:t>
-      </w:r>
-      <w:r>
-        <w:rPr>
-          <w:rStyle w:val="pl-pds"/>
-          <w:rFonts w:ascii="Consolas" w:hAnsi="Consolas"/>
-          <w:color w:val="032F62"/>
-        </w:rPr>
-        <w:t>}</w:t>
-      </w:r>
-      <w:r>
-        <w:rPr>
-          <w:rFonts w:ascii="Consolas" w:hAnsi="Consolas"/>
-          <w:color w:val="24292E"/>
-        </w:rPr>
-        <w:t>,</w:t>
-      </w:r>
-    </w:p>
-    <w:p>
-      <w:pPr>
-        <w:pStyle w:val="HTMLPreformatted"/>
-        <w:shd w:val="clear" w:color="auto" w:fill="F6F8FA"/>
-        <w:rPr>
-          <w:rFonts w:ascii="Consolas" w:hAnsi="Consolas"/>
-          <w:color w:val="24292E"/>
-        </w:rPr>
-      </w:pPr>
-      <w:r>
-        <w:rPr>
-          <w:rFonts w:ascii="Consolas" w:hAnsi="Consolas"/>
-          <w:color w:val="24292E"/>
-        </w:rPr>
-        <w:t xml:space="preserve">  </w:t>
-      </w:r>
-      <w:r>
-        <w:rPr>
-          <w:rStyle w:val="pl-s"/>
-          <w:rFonts w:ascii="Consolas" w:hAnsi="Consolas"/>
-          <w:color w:val="032F62"/>
-        </w:rPr>
-        <w:t>journal</w:t>
-      </w:r>
-      <w:r>
-        <w:rPr>
-          <w:rFonts w:ascii="Consolas" w:hAnsi="Consolas"/>
-          <w:color w:val="24292E"/>
-        </w:rPr>
-        <w:t>=</w:t>
-      </w:r>
-      <w:r>
-        <w:rPr>
-          <w:rStyle w:val="pl-pds"/>
-          <w:rFonts w:ascii="Consolas" w:hAnsi="Consolas"/>
-          <w:color w:val="032F62"/>
-        </w:rPr>
-        <w:t>{</w:t>
-      </w:r>
-      <w:proofErr w:type="spellStart"/>
-      <w:r>
-        <w:rPr>
-          <w:rStyle w:val="pl-s"/>
-          <w:rFonts w:ascii="Consolas" w:hAnsi="Consolas"/>
-          <w:color w:val="032F62"/>
-        </w:rPr>
         <w:t>ArXiv</w:t>
       </w:r>
-      <w:proofErr w:type="spellEnd"/>
       <w:r>
         <w:rPr>
           <w:rStyle w:val="pl-pds"/>
@@ -2047,21 +1645,8 @@
         <w:t>Python 3</w:t>
       </w:r>
       <w:r>
-        <w:t xml:space="preserve">, Anaconda, </w:t>
-      </w:r>
-      <w:proofErr w:type="spellStart"/>
-      <w:r>
-        <w:t>pycharm</w:t>
-      </w:r>
-      <w:proofErr w:type="spellEnd"/>
-      <w:r>
-        <w:t xml:space="preserve">, </w:t>
-      </w:r>
-      <w:proofErr w:type="spellStart"/>
-      <w:r>
-        <w:t>nltk</w:t>
-      </w:r>
-      <w:proofErr w:type="spellEnd"/>
+        <w:t>, Anaconda, pycharm, nltk</w:t>
+      </w:r>
       <w:r>
         <w:rPr>
           <w:rFonts w:hint="cs"/>
@@ -2814,11 +2399,9 @@
         </w:rPr>
         <w:t>התעלמות מ-</w:t>
       </w:r>
-      <w:proofErr w:type="spellStart"/>
       <w:r>
         <w:t>stopwords</w:t>
       </w:r>
-      <w:proofErr w:type="spellEnd"/>
       <w:r>
         <w:rPr>
           <w:rFonts w:hint="cs"/>
@@ -3057,14 +2640,12 @@
         </w:rPr>
         <w:t xml:space="preserve">, </w:t>
       </w:r>
-      <w:proofErr w:type="spellStart"/>
       <w:r>
         <w:t>t</w:t>
       </w:r>
       <w:r>
         <w:t>sne</w:t>
       </w:r>
-      <w:proofErr w:type="spellEnd"/>
       <w:r>
         <w:rPr>
           <w:rFonts w:hint="cs"/>
@@ -3072,11 +2653,9 @@
         </w:rPr>
         <w:t xml:space="preserve">, </w:t>
       </w:r>
-      <w:proofErr w:type="spellStart"/>
       <w:r>
         <w:t>dbscan</w:t>
       </w:r>
-      <w:proofErr w:type="spellEnd"/>
       <w:r>
         <w:rPr>
           <w:rFonts w:hint="cs"/>
@@ -3189,11 +2768,9 @@
         </w:rPr>
         <w:t xml:space="preserve"> + הורדת </w:t>
       </w:r>
-      <w:proofErr w:type="spellStart"/>
       <w:r>
         <w:t>stopwords</w:t>
       </w:r>
-      <w:proofErr w:type="spellEnd"/>
       <w:r>
         <w:rPr>
           <w:rFonts w:hint="cs"/>
@@ -4050,11 +3627,9 @@
         </w:rPr>
         <w:t xml:space="preserve">מודול </w:t>
       </w:r>
-      <w:proofErr w:type="spellStart"/>
       <w:r>
         <w:t>LanguageModelNN</w:t>
       </w:r>
-      <w:proofErr w:type="spellEnd"/>
       <w:r>
         <w:rPr>
           <w:rFonts w:hint="cs"/>
@@ -4218,7 +3793,6 @@
         </w:rPr>
         <w:t xml:space="preserve">מודול </w:t>
       </w:r>
-      <w:proofErr w:type="spellStart"/>
       <w:r>
         <w:rPr>
           <w:rFonts w:hint="cs"/>
@@ -4228,7 +3802,6 @@
       <w:r>
         <w:t>anguageModel</w:t>
       </w:r>
-      <w:proofErr w:type="spellEnd"/>
       <w:r>
         <w:rPr>
           <w:rFonts w:hint="cs"/>
@@ -4236,13 +3809,8 @@
         </w:rPr>
         <w:t xml:space="preserve"> שמאחד הכל (</w:t>
       </w:r>
-      <w:proofErr w:type="spellStart"/>
-      <w:r>
-        <w:t>LanguageModelNN</w:t>
-      </w:r>
-      <w:proofErr w:type="spellEnd"/>
-      <w:r>
-        <w:t xml:space="preserve"> + vocabulary</w:t>
+      <w:r>
+        <w:t>LanguageModelNN + vocabulary</w:t>
       </w:r>
       <w:r>
         <w:rPr>
@@ -4569,11 +4137,9 @@
         </w:rPr>
         <w:t>בחירת המודל המתאים מ-</w:t>
       </w:r>
-      <w:proofErr w:type="spellStart"/>
       <w:r>
         <w:t>Huggingface</w:t>
       </w:r>
-      <w:proofErr w:type="spellEnd"/>
       <w:r>
         <w:rPr>
           <w:rFonts w:hint="cs"/>
@@ -5293,11 +4859,9 @@
         </w:rPr>
         <w:t xml:space="preserve">ניסינו גם לבדוק הכנסת </w:t>
       </w:r>
-      <w:proofErr w:type="spellStart"/>
       <w:r>
         <w:t>argmin</w:t>
       </w:r>
-      <w:proofErr w:type="spellEnd"/>
       <w:r>
         <w:rPr>
           <w:rFonts w:hint="cs"/>
@@ -5341,11 +4905,9 @@
         </w:rPr>
         <w:t>בבדיקה ה-</w:t>
       </w:r>
-      <w:proofErr w:type="spellStart"/>
       <w:r>
         <w:t>argmin</w:t>
       </w:r>
-      <w:proofErr w:type="spellEnd"/>
       <w:r>
         <w:rPr>
           <w:rFonts w:hint="cs"/>
@@ -5821,7 +5383,6 @@
                 <w:rtl/>
               </w:rPr>
             </w:pPr>
-            <w:proofErr w:type="spellStart"/>
             <w:r>
               <w:rPr>
                 <w:rFonts w:ascii="Calibri" w:eastAsia="Times New Roman" w:hAnsi="Calibri" w:cs="Calibri"/>
@@ -5831,7 +5392,6 @@
               </w:rPr>
               <w:t>argmin</w:t>
             </w:r>
-            <w:proofErr w:type="spellEnd"/>
             <w:r>
               <w:rPr>
                 <w:rFonts w:ascii="Calibri" w:eastAsia="Times New Roman" w:hAnsi="Calibri" w:cs="Calibri"/>
@@ -6423,7 +5983,6 @@
               <w:br/>
               <w:t xml:space="preserve">חזה על הכל </w:t>
             </w:r>
-            <w:proofErr w:type="spellStart"/>
             <w:r>
               <w:rPr>
                 <w:rFonts w:ascii="Calibri" w:eastAsia="Times New Roman" w:hAnsi="Calibri" w:cs="Calibri"/>
@@ -6431,7 +5990,6 @@
               </w:rPr>
               <w:t>richard</w:t>
             </w:r>
-            <w:proofErr w:type="spellEnd"/>
             <w:r>
               <w:rPr>
                 <w:rFonts w:ascii="Calibri" w:eastAsia="Times New Roman" w:hAnsi="Calibri" w:cs="Calibri"/>
@@ -6482,7 +6040,6 @@
               <w:br/>
               <w:t xml:space="preserve">חזה על הרוב </w:t>
             </w:r>
-            <w:proofErr w:type="spellStart"/>
             <w:r>
               <w:rPr>
                 <w:rFonts w:ascii="Calibri" w:eastAsia="Times New Roman" w:hAnsi="Calibri" w:cs="Calibri"/>
@@ -6490,7 +6047,6 @@
               </w:rPr>
               <w:t>richard</w:t>
             </w:r>
-            <w:proofErr w:type="spellEnd"/>
           </w:p>
         </w:tc>
         <w:tc>
@@ -6533,7 +6089,6 @@
               <w:br/>
               <w:t xml:space="preserve">חזה על הרוב </w:t>
             </w:r>
-            <w:proofErr w:type="spellStart"/>
             <w:r>
               <w:rPr>
                 <w:rFonts w:ascii="Calibri" w:eastAsia="Times New Roman" w:hAnsi="Calibri" w:cs="Calibri"/>
@@ -6541,7 +6096,6 @@
               </w:rPr>
               <w:t>richard</w:t>
             </w:r>
-            <w:proofErr w:type="spellEnd"/>
           </w:p>
         </w:tc>
         <w:tc>
@@ -6584,7 +6138,6 @@
               <w:br/>
               <w:t xml:space="preserve">חזה על הרוב </w:t>
             </w:r>
-            <w:proofErr w:type="spellStart"/>
             <w:r>
               <w:rPr>
                 <w:rFonts w:ascii="Calibri" w:eastAsia="Times New Roman" w:hAnsi="Calibri" w:cs="Calibri"/>
@@ -6592,7 +6145,6 @@
               </w:rPr>
               <w:t>richard</w:t>
             </w:r>
-            <w:proofErr w:type="spellEnd"/>
             <w:r>
               <w:rPr>
                 <w:rFonts w:ascii="Calibri" w:eastAsia="Times New Roman" w:hAnsi="Calibri" w:cs="Calibri"/>
@@ -6601,7 +6153,6 @@
               </w:rPr>
               <w:t xml:space="preserve"> או </w:t>
             </w:r>
-            <w:proofErr w:type="spellStart"/>
             <w:r>
               <w:rPr>
                 <w:rFonts w:ascii="Calibri" w:eastAsia="Times New Roman" w:hAnsi="Calibri" w:cs="Calibri"/>
@@ -6609,7 +6160,6 @@
               </w:rPr>
               <w:t>jon</w:t>
             </w:r>
-            <w:proofErr w:type="spellEnd"/>
           </w:p>
         </w:tc>
       </w:tr>
@@ -6692,11 +6242,9 @@
         </w:rPr>
         <w:t xml:space="preserve"> בשתי דרכים: באמצעות </w:t>
       </w:r>
-      <w:proofErr w:type="spellStart"/>
       <w:r>
         <w:t>argmin</w:t>
       </w:r>
-      <w:proofErr w:type="spellEnd"/>
       <w:r>
         <w:rPr>
           <w:rFonts w:hint="cs"/>
@@ -6790,11 +6338,9 @@
         </w:rPr>
         <w:t>המסקנות הן ש-</w:t>
       </w:r>
-      <w:proofErr w:type="spellStart"/>
       <w:r>
         <w:t>argmin</w:t>
       </w:r>
-      <w:proofErr w:type="spellEnd"/>
       <w:r>
         <w:rPr>
           <w:rFonts w:hint="cs"/>
@@ -7473,7 +7019,21 @@
           <w:rFonts w:hint="cs"/>
           <w:rtl/>
         </w:rPr>
-        <w:t xml:space="preserve"> 72%</w:t>
+        <w:t xml:space="preserve"> </w:t>
+      </w:r>
+      <w:r>
+        <w:rPr>
+          <w:rFonts w:hint="cs"/>
+          <w:rtl/>
+        </w:rPr>
+        <w:t xml:space="preserve">בלי: 66.6%, עם </w:t>
+      </w:r>
+      <w:r>
+        <w:rPr>
+          <w:rFonts w:hint="cs"/>
+          <w:rtl/>
+        </w:rPr>
+        <w:t>0.5: 66.6%, עם 0.67: 71.4%</w:t>
       </w:r>
     </w:p>
     <w:p>
@@ -7484,6 +7044,195 @@
           <w:numId w:val="5"/>
         </w:numPr>
       </w:pPr>
+      <w:r>
+        <w:t>reviews-reviews</w:t>
+      </w:r>
+      <w:r>
+        <w:rPr>
+          <w:rFonts w:hint="cs"/>
+          <w:rtl/>
+        </w:rPr>
+        <w:t xml:space="preserve"> </w:t>
+      </w:r>
+      <w:r>
+        <w:rPr>
+          <w:rtl/>
+        </w:rPr>
+        <w:t>–</w:t>
+      </w:r>
+      <w:r>
+        <w:rPr>
+          <w:rFonts w:hint="cs"/>
+          <w:rtl/>
+        </w:rPr>
+        <w:t xml:space="preserve"> </w:t>
+      </w:r>
+      <w:r>
+        <w:rPr>
+          <w:rFonts w:hint="cs"/>
+          <w:rtl/>
+        </w:rPr>
+        <w:t>בלי: 60.3%, עם 0.5: 58.5%, עם 0.67: 62.2%</w:t>
+      </w:r>
+    </w:p>
+    <w:p/>
+    <w:p/>
+    <w:p>
+      <w:pPr>
+        <w:rPr>
+          <w:rtl/>
+        </w:rPr>
+      </w:pPr>
+      <w:r>
+        <w:rPr>
+          <w:rFonts w:hint="cs"/>
+          <w:rtl/>
+        </w:rPr>
+        <w:t>שיחה עם פבל:</w:t>
+      </w:r>
+    </w:p>
+    <w:p>
+      <w:pPr>
+        <w:pStyle w:val="ListParagraph"/>
+        <w:numPr>
+          <w:ilvl w:val="0"/>
+          <w:numId w:val="5"/>
+        </w:numPr>
+      </w:pPr>
+      <w:r>
+        <w:t>recasting</w:t>
+      </w:r>
+      <w:r>
+        <w:rPr>
+          <w:rFonts w:hint="cs"/>
+          <w:rtl/>
+        </w:rPr>
+        <w:t xml:space="preserve"> לטוי פרובלם שיתאים לסביבת בדיקה של ה-</w:t>
+      </w:r>
+      <w:r>
+        <w:t>reviews</w:t>
+      </w:r>
+      <w:r>
+        <w:rPr>
+          <w:rFonts w:hint="cs"/>
+          <w:rtl/>
+        </w:rPr>
+        <w:t>, כלומר להתאים את אורכי הטקסטים של הטוי פרובלם.</w:t>
+      </w:r>
+    </w:p>
+    <w:p>
+      <w:pPr>
+        <w:pStyle w:val="ListParagraph"/>
+        <w:numPr>
+          <w:ilvl w:val="0"/>
+          <w:numId w:val="5"/>
+        </w:numPr>
+      </w:pPr>
+      <w:r>
+        <w:rPr>
+          <w:rFonts w:hint="cs"/>
+          <w:rtl/>
+        </w:rPr>
+        <w:t xml:space="preserve">לבדוק אם יש קורלציה בין אורכי טקסטים של מאמרים לאורכי טקסטים של </w:t>
+      </w:r>
+      <w:r>
+        <w:t>reviews</w:t>
+      </w:r>
+      <w:r>
+        <w:rPr>
+          <w:rFonts w:hint="cs"/>
+          <w:rtl/>
+        </w:rPr>
+        <w:t>.</w:t>
+      </w:r>
+    </w:p>
+    <w:p>
+      <w:pPr>
+        <w:pStyle w:val="ListParagraph"/>
+        <w:numPr>
+          <w:ilvl w:val="0"/>
+          <w:numId w:val="5"/>
+        </w:numPr>
+      </w:pPr>
+      <w:r>
+        <w:rPr>
+          <w:rFonts w:hint="cs"/>
+          <w:rtl/>
+        </w:rPr>
+        <w:t xml:space="preserve">לשקול להוסיף פיצ'רים נוספים כמו </w:t>
+      </w:r>
+      <w:r>
+        <w:rPr>
+          <w:rFonts w:hint="cs"/>
+        </w:rPr>
+        <w:t>POS</w:t>
+      </w:r>
+      <w:r>
+        <w:rPr>
+          <w:rFonts w:hint="cs"/>
+          <w:rtl/>
+        </w:rPr>
+        <w:t>, אורכי משפטים, אורכי מילים, שימוש בסימני פיסוק</w:t>
+      </w:r>
+    </w:p>
+    <w:p>
+      <w:pPr>
+        <w:pStyle w:val="ListParagraph"/>
+        <w:numPr>
+          <w:ilvl w:val="0"/>
+          <w:numId w:val="5"/>
+        </w:numPr>
+      </w:pPr>
+      <w:r>
+        <w:t>reshuffle</w:t>
+      </w:r>
+      <w:r>
+        <w:rPr>
+          <w:rFonts w:hint="cs"/>
+          <w:rtl/>
+        </w:rPr>
+        <w:t xml:space="preserve"> לדאטה בכניסה ל-</w:t>
+      </w:r>
+      <w:r>
+        <w:t>reliefF</w:t>
+      </w:r>
+      <w:r>
+        <w:rPr>
+          <w:rFonts w:hint="cs"/>
+          <w:rtl/>
+        </w:rPr>
+        <w:t xml:space="preserve"> לשם הבדיקה אם יש לזה השפעה על התוצאות.</w:t>
+      </w:r>
+    </w:p>
+    <w:p>
+      <w:pPr>
+        <w:pStyle w:val="ListParagraph"/>
+        <w:numPr>
+          <w:ilvl w:val="0"/>
+          <w:numId w:val="5"/>
+        </w:numPr>
+        <w:rPr>
+          <w:rFonts w:hint="cs"/>
+          <w:rtl/>
+        </w:rPr>
+      </w:pPr>
+      <w:r>
+        <w:rPr>
+          <w:rFonts w:hint="cs"/>
+          <w:rtl/>
+        </w:rPr>
+        <w:t>להסתכל ב-</w:t>
+      </w:r>
+      <w:r>
+        <w:t>reliefF</w:t>
+      </w:r>
+      <w:r>
+        <w:rPr>
+          <w:rFonts w:hint="cs"/>
+          <w:rtl/>
+        </w:rPr>
+        <w:t xml:space="preserve"> מה מקבל הכי גבוה ואם אפשר להשתמש בזה כדי לייצר עוד פיצ'רים.</w:t>
+      </w:r>
     </w:p>
     <w:p>
       <w:pPr>

</xml_diff>

<commit_message>
added punctuation + word length + sentence length features
</commit_message>
<xml_diff>
--- a/Documentation.docx
+++ b/Documentation.docx
@@ -347,7 +347,73 @@
           <w:szCs w:val="20"/>
           <w:bdr w:val="none" w:sz="0" w:space="0" w:color="auto" w:frame="1"/>
         </w:rPr>
-        <w:t xml:space="preserve">  author={Radford, Alec and Wu, Jeff and Child, Rewon and Luan, David and Amodei, Dario and Sutskever, Ilya},</w:t>
+        <w:t xml:space="preserve">  author={Radford, Alec and Wu, </w:t>
+      </w:r>
+      <w:proofErr w:type="gramStart"/>
+      <w:r>
+        <w:rPr>
+          <w:rFonts w:ascii="Consolas" w:eastAsia="Times New Roman" w:hAnsi="Consolas" w:cs="Courier New"/>
+          <w:color w:val="24292E"/>
+          <w:sz w:val="20"/>
+          <w:szCs w:val="20"/>
+          <w:bdr w:val="none" w:sz="0" w:space="0" w:color="auto" w:frame="1"/>
+        </w:rPr>
+        <w:t>Jeff</w:t>
+      </w:r>
+      <w:proofErr w:type="gramEnd"/>
+      <w:r>
+        <w:rPr>
+          <w:rFonts w:ascii="Consolas" w:eastAsia="Times New Roman" w:hAnsi="Consolas" w:cs="Courier New"/>
+          <w:color w:val="24292E"/>
+          <w:sz w:val="20"/>
+          <w:szCs w:val="20"/>
+          <w:bdr w:val="none" w:sz="0" w:space="0" w:color="auto" w:frame="1"/>
+        </w:rPr>
+        <w:t xml:space="preserve"> and Child, Rewon and Luan, David and </w:t>
+      </w:r>
+      <w:proofErr w:type="spellStart"/>
+      <w:r>
+        <w:rPr>
+          <w:rFonts w:ascii="Consolas" w:eastAsia="Times New Roman" w:hAnsi="Consolas" w:cs="Courier New"/>
+          <w:color w:val="24292E"/>
+          <w:sz w:val="20"/>
+          <w:szCs w:val="20"/>
+          <w:bdr w:val="none" w:sz="0" w:space="0" w:color="auto" w:frame="1"/>
+        </w:rPr>
+        <w:t>Amodei</w:t>
+      </w:r>
+      <w:proofErr w:type="spellEnd"/>
+      <w:r>
+        <w:rPr>
+          <w:rFonts w:ascii="Consolas" w:eastAsia="Times New Roman" w:hAnsi="Consolas" w:cs="Courier New"/>
+          <w:color w:val="24292E"/>
+          <w:sz w:val="20"/>
+          <w:szCs w:val="20"/>
+          <w:bdr w:val="none" w:sz="0" w:space="0" w:color="auto" w:frame="1"/>
+        </w:rPr>
+        <w:t xml:space="preserve">, Dario and </w:t>
+      </w:r>
+      <w:proofErr w:type="spellStart"/>
+      <w:r>
+        <w:rPr>
+          <w:rFonts w:ascii="Consolas" w:eastAsia="Times New Roman" w:hAnsi="Consolas" w:cs="Courier New"/>
+          <w:color w:val="24292E"/>
+          <w:sz w:val="20"/>
+          <w:szCs w:val="20"/>
+          <w:bdr w:val="none" w:sz="0" w:space="0" w:color="auto" w:frame="1"/>
+        </w:rPr>
+        <w:t>Sutskever</w:t>
+      </w:r>
+      <w:proofErr w:type="spellEnd"/>
+      <w:r>
+        <w:rPr>
+          <w:rFonts w:ascii="Consolas" w:eastAsia="Times New Roman" w:hAnsi="Consolas" w:cs="Courier New"/>
+          <w:color w:val="24292E"/>
+          <w:sz w:val="20"/>
+          <w:szCs w:val="20"/>
+          <w:bdr w:val="none" w:sz="0" w:space="0" w:color="auto" w:frame="1"/>
+        </w:rPr>
+        <w:t>, Ilya},</w:t>
       </w:r>
     </w:p>
     <w:p>
@@ -523,13 +589,23 @@
         </w:rPr>
         <w:t>{</w:t>
       </w:r>
+      <w:proofErr w:type="spellStart"/>
       <w:r>
         <w:rPr>
           <w:rStyle w:val="pl-s"/>
           <w:rFonts w:ascii="Consolas" w:hAnsi="Consolas"/>
           <w:color w:val="032F62"/>
         </w:rPr>
-        <w:t>HuggingFace's Transformers: State-of-the-art Natural Language Processing</w:t>
+        <w:t>HuggingFace's</w:t>
+      </w:r>
+      <w:proofErr w:type="spellEnd"/>
+      <w:r>
+        <w:rPr>
+          <w:rStyle w:val="pl-s"/>
+          <w:rFonts w:ascii="Consolas" w:hAnsi="Consolas"/>
+          <w:color w:val="032F62"/>
+        </w:rPr>
+        <w:t xml:space="preserve"> Transformers: State-of-the-art Natural Language Processing</w:t>
       </w:r>
       <w:r>
         <w:rPr>
@@ -592,7 +668,331 @@
           <w:rFonts w:ascii="Consolas" w:hAnsi="Consolas"/>
           <w:color w:val="032F62"/>
         </w:rPr>
-        <w:t>Thomas Wolf and Lysandre Debut and Victor Sanh and Julien Chaumond and Clement Delangue and Anthony Moi and Pierric Cistac and Tim Rault and Rémi Louf and Morgan Funtowicz and Joe Davison and Sam Shleifer and Patrick von Platen and Clara Ma and Yacine Jernite and Julien Plu and Canwen Xu and Teven Le Scao and Sylvain Gugger and Mariama Drame and Quentin Lhoest and Alexander M. Rush</w:t>
+        <w:t xml:space="preserve">Thomas Wolf and Lysandre Debut and Victor </w:t>
+      </w:r>
+      <w:proofErr w:type="spellStart"/>
+      <w:r>
+        <w:rPr>
+          <w:rStyle w:val="pl-s"/>
+          <w:rFonts w:ascii="Consolas" w:hAnsi="Consolas"/>
+          <w:color w:val="032F62"/>
+        </w:rPr>
+        <w:t>Sanh</w:t>
+      </w:r>
+      <w:proofErr w:type="spellEnd"/>
+      <w:r>
+        <w:rPr>
+          <w:rStyle w:val="pl-s"/>
+          <w:rFonts w:ascii="Consolas" w:hAnsi="Consolas"/>
+          <w:color w:val="032F62"/>
+        </w:rPr>
+        <w:t xml:space="preserve"> and Julien </w:t>
+      </w:r>
+      <w:proofErr w:type="spellStart"/>
+      <w:r>
+        <w:rPr>
+          <w:rStyle w:val="pl-s"/>
+          <w:rFonts w:ascii="Consolas" w:hAnsi="Consolas"/>
+          <w:color w:val="032F62"/>
+        </w:rPr>
+        <w:t>Chaumond</w:t>
+      </w:r>
+      <w:proofErr w:type="spellEnd"/>
+      <w:r>
+        <w:rPr>
+          <w:rStyle w:val="pl-s"/>
+          <w:rFonts w:ascii="Consolas" w:hAnsi="Consolas"/>
+          <w:color w:val="032F62"/>
+        </w:rPr>
+        <w:t xml:space="preserve"> and Clement </w:t>
+      </w:r>
+      <w:proofErr w:type="spellStart"/>
+      <w:r>
+        <w:rPr>
+          <w:rStyle w:val="pl-s"/>
+          <w:rFonts w:ascii="Consolas" w:hAnsi="Consolas"/>
+          <w:color w:val="032F62"/>
+        </w:rPr>
+        <w:t>Delangue</w:t>
+      </w:r>
+      <w:proofErr w:type="spellEnd"/>
+      <w:r>
+        <w:rPr>
+          <w:rStyle w:val="pl-s"/>
+          <w:rFonts w:ascii="Consolas" w:hAnsi="Consolas"/>
+          <w:color w:val="032F62"/>
+        </w:rPr>
+        <w:t xml:space="preserve"> and Anthony Moi and </w:t>
+      </w:r>
+      <w:proofErr w:type="spellStart"/>
+      <w:r>
+        <w:rPr>
+          <w:rStyle w:val="pl-s"/>
+          <w:rFonts w:ascii="Consolas" w:hAnsi="Consolas"/>
+          <w:color w:val="032F62"/>
+        </w:rPr>
+        <w:t>Pierric</w:t>
+      </w:r>
+      <w:proofErr w:type="spellEnd"/>
+      <w:r>
+        <w:rPr>
+          <w:rStyle w:val="pl-s"/>
+          <w:rFonts w:ascii="Consolas" w:hAnsi="Consolas"/>
+          <w:color w:val="032F62"/>
+        </w:rPr>
+        <w:t xml:space="preserve"> </w:t>
+      </w:r>
+      <w:proofErr w:type="spellStart"/>
+      <w:r>
+        <w:rPr>
+          <w:rStyle w:val="pl-s"/>
+          <w:rFonts w:ascii="Consolas" w:hAnsi="Consolas"/>
+          <w:color w:val="032F62"/>
+        </w:rPr>
+        <w:t>Cistac</w:t>
+      </w:r>
+      <w:proofErr w:type="spellEnd"/>
+      <w:r>
+        <w:rPr>
+          <w:rStyle w:val="pl-s"/>
+          <w:rFonts w:ascii="Consolas" w:hAnsi="Consolas"/>
+          <w:color w:val="032F62"/>
+        </w:rPr>
+        <w:t xml:space="preserve"> and Tim </w:t>
+      </w:r>
+      <w:proofErr w:type="spellStart"/>
+      <w:r>
+        <w:rPr>
+          <w:rStyle w:val="pl-s"/>
+          <w:rFonts w:ascii="Consolas" w:hAnsi="Consolas"/>
+          <w:color w:val="032F62"/>
+        </w:rPr>
+        <w:t>Rault</w:t>
+      </w:r>
+      <w:proofErr w:type="spellEnd"/>
+      <w:r>
+        <w:rPr>
+          <w:rStyle w:val="pl-s"/>
+          <w:rFonts w:ascii="Consolas" w:hAnsi="Consolas"/>
+          <w:color w:val="032F62"/>
+        </w:rPr>
+        <w:t xml:space="preserve"> and </w:t>
+      </w:r>
+      <w:proofErr w:type="spellStart"/>
+      <w:r>
+        <w:rPr>
+          <w:rStyle w:val="pl-s"/>
+          <w:rFonts w:ascii="Consolas" w:hAnsi="Consolas"/>
+          <w:color w:val="032F62"/>
+        </w:rPr>
+        <w:t>Rémi</w:t>
+      </w:r>
+      <w:proofErr w:type="spellEnd"/>
+      <w:r>
+        <w:rPr>
+          <w:rStyle w:val="pl-s"/>
+          <w:rFonts w:ascii="Consolas" w:hAnsi="Consolas"/>
+          <w:color w:val="032F62"/>
+        </w:rPr>
+        <w:t xml:space="preserve"> </w:t>
+      </w:r>
+      <w:proofErr w:type="spellStart"/>
+      <w:r>
+        <w:rPr>
+          <w:rStyle w:val="pl-s"/>
+          <w:rFonts w:ascii="Consolas" w:hAnsi="Consolas"/>
+          <w:color w:val="032F62"/>
+        </w:rPr>
+        <w:t>Louf</w:t>
+      </w:r>
+      <w:proofErr w:type="spellEnd"/>
+      <w:r>
+        <w:rPr>
+          <w:rStyle w:val="pl-s"/>
+          <w:rFonts w:ascii="Consolas" w:hAnsi="Consolas"/>
+          <w:color w:val="032F62"/>
+        </w:rPr>
+        <w:t xml:space="preserve"> and Morgan </w:t>
+      </w:r>
+      <w:proofErr w:type="spellStart"/>
+      <w:r>
+        <w:rPr>
+          <w:rStyle w:val="pl-s"/>
+          <w:rFonts w:ascii="Consolas" w:hAnsi="Consolas"/>
+          <w:color w:val="032F62"/>
+        </w:rPr>
+        <w:t>Funtowicz</w:t>
+      </w:r>
+      <w:proofErr w:type="spellEnd"/>
+      <w:r>
+        <w:rPr>
+          <w:rStyle w:val="pl-s"/>
+          <w:rFonts w:ascii="Consolas" w:hAnsi="Consolas"/>
+          <w:color w:val="032F62"/>
+        </w:rPr>
+        <w:t xml:space="preserve"> and Joe Davison and Sam Shleifer and Patrick von Platen and Clara Ma and </w:t>
+      </w:r>
+      <w:proofErr w:type="spellStart"/>
+      <w:r>
+        <w:rPr>
+          <w:rStyle w:val="pl-s"/>
+          <w:rFonts w:ascii="Consolas" w:hAnsi="Consolas"/>
+          <w:color w:val="032F62"/>
+        </w:rPr>
+        <w:t>Yacine</w:t>
+      </w:r>
+      <w:proofErr w:type="spellEnd"/>
+      <w:r>
+        <w:rPr>
+          <w:rStyle w:val="pl-s"/>
+          <w:rFonts w:ascii="Consolas" w:hAnsi="Consolas"/>
+          <w:color w:val="032F62"/>
+        </w:rPr>
+        <w:t xml:space="preserve"> </w:t>
+      </w:r>
+      <w:proofErr w:type="spellStart"/>
+      <w:r>
+        <w:rPr>
+          <w:rStyle w:val="pl-s"/>
+          <w:rFonts w:ascii="Consolas" w:hAnsi="Consolas"/>
+          <w:color w:val="032F62"/>
+        </w:rPr>
+        <w:t>Jernite</w:t>
+      </w:r>
+      <w:proofErr w:type="spellEnd"/>
+      <w:r>
+        <w:rPr>
+          <w:rStyle w:val="pl-s"/>
+          <w:rFonts w:ascii="Consolas" w:hAnsi="Consolas"/>
+          <w:color w:val="032F62"/>
+        </w:rPr>
+        <w:t xml:space="preserve"> and Julien </w:t>
+      </w:r>
+      <w:proofErr w:type="spellStart"/>
+      <w:r>
+        <w:rPr>
+          <w:rStyle w:val="pl-s"/>
+          <w:rFonts w:ascii="Consolas" w:hAnsi="Consolas"/>
+          <w:color w:val="032F62"/>
+        </w:rPr>
+        <w:t>Plu</w:t>
+      </w:r>
+      <w:proofErr w:type="spellEnd"/>
+      <w:r>
+        <w:rPr>
+          <w:rStyle w:val="pl-s"/>
+          <w:rFonts w:ascii="Consolas" w:hAnsi="Consolas"/>
+          <w:color w:val="032F62"/>
+        </w:rPr>
+        <w:t xml:space="preserve"> and </w:t>
+      </w:r>
+      <w:proofErr w:type="spellStart"/>
+      <w:r>
+        <w:rPr>
+          <w:rStyle w:val="pl-s"/>
+          <w:rFonts w:ascii="Consolas" w:hAnsi="Consolas"/>
+          <w:color w:val="032F62"/>
+        </w:rPr>
+        <w:t>Canwen</w:t>
+      </w:r>
+      <w:proofErr w:type="spellEnd"/>
+      <w:r>
+        <w:rPr>
+          <w:rStyle w:val="pl-s"/>
+          <w:rFonts w:ascii="Consolas" w:hAnsi="Consolas"/>
+          <w:color w:val="032F62"/>
+        </w:rPr>
+        <w:t xml:space="preserve"> Xu and </w:t>
+      </w:r>
+      <w:proofErr w:type="spellStart"/>
+      <w:r>
+        <w:rPr>
+          <w:rStyle w:val="pl-s"/>
+          <w:rFonts w:ascii="Consolas" w:hAnsi="Consolas"/>
+          <w:color w:val="032F62"/>
+        </w:rPr>
+        <w:t>Teven</w:t>
+      </w:r>
+      <w:proofErr w:type="spellEnd"/>
+      <w:r>
+        <w:rPr>
+          <w:rStyle w:val="pl-s"/>
+          <w:rFonts w:ascii="Consolas" w:hAnsi="Consolas"/>
+          <w:color w:val="032F62"/>
+        </w:rPr>
+        <w:t xml:space="preserve"> Le </w:t>
+      </w:r>
+      <w:proofErr w:type="spellStart"/>
+      <w:r>
+        <w:rPr>
+          <w:rStyle w:val="pl-s"/>
+          <w:rFonts w:ascii="Consolas" w:hAnsi="Consolas"/>
+          <w:color w:val="032F62"/>
+        </w:rPr>
+        <w:t>Scao</w:t>
+      </w:r>
+      <w:proofErr w:type="spellEnd"/>
+      <w:r>
+        <w:rPr>
+          <w:rStyle w:val="pl-s"/>
+          <w:rFonts w:ascii="Consolas" w:hAnsi="Consolas"/>
+          <w:color w:val="032F62"/>
+        </w:rPr>
+        <w:t xml:space="preserve"> and Sylvain </w:t>
+      </w:r>
+      <w:proofErr w:type="spellStart"/>
+      <w:r>
+        <w:rPr>
+          <w:rStyle w:val="pl-s"/>
+          <w:rFonts w:ascii="Consolas" w:hAnsi="Consolas"/>
+          <w:color w:val="032F62"/>
+        </w:rPr>
+        <w:t>Gugger</w:t>
+      </w:r>
+      <w:proofErr w:type="spellEnd"/>
+      <w:r>
+        <w:rPr>
+          <w:rStyle w:val="pl-s"/>
+          <w:rFonts w:ascii="Consolas" w:hAnsi="Consolas"/>
+          <w:color w:val="032F62"/>
+        </w:rPr>
+        <w:t xml:space="preserve"> and Mariama </w:t>
+      </w:r>
+      <w:proofErr w:type="spellStart"/>
+      <w:r>
+        <w:rPr>
+          <w:rStyle w:val="pl-s"/>
+          <w:rFonts w:ascii="Consolas" w:hAnsi="Consolas"/>
+          <w:color w:val="032F62"/>
+        </w:rPr>
+        <w:t>Drame</w:t>
+      </w:r>
+      <w:proofErr w:type="spellEnd"/>
+      <w:r>
+        <w:rPr>
+          <w:rStyle w:val="pl-s"/>
+          <w:rFonts w:ascii="Consolas" w:hAnsi="Consolas"/>
+          <w:color w:val="032F62"/>
+        </w:rPr>
+        <w:t xml:space="preserve"> and Quentin </w:t>
+      </w:r>
+      <w:proofErr w:type="spellStart"/>
+      <w:r>
+        <w:rPr>
+          <w:rStyle w:val="pl-s"/>
+          <w:rFonts w:ascii="Consolas" w:hAnsi="Consolas"/>
+          <w:color w:val="032F62"/>
+        </w:rPr>
+        <w:t>Lhoest</w:t>
+      </w:r>
+      <w:proofErr w:type="spellEnd"/>
+      <w:r>
+        <w:rPr>
+          <w:rStyle w:val="pl-s"/>
+          <w:rFonts w:ascii="Consolas" w:hAnsi="Consolas"/>
+          <w:color w:val="032F62"/>
+        </w:rPr>
+        <w:t xml:space="preserve"> and Alexander M. Rush</w:t>
       </w:r>
       <w:r>
         <w:rPr>
@@ -649,6 +1049,7 @@
         </w:rPr>
         <w:t>{</w:t>
       </w:r>
+      <w:proofErr w:type="spellStart"/>
       <w:r>
         <w:rPr>
           <w:rStyle w:val="pl-s"/>
@@ -657,6 +1058,7 @@
         </w:rPr>
         <w:t>ArXiv</w:t>
       </w:r>
+      <w:proofErr w:type="spellEnd"/>
       <w:r>
         <w:rPr>
           <w:rStyle w:val="pl-pds"/>
@@ -1645,8 +2047,21 @@
         <w:t>Python 3</w:t>
       </w:r>
       <w:r>
-        <w:t>, Anaconda, pycharm, nltk</w:t>
-      </w:r>
+        <w:t xml:space="preserve">, Anaconda, </w:t>
+      </w:r>
+      <w:proofErr w:type="spellStart"/>
+      <w:r>
+        <w:t>pycharm</w:t>
+      </w:r>
+      <w:proofErr w:type="spellEnd"/>
+      <w:r>
+        <w:t xml:space="preserve">, </w:t>
+      </w:r>
+      <w:proofErr w:type="spellStart"/>
+      <w:r>
+        <w:t>nltk</w:t>
+      </w:r>
+      <w:proofErr w:type="spellEnd"/>
       <w:r>
         <w:rPr>
           <w:rFonts w:hint="cs"/>
@@ -2399,9 +2814,11 @@
         </w:rPr>
         <w:t>התעלמות מ-</w:t>
       </w:r>
+      <w:proofErr w:type="spellStart"/>
       <w:r>
         <w:t>stopwords</w:t>
       </w:r>
+      <w:proofErr w:type="spellEnd"/>
       <w:r>
         <w:rPr>
           <w:rFonts w:hint="cs"/>
@@ -2640,12 +3057,14 @@
         </w:rPr>
         <w:t xml:space="preserve">, </w:t>
       </w:r>
+      <w:proofErr w:type="spellStart"/>
       <w:r>
         <w:t>t</w:t>
       </w:r>
       <w:r>
         <w:t>sne</w:t>
       </w:r>
+      <w:proofErr w:type="spellEnd"/>
       <w:r>
         <w:rPr>
           <w:rFonts w:hint="cs"/>
@@ -2653,9 +3072,11 @@
         </w:rPr>
         <w:t xml:space="preserve">, </w:t>
       </w:r>
+      <w:proofErr w:type="spellStart"/>
       <w:r>
         <w:t>dbscan</w:t>
       </w:r>
+      <w:proofErr w:type="spellEnd"/>
       <w:r>
         <w:rPr>
           <w:rFonts w:hint="cs"/>
@@ -2768,9 +3189,11 @@
         </w:rPr>
         <w:t xml:space="preserve"> + הורדת </w:t>
       </w:r>
+      <w:proofErr w:type="spellStart"/>
       <w:r>
         <w:t>stopwords</w:t>
       </w:r>
+      <w:proofErr w:type="spellEnd"/>
       <w:r>
         <w:rPr>
           <w:rFonts w:hint="cs"/>
@@ -3627,9 +4050,11 @@
         </w:rPr>
         <w:t xml:space="preserve">מודול </w:t>
       </w:r>
+      <w:proofErr w:type="spellStart"/>
       <w:r>
         <w:t>LanguageModelNN</w:t>
       </w:r>
+      <w:proofErr w:type="spellEnd"/>
       <w:r>
         <w:rPr>
           <w:rFonts w:hint="cs"/>
@@ -3793,6 +4218,7 @@
         </w:rPr>
         <w:t xml:space="preserve">מודול </w:t>
       </w:r>
+      <w:proofErr w:type="spellStart"/>
       <w:r>
         <w:rPr>
           <w:rFonts w:hint="cs"/>
@@ -3802,6 +4228,7 @@
       <w:r>
         <w:t>anguageModel</w:t>
       </w:r>
+      <w:proofErr w:type="spellEnd"/>
       <w:r>
         <w:rPr>
           <w:rFonts w:hint="cs"/>
@@ -3809,8 +4236,13 @@
         </w:rPr>
         <w:t xml:space="preserve"> שמאחד הכל (</w:t>
       </w:r>
-      <w:r>
-        <w:t>LanguageModelNN + vocabulary</w:t>
+      <w:proofErr w:type="spellStart"/>
+      <w:r>
+        <w:t>LanguageModelNN</w:t>
+      </w:r>
+      <w:proofErr w:type="spellEnd"/>
+      <w:r>
+        <w:t xml:space="preserve"> + vocabulary</w:t>
       </w:r>
       <w:r>
         <w:rPr>
@@ -4137,9 +4569,11 @@
         </w:rPr>
         <w:t>בחירת המודל המתאים מ-</w:t>
       </w:r>
+      <w:proofErr w:type="spellStart"/>
       <w:r>
         <w:t>Huggingface</w:t>
       </w:r>
+      <w:proofErr w:type="spellEnd"/>
       <w:r>
         <w:rPr>
           <w:rFonts w:hint="cs"/>
@@ -4859,9 +5293,11 @@
         </w:rPr>
         <w:t xml:space="preserve">ניסינו גם לבדוק הכנסת </w:t>
       </w:r>
+      <w:proofErr w:type="spellStart"/>
       <w:r>
         <w:t>argmin</w:t>
       </w:r>
+      <w:proofErr w:type="spellEnd"/>
       <w:r>
         <w:rPr>
           <w:rFonts w:hint="cs"/>
@@ -4905,9 +5341,11 @@
         </w:rPr>
         <w:t>בבדיקה ה-</w:t>
       </w:r>
+      <w:proofErr w:type="spellStart"/>
       <w:r>
         <w:t>argmin</w:t>
       </w:r>
+      <w:proofErr w:type="spellEnd"/>
       <w:r>
         <w:rPr>
           <w:rFonts w:hint="cs"/>
@@ -5383,6 +5821,7 @@
                 <w:rtl/>
               </w:rPr>
             </w:pPr>
+            <w:proofErr w:type="spellStart"/>
             <w:r>
               <w:rPr>
                 <w:rFonts w:ascii="Calibri" w:eastAsia="Times New Roman" w:hAnsi="Calibri" w:cs="Calibri"/>
@@ -5392,6 +5831,7 @@
               </w:rPr>
               <w:t>argmin</w:t>
             </w:r>
+            <w:proofErr w:type="spellEnd"/>
             <w:r>
               <w:rPr>
                 <w:rFonts w:ascii="Calibri" w:eastAsia="Times New Roman" w:hAnsi="Calibri" w:cs="Calibri"/>
@@ -5983,6 +6423,7 @@
               <w:br/>
               <w:t xml:space="preserve">חזה על הכל </w:t>
             </w:r>
+            <w:proofErr w:type="spellStart"/>
             <w:r>
               <w:rPr>
                 <w:rFonts w:ascii="Calibri" w:eastAsia="Times New Roman" w:hAnsi="Calibri" w:cs="Calibri"/>
@@ -5990,6 +6431,7 @@
               </w:rPr>
               <w:t>richard</w:t>
             </w:r>
+            <w:proofErr w:type="spellEnd"/>
             <w:r>
               <w:rPr>
                 <w:rFonts w:ascii="Calibri" w:eastAsia="Times New Roman" w:hAnsi="Calibri" w:cs="Calibri"/>
@@ -6040,6 +6482,7 @@
               <w:br/>
               <w:t xml:space="preserve">חזה על הרוב </w:t>
             </w:r>
+            <w:proofErr w:type="spellStart"/>
             <w:r>
               <w:rPr>
                 <w:rFonts w:ascii="Calibri" w:eastAsia="Times New Roman" w:hAnsi="Calibri" w:cs="Calibri"/>
@@ -6047,6 +6490,7 @@
               </w:rPr>
               <w:t>richard</w:t>
             </w:r>
+            <w:proofErr w:type="spellEnd"/>
           </w:p>
         </w:tc>
         <w:tc>
@@ -6089,6 +6533,7 @@
               <w:br/>
               <w:t xml:space="preserve">חזה על הרוב </w:t>
             </w:r>
+            <w:proofErr w:type="spellStart"/>
             <w:r>
               <w:rPr>
                 <w:rFonts w:ascii="Calibri" w:eastAsia="Times New Roman" w:hAnsi="Calibri" w:cs="Calibri"/>
@@ -6096,6 +6541,7 @@
               </w:rPr>
               <w:t>richard</w:t>
             </w:r>
+            <w:proofErr w:type="spellEnd"/>
           </w:p>
         </w:tc>
         <w:tc>
@@ -6138,6 +6584,7 @@
               <w:br/>
               <w:t xml:space="preserve">חזה על הרוב </w:t>
             </w:r>
+            <w:proofErr w:type="spellStart"/>
             <w:r>
               <w:rPr>
                 <w:rFonts w:ascii="Calibri" w:eastAsia="Times New Roman" w:hAnsi="Calibri" w:cs="Calibri"/>
@@ -6145,6 +6592,7 @@
               </w:rPr>
               <w:t>richard</w:t>
             </w:r>
+            <w:proofErr w:type="spellEnd"/>
             <w:r>
               <w:rPr>
                 <w:rFonts w:ascii="Calibri" w:eastAsia="Times New Roman" w:hAnsi="Calibri" w:cs="Calibri"/>
@@ -6153,6 +6601,7 @@
               </w:rPr>
               <w:t xml:space="preserve"> או </w:t>
             </w:r>
+            <w:proofErr w:type="spellStart"/>
             <w:r>
               <w:rPr>
                 <w:rFonts w:ascii="Calibri" w:eastAsia="Times New Roman" w:hAnsi="Calibri" w:cs="Calibri"/>
@@ -6160,6 +6609,7 @@
               </w:rPr>
               <w:t>jon</w:t>
             </w:r>
+            <w:proofErr w:type="spellEnd"/>
           </w:p>
         </w:tc>
       </w:tr>
@@ -6242,9 +6692,11 @@
         </w:rPr>
         <w:t xml:space="preserve"> בשתי דרכים: באמצעות </w:t>
       </w:r>
+      <w:proofErr w:type="spellStart"/>
       <w:r>
         <w:t>argmin</w:t>
       </w:r>
+      <w:proofErr w:type="spellEnd"/>
       <w:r>
         <w:rPr>
           <w:rFonts w:hint="cs"/>
@@ -6338,9 +6790,11 @@
         </w:rPr>
         <w:t>המסקנות הן ש-</w:t>
       </w:r>
+      <w:proofErr w:type="spellStart"/>
       <w:r>
         <w:t>argmin</w:t>
       </w:r>
+      <w:proofErr w:type="spellEnd"/>
       <w:r>
         <w:rPr>
           <w:rFonts w:hint="cs"/>
@@ -6958,7 +7412,34 @@
           <w:rFonts w:hint="cs"/>
           <w:rtl/>
         </w:rPr>
-        <w:t xml:space="preserve"> על ה</w:t>
+        <w:t xml:space="preserve"> </w:t>
+      </w:r>
+      <w:r>
+        <w:rPr>
+          <w:rFonts w:hint="cs"/>
+          <w:rtl/>
+        </w:rPr>
+        <w:t>כחלק מה-</w:t>
+      </w:r>
+      <w:r>
+        <w:t>pipeline</w:t>
+      </w:r>
+      <w:r>
+        <w:rPr>
+          <w:rFonts w:hint="cs"/>
+          <w:rtl/>
+        </w:rPr>
+        <w:t xml:space="preserve"> על ה-</w:t>
+      </w:r>
+      <w:r>
+        <w:t>train set</w:t>
+      </w:r>
+      <w:r>
+        <w:rPr>
+          <w:rFonts w:hint="cs"/>
+          <w:rtl/>
+        </w:rPr>
+        <w:t>:</w:t>
       </w:r>
     </w:p>
     <w:p>
@@ -6968,19 +7449,27 @@
           <w:ilvl w:val="1"/>
           <w:numId w:val="5"/>
         </w:numPr>
-      </w:pPr>
-      <w:r>
+        <w:rPr>
+          <w:highlight w:val="yellow"/>
+        </w:rPr>
+      </w:pPr>
+      <w:r>
+        <w:rPr>
+          <w:highlight w:val="yellow"/>
+        </w:rPr>
         <w:t>toy problem</w:t>
       </w:r>
       <w:r>
         <w:rPr>
           <w:rFonts w:hint="cs"/>
+          <w:highlight w:val="yellow"/>
           <w:rtl/>
         </w:rPr>
         <w:t xml:space="preserve"> </w:t>
       </w:r>
       <w:r>
         <w:rPr>
+          <w:highlight w:val="yellow"/>
           <w:rtl/>
         </w:rPr>
         <w:t>–</w:t>
@@ -6988,6 +7477,7 @@
       <w:r>
         <w:rPr>
           <w:rFonts w:hint="cs"/>
+          <w:highlight w:val="yellow"/>
           <w:rtl/>
         </w:rPr>
         <w:t xml:space="preserve"> 70%</w:t>
@@ -7075,6 +7565,65 @@
         <w:t>בלי: 60.3%, עם 0.5: 58.5%, עם 0.67: 62.2%</w:t>
       </w:r>
     </w:p>
+    <w:p>
+      <w:pPr>
+        <w:pStyle w:val="ListParagraph"/>
+        <w:numPr>
+          <w:ilvl w:val="1"/>
+          <w:numId w:val="5"/>
+        </w:numPr>
+      </w:pPr>
+      <w:r>
+        <w:rPr>
+          <w:rFonts w:hint="cs"/>
+          <w:rtl/>
+        </w:rPr>
+        <w:t>מאמרים-</w:t>
+      </w:r>
+      <w:r>
+        <w:t>reviews</w:t>
+      </w:r>
+      <w:r>
+        <w:rPr>
+          <w:rFonts w:hint="cs"/>
+          <w:rtl/>
+        </w:rPr>
+        <w:t xml:space="preserve"> </w:t>
+      </w:r>
+      <w:r>
+        <w:rPr>
+          <w:rtl/>
+        </w:rPr>
+        <w:t>–</w:t>
+      </w:r>
+      <w:r>
+        <w:rPr>
+          <w:rFonts w:hint="cs"/>
+          <w:rtl/>
+        </w:rPr>
+        <w:t xml:space="preserve"> בלי: 26.7%, עם כל דבר מתחת ל-0.9: +-17% (חוזה </w:t>
+      </w:r>
+      <w:proofErr w:type="spellStart"/>
+      <w:r>
+        <w:t>gary</w:t>
+      </w:r>
+      <w:proofErr w:type="spellEnd"/>
+      <w:r>
+        <w:t xml:space="preserve"> </w:t>
+      </w:r>
+      <w:proofErr w:type="spellStart"/>
+      <w:r>
+        <w:t>collins</w:t>
+      </w:r>
+      <w:proofErr w:type="spellEnd"/>
+      <w:r>
+        <w:rPr>
+          <w:rFonts w:hint="cs"/>
+          <w:rtl/>
+        </w:rPr>
+        <w:t xml:space="preserve"> על הרוב)</w:t>
+      </w:r>
+    </w:p>
     <w:p/>
     <w:p/>
     <w:p>
@@ -7155,24 +7704,26 @@
         </w:numPr>
       </w:pPr>
       <w:r>
-        <w:rPr>
-          <w:rFonts w:hint="cs"/>
-          <w:rtl/>
-        </w:rPr>
-        <w:t xml:space="preserve">לשקול להוסיף פיצ'רים נוספים כמו </w:t>
-      </w:r>
-      <w:r>
-        <w:rPr>
-          <w:rFonts w:hint="cs"/>
-        </w:rPr>
-        <w:t>POS</w:t>
-      </w:r>
-      <w:r>
-        <w:rPr>
-          <w:rFonts w:hint="cs"/>
-          <w:rtl/>
-        </w:rPr>
-        <w:t>, אורכי משפטים, אורכי מילים, שימוש בסימני פיסוק</w:t>
+        <w:t>reshuffle</w:t>
+      </w:r>
+      <w:r>
+        <w:rPr>
+          <w:rFonts w:hint="cs"/>
+          <w:rtl/>
+        </w:rPr>
+        <w:t xml:space="preserve"> לדאטה בכניסה ל-</w:t>
+      </w:r>
+      <w:proofErr w:type="spellStart"/>
+      <w:r>
+        <w:t>reliefF</w:t>
+      </w:r>
+      <w:proofErr w:type="spellEnd"/>
+      <w:r>
+        <w:rPr>
+          <w:rFonts w:hint="cs"/>
+          <w:rtl/>
+        </w:rPr>
+        <w:t xml:space="preserve"> לשם הבדיקה אם יש לזה השפעה על התוצאות.</w:t>
       </w:r>
     </w:p>
     <w:p>
@@ -7184,24 +7735,23 @@
         </w:numPr>
       </w:pPr>
       <w:r>
-        <w:t>reshuffle</w:t>
-      </w:r>
-      <w:r>
-        <w:rPr>
-          <w:rFonts w:hint="cs"/>
-          <w:rtl/>
-        </w:rPr>
-        <w:t xml:space="preserve"> לדאטה בכניסה ל-</w:t>
-      </w:r>
+        <w:rPr>
+          <w:rFonts w:hint="cs"/>
+          <w:rtl/>
+        </w:rPr>
+        <w:t>להסתכל ב-</w:t>
+      </w:r>
+      <w:proofErr w:type="spellStart"/>
       <w:r>
         <w:t>reliefF</w:t>
       </w:r>
-      <w:r>
-        <w:rPr>
-          <w:rFonts w:hint="cs"/>
-          <w:rtl/>
-        </w:rPr>
-        <w:t xml:space="preserve"> לשם הבדיקה אם יש לזה השפעה על התוצאות.</w:t>
+      <w:proofErr w:type="spellEnd"/>
+      <w:r>
+        <w:rPr>
+          <w:rFonts w:hint="cs"/>
+          <w:rtl/>
+        </w:rPr>
+        <w:t xml:space="preserve"> מה מקבל הכי גבוה ואם אפשר להשתמש בזה כדי לייצר עוד פיצ'רים.</w:t>
       </w:r>
     </w:p>
     <w:p>
@@ -7211,28 +7761,57 @@
           <w:ilvl w:val="0"/>
           <w:numId w:val="5"/>
         </w:numPr>
-        <w:rPr>
-          <w:rFonts w:hint="cs"/>
-          <w:rtl/>
-        </w:rPr>
-      </w:pPr>
-      <w:r>
-        <w:rPr>
-          <w:rFonts w:hint="cs"/>
-          <w:rtl/>
-        </w:rPr>
-        <w:t>להסתכל ב-</w:t>
-      </w:r>
-      <w:r>
-        <w:t>reliefF</w:t>
-      </w:r>
-      <w:r>
-        <w:rPr>
-          <w:rFonts w:hint="cs"/>
-          <w:rtl/>
-        </w:rPr>
-        <w:t xml:space="preserve"> מה מקבל הכי גבוה ואם אפשר להשתמש בזה כדי לייצר עוד פיצ'רים.</w:t>
-      </w:r>
+      </w:pPr>
+      <w:r>
+        <w:rPr>
+          <w:rFonts w:hint="cs"/>
+          <w:rtl/>
+        </w:rPr>
+        <w:t xml:space="preserve">פיצ'רים שאפשר לבדוק: אוצר מילים (כמות מילים שונות), שגיאות כתיב (לבדוק אם יש משהו של </w:t>
+      </w:r>
+      <w:r>
+        <w:rPr>
+          <w:rFonts w:hint="cs"/>
+        </w:rPr>
+        <w:t>NLTK</w:t>
+      </w:r>
+      <w:r>
+        <w:rPr>
+          <w:rFonts w:hint="cs"/>
+          <w:rtl/>
+        </w:rPr>
+        <w:t xml:space="preserve">), </w:t>
+      </w:r>
+      <w:r>
+        <w:t>character n-grams</w:t>
+      </w:r>
+      <w:r>
+        <w:rPr>
+          <w:rFonts w:hint="cs"/>
+          <w:rtl/>
+        </w:rPr>
+        <w:t xml:space="preserve">, </w:t>
+      </w:r>
+      <w:r>
+        <w:rPr>
+          <w:rFonts w:hint="cs"/>
+        </w:rPr>
+        <w:t>POS</w:t>
+      </w:r>
+      <w:r>
+        <w:rPr>
+          <w:rFonts w:hint="cs"/>
+          <w:rtl/>
+        </w:rPr>
+        <w:t>.</w:t>
+      </w:r>
+    </w:p>
+    <w:p>
+      <w:pPr>
+        <w:rPr>
+          <w:rFonts w:hint="cs"/>
+        </w:rPr>
+      </w:pPr>
     </w:p>
     <w:p>
       <w:pPr>
@@ -7248,9 +7827,6 @@
       <w:pPr>
         <w:pStyle w:val="ListParagraph"/>
         <w:ind w:left="360"/>
-        <w:rPr>
-          <w:rFonts w:hint="cs"/>
-        </w:rPr>
       </w:pPr>
     </w:p>
     <w:sectPr>

</xml_diff>

<commit_message>
Added sorted feature plot to FeatureSelection.py
</commit_message>
<xml_diff>
--- a/Documentation.docx
+++ b/Documentation.docx
@@ -7928,34 +7928,7 @@
         <w:t xml:space="preserve"> 76.9%</w:t>
       </w:r>
     </w:p>
-    <w:p>
-      <w:pPr>
-        <w:rPr>
-          <w:rtl/>
-        </w:rPr>
-      </w:pPr>
-    </w:p>
-    <w:p>
-      <w:pPr>
-        <w:rPr>
-          <w:rtl/>
-        </w:rPr>
-      </w:pPr>
-    </w:p>
-    <w:p>
-      <w:pPr>
-        <w:rPr>
-          <w:rtl/>
-        </w:rPr>
-      </w:pPr>
-      <w:r>
-        <w:rPr>
-          <w:rFonts w:hint="cs"/>
-          <w:rtl/>
-        </w:rPr>
-        <w:t>שיחה עם פבל:</w:t>
-      </w:r>
-    </w:p>
+    <w:p/>
     <w:p>
       <w:pPr>
         <w:pStyle w:val="ListParagraph"/>
@@ -7963,26 +7936,103 @@
           <w:ilvl w:val="0"/>
           <w:numId w:val="5"/>
         </w:numPr>
-      </w:pPr>
-      <w:r>
-        <w:t>recasting</w:t>
-      </w:r>
-      <w:r>
-        <w:rPr>
-          <w:rFonts w:hint="cs"/>
-          <w:rtl/>
-        </w:rPr>
-        <w:t xml:space="preserve"> לטוי פרובלם שיתאים לסביבת בדיקה של ה-</w:t>
-      </w:r>
-      <w:r>
-        <w:t>reviews</w:t>
-      </w:r>
-      <w:r>
-        <w:rPr>
-          <w:rFonts w:hint="cs"/>
-          <w:rtl/>
-        </w:rPr>
-        <w:t>, כלומר להתאים את אורכי הטקסטים של הטוי פרובלם.</w:t>
+        <w:rPr>
+          <w:rtl/>
+        </w:rPr>
+      </w:pPr>
+      <w:r>
+        <w:rPr>
+          <w:rFonts w:hint="cs"/>
+          <w:rtl/>
+        </w:rPr>
+        <w:t>רק ב-</w:t>
+      </w:r>
+      <w:r>
+        <w:t>reviews-reviews</w:t>
+      </w:r>
+      <w:r>
+        <w:rPr>
+          <w:rFonts w:hint="cs"/>
+          <w:rtl/>
+        </w:rPr>
+        <w:t xml:space="preserve"> ה-</w:t>
+      </w:r>
+      <w:r>
+        <w:t>ppl</w:t>
+      </w:r>
+      <w:r>
+        <w:rPr>
+          <w:rFonts w:hint="cs"/>
+          <w:rtl/>
+        </w:rPr>
+        <w:t xml:space="preserve"> לא נכנס ב-</w:t>
+      </w:r>
+      <w:r>
+        <w:t>feature selection</w:t>
+      </w:r>
+      <w:r>
+        <w:rPr>
+          <w:rFonts w:hint="cs"/>
+          <w:rtl/>
+        </w:rPr>
+        <w:t>, זה אומר שבאחרים יש מצב שקצת רימינו ב-</w:t>
+      </w:r>
+      <w:r>
+        <w:rPr>
+          <w:rFonts w:hint="cs"/>
+        </w:rPr>
+        <w:t>CV</w:t>
+      </w:r>
+      <w:r>
+        <w:rPr>
+          <w:rFonts w:hint="cs"/>
+          <w:rtl/>
+        </w:rPr>
+        <w:t xml:space="preserve"> (כי משתמשים כ-</w:t>
+      </w:r>
+      <w:r>
+        <w:t>test set</w:t>
+      </w:r>
+      <w:r>
+        <w:rPr>
+          <w:rFonts w:hint="cs"/>
+          <w:rtl/>
+        </w:rPr>
+        <w:t xml:space="preserve"> באותם טקסטים ששומשו לאימון ה-</w:t>
+      </w:r>
+      <w:r>
+        <w:rPr>
+          <w:rFonts w:hint="cs"/>
+        </w:rPr>
+        <w:t>LM</w:t>
+      </w:r>
+      <w:r>
+        <w:rPr>
+          <w:rFonts w:hint="cs"/>
+          <w:rtl/>
+        </w:rPr>
+        <w:t>).</w:t>
+      </w:r>
+    </w:p>
+    <w:p>
+      <w:pPr>
+        <w:rPr>
+          <w:rtl/>
+        </w:rPr>
+      </w:pPr>
+    </w:p>
+    <w:p>
+      <w:pPr>
+        <w:rPr>
+          <w:rtl/>
+        </w:rPr>
+      </w:pPr>
+      <w:r>
+        <w:rPr>
+          <w:rFonts w:hint="cs"/>
+          <w:rtl/>
+        </w:rPr>
+        <w:t>שיחה עם פבל:</w:t>
       </w:r>
     </w:p>
     <w:p>
@@ -7994,11 +8044,14 @@
         </w:numPr>
       </w:pPr>
       <w:r>
-        <w:rPr>
-          <w:rFonts w:hint="cs"/>
-          <w:rtl/>
-        </w:rPr>
-        <w:t xml:space="preserve">לבדוק אם יש קורלציה בין אורכי טקסטים של מאמרים לאורכי טקסטים של </w:t>
+        <w:t>recasting</w:t>
+      </w:r>
+      <w:r>
+        <w:rPr>
+          <w:rFonts w:hint="cs"/>
+          <w:rtl/>
+        </w:rPr>
+        <w:t xml:space="preserve"> לטוי פרובלם שיתאים לסביבת בדיקה של ה-</w:t>
       </w:r>
       <w:r>
         <w:t>reviews</w:t>
@@ -8008,7 +8061,7 @@
           <w:rFonts w:hint="cs"/>
           <w:rtl/>
         </w:rPr>
-        <w:t>.</w:t>
+        <w:t>, כלומר להתאים את אורכי הטקסטים של הטוי פרובלם.</w:t>
       </w:r>
     </w:p>
     <w:p>
@@ -8024,17 +8077,17 @@
           <w:rFonts w:hint="cs"/>
           <w:rtl/>
         </w:rPr>
-        <w:t>להסתכל ב-</w:t>
-      </w:r>
-      <w:r>
-        <w:t>reliefF</w:t>
-      </w:r>
-      <w:r>
-        <w:rPr>
-          <w:rFonts w:hint="cs"/>
-          <w:rtl/>
-        </w:rPr>
-        <w:t xml:space="preserve"> מה מקבל הכי גבוה ואם אפשר להשתמש בזה כדי לייצר עוד פיצ'רים.</w:t>
+        <w:t xml:space="preserve">לבדוק אם יש קורלציה בין אורכי טקסטים של מאמרים לאורכי טקסטים של </w:t>
+      </w:r>
+      <w:r>
+        <w:t>reviews</w:t>
+      </w:r>
+      <w:r>
+        <w:rPr>
+          <w:rFonts w:hint="cs"/>
+          <w:rtl/>
+        </w:rPr>
+        <w:t>.</w:t>
       </w:r>
     </w:p>
     <w:p>
@@ -8050,7 +8103,21 @@
           <w:rFonts w:hint="cs"/>
           <w:rtl/>
         </w:rPr>
-        <w:t xml:space="preserve">פיצ'רים שאפשר לבדוק: אוצר מילים (כמות מילים שונות), שגיאות כתיב (לבדוק אם יש משהו של </w:t>
+        <w:t xml:space="preserve">פיצ'רים שאפשר לבדוק: </w:t>
+      </w:r>
+      <w:r>
+        <w:rPr>
+          <w:rFonts w:hint="cs"/>
+          <w:rtl/>
+        </w:rPr>
+        <w:t xml:space="preserve">אורך טקסט, </w:t>
+      </w:r>
+      <w:r>
+        <w:rPr>
+          <w:rFonts w:hint="cs"/>
+          <w:rtl/>
+        </w:rPr>
+        <w:t xml:space="preserve">אוצר מילים (כמות מילים שונות), שגיאות כתיב (לבדוק אם יש משהו של </w:t>
       </w:r>
       <w:r>
         <w:rPr>
@@ -8107,57 +8174,6 @@
       <w:r>
         <w:t>top 2/3 prediction</w:t>
       </w:r>
-    </w:p>
-    <w:p>
-      <w:pPr>
-        <w:pStyle w:val="ListParagraph"/>
-        <w:numPr>
-          <w:ilvl w:val="0"/>
-          <w:numId w:val="5"/>
-        </w:numPr>
-      </w:pPr>
-      <w:r>
-        <w:rPr>
-          <w:rFonts w:hint="cs"/>
-        </w:rPr>
-        <w:t>CV</w:t>
-      </w:r>
-      <w:r>
-        <w:rPr>
-          <w:rFonts w:hint="cs"/>
-          <w:rtl/>
-        </w:rPr>
-        <w:t xml:space="preserve"> </w:t>
-      </w:r>
-      <w:r>
-        <w:rPr>
-          <w:rtl/>
-        </w:rPr>
-        <w:t>–</w:t>
-      </w:r>
-      <w:r>
-        <w:rPr>
-          <w:rFonts w:hint="cs"/>
-          <w:rtl/>
-        </w:rPr>
-        <w:t xml:space="preserve"> לבדוק אם </w:t>
-      </w:r>
-      <w:r>
-        <w:t>ppl</w:t>
-      </w:r>
-      <w:r>
-        <w:rPr>
-          <w:rFonts w:hint="cs"/>
-          <w:rtl/>
-        </w:rPr>
-        <w:t xml:space="preserve"> בכלל נמצא בין הפיצ'רים שנבחרו, אם לא אז אין בעיה ולא רימינו.</w:t>
-      </w:r>
-    </w:p>
-    <w:p>
-      <w:pPr>
-        <w:pStyle w:val="ListParagraph"/>
-        <w:ind w:left="360"/>
-      </w:pPr>
     </w:p>
     <w:sectPr>
       <w:pgSz w:w="11906" w:h="16838"/>

</xml_diff>

<commit_message>
Added text length feature
</commit_message>
<xml_diff>
--- a/Documentation.docx
+++ b/Documentation.docx
@@ -7404,6 +7404,20 @@
           <w:rtl/>
         </w:rPr>
         <w:lastRenderedPageBreak/>
+        <w:t>הוספנו פיצ'רים נוספים: היסטוגרמה של סימני פיסוק, אורך מילה ממוצעת, אורך משפט ממוצע (במילים).</w:t>
+      </w:r>
+    </w:p>
+    <w:p>
+      <w:pPr>
+        <w:rPr>
+          <w:rtl/>
+        </w:rPr>
+      </w:pPr>
+      <w:r>
+        <w:rPr>
+          <w:rFonts w:hint="cs"/>
+          <w:rtl/>
+        </w:rPr>
         <w:t xml:space="preserve">תוצאות אחרי הוספת הפיצ'רים + </w:t>
       </w:r>
       <w:r>
@@ -7681,7 +7695,6 @@
         <w:t xml:space="preserve"> והכנסנו את הדגימות בסדר שונה כמה פעמים כדי לוודא שיוצאות אותן תוצאות. אכן יצאו אותן תוצאות וזה אומר שאין תלות בסדר הדגימות.</w:t>
       </w:r>
     </w:p>
-    <w:p/>
     <w:p>
       <w:pPr>
         <w:pStyle w:val="ListParagraph"/>
@@ -7928,7 +7941,227 @@
         <w:t xml:space="preserve"> 76.9%</w:t>
       </w:r>
     </w:p>
-    <w:p/>
+    <w:p>
+      <w:pPr>
+        <w:rPr>
+          <w:rtl/>
+        </w:rPr>
+      </w:pPr>
+    </w:p>
+    <w:p>
+      <w:pPr>
+        <w:rPr>
+          <w:rtl/>
+        </w:rPr>
+      </w:pPr>
+      <w:r>
+        <w:rPr>
+          <w:rFonts w:hint="cs"/>
+          <w:rtl/>
+        </w:rPr>
+        <w:t>הוספנו גם הצגה אחרת של ה-</w:t>
+      </w:r>
+      <w:r>
+        <w:t>feature selection</w:t>
+      </w:r>
+      <w:r>
+        <w:rPr>
+          <w:rFonts w:hint="cs"/>
+          <w:rtl/>
+        </w:rPr>
+        <w:t xml:space="preserve"> שמראה יותר טוב מה הפיצ'רים שנבחרו:</w:t>
+      </w:r>
+    </w:p>
+    <w:p>
+      <w:pPr>
+        <w:rPr>
+          <w:rtl/>
+        </w:rPr>
+      </w:pPr>
+      <w:r>
+        <w:t>toy-problem</w:t>
+      </w:r>
+      <w:r>
+        <w:rPr>
+          <w:rFonts w:hint="cs"/>
+          <w:rtl/>
+        </w:rPr>
+        <w:t>:</w:t>
+      </w:r>
+    </w:p>
+    <w:p>
+      <w:pPr>
+        <w:rPr>
+          <w:rFonts w:hint="cs"/>
+          <w:rtl/>
+        </w:rPr>
+      </w:pPr>
+      <w:r>
+        <w:rPr>
+          <w:rFonts w:cs="Arial"/>
+          <w:rtl/>
+        </w:rPr>
+        <w:drawing>
+          <wp:inline distT="0" distB="0" distL="0" distR="0" wp14:anchorId="18EA3DD2" wp14:editId="6D3DEFDD">
+            <wp:extent cx="4385857" cy="2047718"/>
+            <wp:effectExtent l="0" t="0" r="0" b="0"/>
+            <wp:docPr id="26" name="Picture 26"/>
+            <wp:cNvGraphicFramePr>
+              <a:graphicFrameLocks xmlns:a="http://schemas.openxmlformats.org/drawingml/2006/main" noChangeAspect="1"/>
+            </wp:cNvGraphicFramePr>
+            <a:graphic xmlns:a="http://schemas.openxmlformats.org/drawingml/2006/main">
+              <a:graphicData uri="http://schemas.openxmlformats.org/drawingml/2006/picture">
+                <pic:pic xmlns:pic="http://schemas.openxmlformats.org/drawingml/2006/picture">
+                  <pic:nvPicPr>
+                    <pic:cNvPr id="1" name=""/>
+                    <pic:cNvPicPr/>
+                  </pic:nvPicPr>
+                  <pic:blipFill>
+                    <a:blip r:embed="rId31"/>
+                    <a:stretch>
+                      <a:fillRect/>
+                    </a:stretch>
+                  </pic:blipFill>
+                  <pic:spPr>
+                    <a:xfrm>
+                      <a:off x="0" y="0"/>
+                      <a:ext cx="4399864" cy="2054258"/>
+                    </a:xfrm>
+                    <a:prstGeom prst="rect">
+                      <a:avLst/>
+                    </a:prstGeom>
+                  </pic:spPr>
+                </pic:pic>
+              </a:graphicData>
+            </a:graphic>
+          </wp:inline>
+        </w:drawing>
+      </w:r>
+    </w:p>
+    <w:p>
+      <w:pPr>
+        <w:rPr>
+          <w:rtl/>
+        </w:rPr>
+      </w:pPr>
+      <w:r>
+        <w:rPr>
+          <w:rFonts w:hint="cs"/>
+          <w:rtl/>
+        </w:rPr>
+        <w:t>מאמרים-מאמרים:</w:t>
+      </w:r>
+    </w:p>
+    <w:p>
+      <w:r>
+        <w:rPr>
+          <w:rFonts w:cs="Arial"/>
+          <w:rtl/>
+        </w:rPr>
+        <w:drawing>
+          <wp:inline distT="0" distB="0" distL="0" distR="0" wp14:anchorId="506A8DA1" wp14:editId="082B1984">
+            <wp:extent cx="4207453" cy="2023689"/>
+            <wp:effectExtent l="0" t="0" r="3175" b="0"/>
+            <wp:docPr id="25" name="Picture 25"/>
+            <wp:cNvGraphicFramePr>
+              <a:graphicFrameLocks xmlns:a="http://schemas.openxmlformats.org/drawingml/2006/main" noChangeAspect="1"/>
+            </wp:cNvGraphicFramePr>
+            <a:graphic xmlns:a="http://schemas.openxmlformats.org/drawingml/2006/main">
+              <a:graphicData uri="http://schemas.openxmlformats.org/drawingml/2006/picture">
+                <pic:pic xmlns:pic="http://schemas.openxmlformats.org/drawingml/2006/picture">
+                  <pic:nvPicPr>
+                    <pic:cNvPr id="1" name=""/>
+                    <pic:cNvPicPr/>
+                  </pic:nvPicPr>
+                  <pic:blipFill>
+                    <a:blip r:embed="rId32"/>
+                    <a:stretch>
+                      <a:fillRect/>
+                    </a:stretch>
+                  </pic:blipFill>
+                  <pic:spPr>
+                    <a:xfrm>
+                      <a:off x="0" y="0"/>
+                      <a:ext cx="4249224" cy="2043780"/>
+                    </a:xfrm>
+                    <a:prstGeom prst="rect">
+                      <a:avLst/>
+                    </a:prstGeom>
+                  </pic:spPr>
+                </pic:pic>
+              </a:graphicData>
+            </a:graphic>
+          </wp:inline>
+        </w:drawing>
+      </w:r>
+    </w:p>
+    <w:p>
+      <w:pPr>
+        <w:rPr>
+          <w:rtl/>
+        </w:rPr>
+      </w:pPr>
+      <w:r>
+        <w:lastRenderedPageBreak/>
+        <w:t>reviews-reviews</w:t>
+      </w:r>
+      <w:r>
+        <w:rPr>
+          <w:rFonts w:hint="cs"/>
+          <w:rtl/>
+        </w:rPr>
+        <w:t>:</w:t>
+      </w:r>
+    </w:p>
+    <w:p>
+      <w:pPr>
+        <w:rPr>
+          <w:rFonts w:hint="cs"/>
+          <w:rtl/>
+        </w:rPr>
+      </w:pPr>
+      <w:r>
+        <w:rPr>
+          <w:rFonts w:cs="Arial"/>
+          <w:rtl/>
+        </w:rPr>
+        <w:drawing>
+          <wp:inline distT="0" distB="0" distL="0" distR="0" wp14:anchorId="49B6D49B" wp14:editId="76E0E527">
+            <wp:extent cx="4275342" cy="2064579"/>
+            <wp:effectExtent l="0" t="0" r="0" b="0"/>
+            <wp:docPr id="27" name="Picture 27"/>
+            <wp:cNvGraphicFramePr>
+              <a:graphicFrameLocks xmlns:a="http://schemas.openxmlformats.org/drawingml/2006/main" noChangeAspect="1"/>
+            </wp:cNvGraphicFramePr>
+            <a:graphic xmlns:a="http://schemas.openxmlformats.org/drawingml/2006/main">
+              <a:graphicData uri="http://schemas.openxmlformats.org/drawingml/2006/picture">
+                <pic:pic xmlns:pic="http://schemas.openxmlformats.org/drawingml/2006/picture">
+                  <pic:nvPicPr>
+                    <pic:cNvPr id="1" name=""/>
+                    <pic:cNvPicPr/>
+                  </pic:nvPicPr>
+                  <pic:blipFill>
+                    <a:blip r:embed="rId33"/>
+                    <a:stretch>
+                      <a:fillRect/>
+                    </a:stretch>
+                  </pic:blipFill>
+                  <pic:spPr>
+                    <a:xfrm>
+                      <a:off x="0" y="0"/>
+                      <a:ext cx="4280523" cy="2067081"/>
+                    </a:xfrm>
+                    <a:prstGeom prst="rect">
+                      <a:avLst/>
+                    </a:prstGeom>
+                  </pic:spPr>
+                </pic:pic>
+              </a:graphicData>
+            </a:graphic>
+          </wp:inline>
+        </w:drawing>
+      </w:r>
+    </w:p>
     <w:p>
       <w:pPr>
         <w:pStyle w:val="ListParagraph"/>
@@ -8014,27 +8247,7 @@
         <w:t>).</w:t>
       </w:r>
     </w:p>
-    <w:p>
-      <w:pPr>
-        <w:rPr>
-          <w:rtl/>
-        </w:rPr>
-      </w:pPr>
-    </w:p>
-    <w:p>
-      <w:pPr>
-        <w:rPr>
-          <w:rtl/>
-        </w:rPr>
-      </w:pPr>
-      <w:r>
-        <w:rPr>
-          <w:rFonts w:hint="cs"/>
-          <w:rtl/>
-        </w:rPr>
-        <w:t>שיחה עם פבל:</w:t>
-      </w:r>
-    </w:p>
+    <w:p/>
     <w:p>
       <w:pPr>
         <w:pStyle w:val="ListParagraph"/>
@@ -8044,24 +8257,189 @@
         </w:numPr>
       </w:pPr>
       <w:r>
-        <w:t>recasting</w:t>
-      </w:r>
-      <w:r>
-        <w:rPr>
-          <w:rFonts w:hint="cs"/>
-          <w:rtl/>
-        </w:rPr>
-        <w:t xml:space="preserve"> לטוי פרובלם שיתאים לסביבת בדיקה של ה-</w:t>
-      </w:r>
-      <w:r>
-        <w:t>reviews</w:t>
-      </w:r>
-      <w:r>
-        <w:rPr>
-          <w:rFonts w:hint="cs"/>
-          <w:rtl/>
-        </w:rPr>
-        <w:t>, כלומר להתאים את אורכי הטקסטים של הטוי פרובלם.</w:t>
+        <w:rPr>
+          <w:rFonts w:hint="cs"/>
+          <w:rtl/>
+        </w:rPr>
+        <w:t>שינינו את ה-</w:t>
+      </w:r>
+      <w:r>
+        <w:t>kernel</w:t>
+      </w:r>
+      <w:r>
+        <w:rPr>
+          <w:rFonts w:hint="cs"/>
+          <w:rtl/>
+        </w:rPr>
+        <w:t xml:space="preserve"> של ה-</w:t>
+      </w:r>
+      <w:r>
+        <w:rPr>
+          <w:rFonts w:hint="cs"/>
+        </w:rPr>
+        <w:t>SVM</w:t>
+      </w:r>
+      <w:r>
+        <w:rPr>
+          <w:rFonts w:hint="cs"/>
+          <w:rtl/>
+        </w:rPr>
+        <w:t xml:space="preserve"> כדי לנסות לתפוס מרחבי מטריקות שונים. הגרעין שהביא לתוצאות הכי טובות היה </w:t>
+      </w:r>
+      <w:r>
+        <w:t>sigmoid</w:t>
+      </w:r>
+      <w:r>
+        <w:rPr>
+          <w:rFonts w:hint="cs"/>
+          <w:rtl/>
+        </w:rPr>
+        <w:t>:</w:t>
+      </w:r>
+    </w:p>
+    <w:p>
+      <w:pPr>
+        <w:pStyle w:val="ListParagraph"/>
+        <w:ind w:left="386"/>
+        <w:rPr>
+          <w:rtl/>
+        </w:rPr>
+      </w:pPr>
+      <w:r>
+        <w:t>toy problem</w:t>
+      </w:r>
+      <w:r>
+        <w:rPr>
+          <w:rFonts w:hint="cs"/>
+          <w:rtl/>
+        </w:rPr>
+        <w:t xml:space="preserve"> </w:t>
+      </w:r>
+      <w:r>
+        <w:rPr>
+          <w:rtl/>
+        </w:rPr>
+        <w:t>–</w:t>
+      </w:r>
+      <w:r>
+        <w:rPr>
+          <w:rFonts w:hint="cs"/>
+          <w:rtl/>
+        </w:rPr>
+        <w:t xml:space="preserve"> 83.3%, ו-87% ב-</w:t>
+      </w:r>
+      <w:r>
+        <w:rPr>
+          <w:rFonts w:hint="cs"/>
+        </w:rPr>
+        <w:t>CV</w:t>
+      </w:r>
+    </w:p>
+    <w:p>
+      <w:pPr>
+        <w:pStyle w:val="ListParagraph"/>
+        <w:ind w:left="386"/>
+        <w:rPr>
+          <w:rtl/>
+        </w:rPr>
+      </w:pPr>
+      <w:r>
+        <w:rPr>
+          <w:rFonts w:hint="cs"/>
+          <w:rtl/>
+        </w:rPr>
+        <w:t xml:space="preserve">מאמרים-מאמרים </w:t>
+      </w:r>
+      <w:r>
+        <w:rPr>
+          <w:rtl/>
+        </w:rPr>
+        <w:t>–</w:t>
+      </w:r>
+      <w:r>
+        <w:rPr>
+          <w:rFonts w:hint="cs"/>
+          <w:rtl/>
+        </w:rPr>
+        <w:t xml:space="preserve"> 76.2%, ו-78.5% ב-</w:t>
+      </w:r>
+      <w:r>
+        <w:rPr>
+          <w:rFonts w:hint="cs"/>
+        </w:rPr>
+        <w:t>CV</w:t>
+      </w:r>
+    </w:p>
+    <w:p>
+      <w:pPr>
+        <w:pStyle w:val="ListParagraph"/>
+        <w:ind w:left="386"/>
+      </w:pPr>
+      <w:r>
+        <w:t>reviews-reviews</w:t>
+      </w:r>
+      <w:r>
+        <w:rPr>
+          <w:rFonts w:hint="cs"/>
+          <w:rtl/>
+        </w:rPr>
+        <w:t xml:space="preserve"> </w:t>
+      </w:r>
+      <w:r>
+        <w:rPr>
+          <w:rtl/>
+        </w:rPr>
+        <w:t>–</w:t>
+      </w:r>
+      <w:r>
+        <w:rPr>
+          <w:rFonts w:hint="cs"/>
+          <w:rtl/>
+        </w:rPr>
+        <w:t xml:space="preserve"> 83%, ו-80.2% ב-</w:t>
+      </w:r>
+      <w:r>
+        <w:rPr>
+          <w:rFonts w:hint="cs"/>
+        </w:rPr>
+        <w:t>CV</w:t>
+      </w:r>
+      <w:r>
+        <w:rPr>
+          <w:rFonts w:hint="cs"/>
+          <w:rtl/>
+        </w:rPr>
+        <w:t xml:space="preserve"> (הצליח להגיע ל-84% עם גרעין לינארי, אבל הגרעין הזה הביא לתוצאות פחות טובות ב</w:t>
+      </w:r>
+      <w:r>
+        <w:rPr>
+          <w:rFonts w:hint="cs"/>
+          <w:rtl/>
+        </w:rPr>
+        <w:t>מאמרים-מאמרים</w:t>
+      </w:r>
+      <w:r>
+        <w:rPr>
+          <w:rFonts w:hint="cs"/>
+          <w:rtl/>
+        </w:rPr>
+        <w:t>)</w:t>
+      </w:r>
+    </w:p>
+    <w:p>
+      <w:pPr>
+        <w:pStyle w:val="ListParagraph"/>
+        <w:ind w:left="386"/>
+        <w:rPr>
+          <w:rFonts w:hint="cs"/>
+        </w:rPr>
+      </w:pPr>
+      <w:r>
+        <w:rPr>
+          <w:rFonts w:hint="cs"/>
+          <w:rtl/>
+        </w:rPr>
+        <w:t>עוד הערה: התוצאות הנ"ל הן עבור דילול פיצ'רים של 0.5 לכולם.</w:t>
       </w:r>
     </w:p>
     <w:p>
@@ -8072,22 +8450,27 @@
           <w:numId w:val="5"/>
         </w:numPr>
       </w:pPr>
-      <w:r>
-        <w:rPr>
-          <w:rFonts w:hint="cs"/>
-          <w:rtl/>
-        </w:rPr>
-        <w:t xml:space="preserve">לבדוק אם יש קורלציה בין אורכי טקסטים של מאמרים לאורכי טקסטים של </w:t>
-      </w:r>
-      <w:r>
-        <w:t>reviews</w:t>
-      </w:r>
-      <w:r>
-        <w:rPr>
-          <w:rFonts w:hint="cs"/>
-          <w:rtl/>
-        </w:rPr>
-        <w:t>.</w:t>
+    </w:p>
+    <w:p>
+      <w:pPr>
+        <w:rPr>
+          <w:rFonts w:hint="cs"/>
+          <w:rtl/>
+        </w:rPr>
+      </w:pPr>
+    </w:p>
+    <w:p>
+      <w:pPr>
+        <w:rPr>
+          <w:rtl/>
+        </w:rPr>
+      </w:pPr>
+      <w:r>
+        <w:rPr>
+          <w:rFonts w:hint="cs"/>
+          <w:rtl/>
+        </w:rPr>
+        <w:t>שיחה עם פבל:</w:t>
       </w:r>
     </w:p>
     <w:p>
@@ -8140,19 +8523,6 @@
           <w:rFonts w:hint="cs"/>
           <w:rtl/>
         </w:rPr>
-        <w:t xml:space="preserve">, </w:t>
-      </w:r>
-      <w:r>
-        <w:rPr>
-          <w:rFonts w:hint="cs"/>
-        </w:rPr>
-        <w:t>POS</w:t>
-      </w:r>
-      <w:r>
-        <w:rPr>
-          <w:rFonts w:hint="cs"/>
-          <w:rtl/>
-        </w:rPr>
         <w:t>.</w:t>
       </w:r>
     </w:p>
@@ -8165,14 +8535,29 @@
         </w:numPr>
       </w:pPr>
       <w:r>
-        <w:rPr>
-          <w:rFonts w:hint="cs"/>
-          <w:rtl/>
-        </w:rPr>
-        <w:t xml:space="preserve">אולי לעשות </w:t>
-      </w:r>
-      <w:r>
-        <w:t>top 2/3 prediction</w:t>
+        <w:t>manifold learning</w:t>
+      </w:r>
+    </w:p>
+    <w:p>
+      <w:pPr>
+        <w:pStyle w:val="ListParagraph"/>
+        <w:numPr>
+          <w:ilvl w:val="0"/>
+          <w:numId w:val="5"/>
+        </w:numPr>
+      </w:pPr>
+      <w:r>
+        <w:t>parallel transport</w:t>
+      </w:r>
+      <w:r>
+        <w:rPr>
+          <w:rFonts w:hint="cs"/>
+          <w:rtl/>
+        </w:rPr>
+        <w:t xml:space="preserve"> להמרה ממרחב המאמרים למרחב ה-</w:t>
+      </w:r>
+      <w:r>
+        <w:t>reviews</w:t>
       </w:r>
     </w:p>
     <w:sectPr>

</xml_diff>